<commit_message>
move refs to the end
</commit_message>
<xml_diff>
--- a/2023/safe/2023_bsai_fhs.docx
+++ b/2023/safe/2023_bsai_fhs.docx
@@ -324,87 +324,4666 @@
         <w:t xml:space="preserve">To ensure consistency with the most recent full assessment (Monnohan and Haehn, 2020), the projection model was parameterized using mean recruitment and stock spawning biomass for all years included in the assessment model (1964 onwards). Future full assessments for BSAI Flathead sole can consider updating these inputs in light of the determination of a regime shift in 1977, and subsequent recommendation that projections of future stock states should be based on year classes 1977 and forward.</w:t>
       </w:r>
     </w:p>
-    <w:bookmarkEnd w:id="21"/>
-    <w:bookmarkEnd w:id="22"/>
-    <w:bookmarkStart w:id="25" w:name="references"/>
-    <w:p>
-      <w:pPr>
-        <w:pStyle w:val="Heading1"/>
-      </w:pPr>
-      <w:r>
-        <w:t xml:space="preserve">References</w:t>
-      </w:r>
-    </w:p>
-    <w:p>
-      <w:pPr>
-        <w:pStyle w:val="FirstParagraph"/>
-      </w:pPr>
-      <w:r>
-        <w:t xml:space="preserve">Kapur, M.S. 2022. Assessment of the Flathead Sole-Bering flounder Stock in the Bering Sea and Aleutian Islands. In Stock Assessment and Fishery Evaluation Report for the Groundfish Resources of the Bering Sea/Aleutian Islands Region. North Pacific Fishery Management Council, P.O. Box 103136, Anchorage, Alaska 99510. Available at</w:t>
-      </w:r>
-      <w:r>
-        <w:t xml:space="preserve"> </w:t>
-      </w:r>
-      <w:hyperlink r:id="rId23">
-        <w:r>
-          <w:rPr>
-            <w:rStyle w:val="Hyperlink"/>
-          </w:rPr>
-          <w:t xml:space="preserve">https://apps-afsc.fisheries.noaa.gov/Plan_Team/2022/BSAIflathead.pdf</w:t>
-        </w:r>
-      </w:hyperlink>
-      <w:r>
-        <w:t xml:space="preserve">.</w:t>
-      </w:r>
-    </w:p>
-    <w:p>
-      <w:pPr>
-        <w:pStyle w:val="BodyText"/>
-      </w:pPr>
-      <w:r>
-        <w:t xml:space="preserve">Kapur, M.S. 2021. Assessment of the Flathead Sole-Bering flounder Stock in the Bering Sea and Aleutian Islands. In Stock Assessment and Fishery Evaluation Report for the Groundfish Resources of the Bering Sea/Aleutian Islands Region. North Pacific Fishery Management Council, P.O. Box 103136, Anchorage, Alaska 99510. Available at</w:t>
-      </w:r>
-      <w:r>
-        <w:t xml:space="preserve"> </w:t>
-      </w:r>
-      <w:hyperlink r:id="rId24">
-        <w:r>
-          <w:rPr>
-            <w:rStyle w:val="Hyperlink"/>
-          </w:rPr>
-          <w:t xml:space="preserve">https://apps-afsc.fisheries.noaa.gov/refm/docs/2021/BSAIflathead.pdf</w:t>
-        </w:r>
-      </w:hyperlink>
-      <w:r>
-        <w:t xml:space="preserve">.</w:t>
-      </w:r>
-    </w:p>
-    <w:p>
-      <w:pPr>
-        <w:pStyle w:val="BodyText"/>
-      </w:pPr>
-      <w:r>
-        <w:t xml:space="preserve">Monnahan, C., and Haehn, R. 2020.Assessment of the Flathead sole-Bering flounder stock complex in the Bering Sea and Aleutian Islands. In Stock Assessment and Fishery Evaluation Report for the Groundfish Resources of the Bering Sea/Aleutian Islands Region. North Pacific Fishery Management Council, P.O. Box 103136, Anchorage, Alaska 99510. Available at</w:t>
-      </w:r>
-      <w:r>
-        <w:t xml:space="preserve"> </w:t>
-      </w:r>
-      <w:hyperlink r:id="rId20">
-        <w:r>
-          <w:rPr>
-            <w:rStyle w:val="Hyperlink"/>
-          </w:rPr>
-          <w:t xml:space="preserve">https://apps-afsc.fisheries.noaa.gov/refm/docs/2020/BSAIflathead.pdf</w:t>
-        </w:r>
-      </w:hyperlink>
-    </w:p>
+    <w:tbl xmlns:w="http://schemas.openxmlformats.org/wordprocessingml/2006/main" xmlns:r="http://schemas.openxmlformats.org/officeDocument/2006/relationships" xmlns:w14="http://schemas.microsoft.com/office/word/2010/wordml" xmlns:wp="http://schemas.openxmlformats.org/drawingml/2006/wordprocessingDrawing" xmlns:a="http://schemas.openxmlformats.org/drawingml/2006/main" xmlns:pic="http://schemas.openxmlformats.org/drawingml/2006/picture">
+      <w:tblPr>
+        <w:tblLayout w:type="fixed"/>
+        <w:jc w:val="center"/>
+        <w:tblLook w:firstRow="1" w:lastRow="0" w:firstColumn="0" w:lastColumn="0" w:noHBand="0" w:noVBand="1"/>
+      </w:tblPr>
+      <w:tblGrid>
+        <w:gridCol w:w="3600"/>
+        <w:gridCol w:w="936"/>
+        <w:gridCol w:w="936"/>
+        <w:gridCol w:w="936"/>
+        <w:gridCol w:w="936"/>
+      </w:tblGrid>
+      <w:tr>
+        <w:trPr>
+          <w:trHeight w:val="360" w:hRule="auto"/>
+          <w:tblHeader/>
+        </w:trPr>
+        header 1
+        <w:tc>
+          <w:tcPr>
+            <w:tcBorders>
+              <w:bottom w:val="none" w:sz="0" w:space="0" w:color="000000"/>
+              <w:top w:val="single" w:sz="8" w:space="0" w:color="666666"/>
+              <w:left w:val="single" w:sz="8" w:space="0" w:color="666666"/>
+              <w:right w:val="none" w:sz="0" w:space="0" w:color="000000"/>
+            </w:tcBorders>
+            <w:shd w:val="clear" w:color="auto" w:fill="FFFFFF"/>
+            <w:tcMar>
+              <w:top w:w="0" w:type="dxa"/>
+              <w:bottom w:w="0" w:type="dxa"/>
+              <w:left w:w="0" w:type="dxa"/>
+              <w:right w:w="0" w:type="dxa"/>
+            </w:tcMar>
+            <w:vAlign w:val="center"/>
+          </w:tcPr>
+          <w:p>
+            <w:pPr>
+              <w:pStyle w:val="Normal"/>
+              <w:jc w:val="left"/>
+              <w:pBdr>
+                <w:bottom w:val="none" w:sz="0" w:space="0" w:color="000000"/>
+                <w:top w:val="none" w:sz="0" w:space="0" w:color="000000"/>
+                <w:left w:val="none" w:sz="0" w:space="0" w:color="000000"/>
+                <w:right w:val="none" w:sz="0" w:space="0" w:color="000000"/>
+              </w:pBdr>
+              <w:spacing w:after="100" w:before="100" w:line="240"/>
+              <w:ind w:left="100" w:right="100" w:firstLine="0" w:firstLineChars="0"/>
+            </w:pPr>
+            <w:r xmlns:w="http://schemas.openxmlformats.org/wordprocessingml/2006/main" xmlns:wp="http://schemas.openxmlformats.org/drawingml/2006/wordprocessingDrawing" xmlns:r="http://schemas.openxmlformats.org/officeDocument/2006/relationships" xmlns:w14="http://schemas.microsoft.com/office/word/2010/wordml">
+              <w:rPr>
+                <w:rFonts w:ascii="Times New Roman" w:hAnsi="Times New Roman" w:eastAsia="Times New Roman" w:cs="Times New Roman"/>
+                <w:i w:val="false"/>
+                <w:b w:val="false"/>
+                <w:u w:val="none"/>
+                <w:sz w:val="22"/>
+                <w:szCs w:val="22"/>
+                <w:color w:val="000000"/>
+              </w:rPr>
+              <w:t xml:space="preserve"/>
+            </w:r>
+          </w:p>
+        </w:tc>
+        <w:tc>
+          <w:tcPr>
+            <w:gridSpan w:val="2"/>
+            <w:tcBorders>
+              <w:bottom w:val="none" w:sz="0" w:space="0" w:color="000000"/>
+              <w:top w:val="single" w:sz="8" w:space="0" w:color="666666"/>
+              <w:left w:val="none" w:sz="0" w:space="0" w:color="000000"/>
+              <w:right w:val="none" w:sz="0" w:space="0" w:color="000000"/>
+            </w:tcBorders>
+            <w:shd w:val="clear" w:color="auto" w:fill="F7F7F7"/>
+            <w:tcMar>
+              <w:top w:w="0" w:type="dxa"/>
+              <w:bottom w:w="0" w:type="dxa"/>
+              <w:left w:w="0" w:type="dxa"/>
+              <w:right w:w="0" w:type="dxa"/>
+            </w:tcMar>
+            <w:vAlign w:val="center"/>
+          </w:tcPr>
+          <w:p>
+            <w:pPr>
+              <w:pStyle w:val="Normal"/>
+              <w:jc w:val="center"/>
+              <w:pBdr>
+                <w:bottom w:val="none" w:sz="0" w:space="0" w:color="000000"/>
+                <w:top w:val="none" w:sz="0" w:space="0" w:color="000000"/>
+                <w:left w:val="none" w:sz="0" w:space="0" w:color="000000"/>
+                <w:right w:val="none" w:sz="0" w:space="0" w:color="000000"/>
+              </w:pBdr>
+              <w:spacing w:after="100" w:before="100" w:line="240"/>
+              <w:ind w:left="100" w:right="100" w:firstLine="0" w:firstLineChars="0"/>
+            </w:pPr>
+            <w:r xmlns:w="http://schemas.openxmlformats.org/wordprocessingml/2006/main" xmlns:wp="http://schemas.openxmlformats.org/drawingml/2006/wordprocessingDrawing" xmlns:r="http://schemas.openxmlformats.org/officeDocument/2006/relationships" xmlns:w14="http://schemas.microsoft.com/office/word/2010/wordml">
+              <w:rPr>
+                <w:rFonts w:ascii="Times New Roman" w:hAnsi="Times New Roman" w:eastAsia="Times New Roman" w:cs="Times New Roman"/>
+                <w:i w:val="false"/>
+                <w:b w:val="false"/>
+                <w:u w:val="none"/>
+                <w:sz w:val="22"/>
+                <w:szCs w:val="22"/>
+                <w:color w:val="000000"/>
+              </w:rPr>
+              <w:t xml:space="preserve">As estimated or </w:t>
+            </w:r>
+            <w:r xmlns:w="http://schemas.openxmlformats.org/wordprocessingml/2006/main" xmlns:wp="http://schemas.openxmlformats.org/drawingml/2006/wordprocessingDrawing" xmlns:r="http://schemas.openxmlformats.org/officeDocument/2006/relationships" xmlns:w14="http://schemas.microsoft.com/office/word/2010/wordml">
+              <w:rPr>
+                <w:rFonts w:ascii="Times New Roman" w:hAnsi="Times New Roman" w:eastAsia="Times New Roman" w:cs="Times New Roman"/>
+                <w:i w:val="true"/>
+                <w:b w:val="false"/>
+                <w:u w:val="none"/>
+                <w:sz w:val="22"/>
+                <w:szCs w:val="22"/>
+                <w:color w:val="000000"/>
+              </w:rPr>
+              <w:t xml:space="preserve">specified last</w:t>
+            </w:r>
+            <w:r xmlns:w="http://schemas.openxmlformats.org/wordprocessingml/2006/main" xmlns:wp="http://schemas.openxmlformats.org/drawingml/2006/wordprocessingDrawing" xmlns:r="http://schemas.openxmlformats.org/officeDocument/2006/relationships" xmlns:w14="http://schemas.microsoft.com/office/word/2010/wordml">
+              <w:rPr>
+                <w:rFonts w:ascii="Times New Roman" w:hAnsi="Times New Roman" w:eastAsia="Times New Roman" w:cs="Times New Roman"/>
+                <w:i w:val="false"/>
+                <w:b w:val="false"/>
+                <w:u w:val="none"/>
+                <w:sz w:val="22"/>
+                <w:szCs w:val="22"/>
+                <w:color w:val="000000"/>
+              </w:rPr>
+              <w:t xml:space="preserve"> year for:</w:t>
+            </w:r>
+          </w:p>
+        </w:tc>
+        <w:tc>
+          <w:tcPr>
+            <w:gridSpan w:val="2"/>
+            <w:tcBorders>
+              <w:bottom w:val="none" w:sz="0" w:space="0" w:color="000000"/>
+              <w:top w:val="single" w:sz="8" w:space="0" w:color="666666"/>
+              <w:left w:val="none" w:sz="0" w:space="0" w:color="000000"/>
+              <w:right w:val="single" w:sz="8" w:space="0" w:color="666666"/>
+            </w:tcBorders>
+            <w:shd w:val="clear" w:color="auto" w:fill="FFFFFF"/>
+            <w:tcMar>
+              <w:top w:w="0" w:type="dxa"/>
+              <w:bottom w:w="0" w:type="dxa"/>
+              <w:left w:w="0" w:type="dxa"/>
+              <w:right w:w="0" w:type="dxa"/>
+            </w:tcMar>
+            <w:vAlign w:val="center"/>
+          </w:tcPr>
+          <w:p>
+            <w:pPr>
+              <w:pStyle w:val="Normal"/>
+              <w:jc w:val="center"/>
+              <w:pBdr>
+                <w:bottom w:val="none" w:sz="0" w:space="0" w:color="000000"/>
+                <w:top w:val="none" w:sz="0" w:space="0" w:color="000000"/>
+                <w:left w:val="none" w:sz="0" w:space="0" w:color="000000"/>
+                <w:right w:val="none" w:sz="0" w:space="0" w:color="000000"/>
+              </w:pBdr>
+              <w:spacing w:after="100" w:before="100" w:line="240"/>
+              <w:ind w:left="100" w:right="100" w:firstLine="0" w:firstLineChars="0"/>
+            </w:pPr>
+            <w:r xmlns:w="http://schemas.openxmlformats.org/wordprocessingml/2006/main" xmlns:wp="http://schemas.openxmlformats.org/drawingml/2006/wordprocessingDrawing" xmlns:r="http://schemas.openxmlformats.org/officeDocument/2006/relationships" xmlns:w14="http://schemas.microsoft.com/office/word/2010/wordml">
+              <w:rPr>
+                <w:rFonts w:ascii="Times New Roman" w:hAnsi="Times New Roman" w:eastAsia="Times New Roman" w:cs="Times New Roman"/>
+                <w:i w:val="false"/>
+                <w:b w:val="false"/>
+                <w:u w:val="none"/>
+                <w:sz w:val="22"/>
+                <w:szCs w:val="22"/>
+                <w:color w:val="000000"/>
+              </w:rPr>
+              <w:t xml:space="preserve">As estimated or </w:t>
+            </w:r>
+            <w:r xmlns:w="http://schemas.openxmlformats.org/wordprocessingml/2006/main" xmlns:wp="http://schemas.openxmlformats.org/drawingml/2006/wordprocessingDrawing" xmlns:r="http://schemas.openxmlformats.org/officeDocument/2006/relationships" xmlns:w14="http://schemas.microsoft.com/office/word/2010/wordml">
+              <w:rPr>
+                <w:rFonts w:ascii="Times New Roman" w:hAnsi="Times New Roman" w:eastAsia="Times New Roman" w:cs="Times New Roman"/>
+                <w:i w:val="true"/>
+                <w:b w:val="false"/>
+                <w:u w:val="none"/>
+                <w:sz w:val="22"/>
+                <w:szCs w:val="22"/>
+                <w:color w:val="000000"/>
+              </w:rPr>
+              <w:t xml:space="preserve">recommended this</w:t>
+            </w:r>
+            <w:r xmlns:w="http://schemas.openxmlformats.org/wordprocessingml/2006/main" xmlns:wp="http://schemas.openxmlformats.org/drawingml/2006/wordprocessingDrawing" xmlns:r="http://schemas.openxmlformats.org/officeDocument/2006/relationships" xmlns:w14="http://schemas.microsoft.com/office/word/2010/wordml">
+              <w:rPr>
+                <w:rFonts w:ascii="Times New Roman" w:hAnsi="Times New Roman" w:eastAsia="Times New Roman" w:cs="Times New Roman"/>
+                <w:i w:val="false"/>
+                <w:b w:val="false"/>
+                <w:u w:val="none"/>
+                <w:sz w:val="22"/>
+                <w:szCs w:val="22"/>
+                <w:color w:val="000000"/>
+              </w:rPr>
+              <w:t xml:space="preserve"> year for:</w:t>
+            </w:r>
+          </w:p>
+        </w:tc>
+      </w:tr>
+      <w:tr>
+        <w:trPr>
+          <w:trHeight w:val="360" w:hRule="auto"/>
+          <w:tblHeader/>
+        </w:trPr>
+        header 2
+        <w:tc>
+          <w:tcPr>
+            <w:tcBorders>
+              <w:bottom w:val="single" w:sz="8" w:space="0" w:color="666666"/>
+              <w:top w:val="none" w:sz="0" w:space="0" w:color="000000"/>
+              <w:left w:val="single" w:sz="8" w:space="0" w:color="666666"/>
+              <w:right w:val="none" w:sz="0" w:space="0" w:color="000000"/>
+            </w:tcBorders>
+            <w:shd w:val="clear" w:color="auto" w:fill="FFFFFF"/>
+            <w:tcMar>
+              <w:top w:w="0" w:type="dxa"/>
+              <w:bottom w:w="0" w:type="dxa"/>
+              <w:left w:w="0" w:type="dxa"/>
+              <w:right w:w="0" w:type="dxa"/>
+            </w:tcMar>
+            <w:vAlign w:val="center"/>
+          </w:tcPr>
+          <w:p>
+            <w:pPr>
+              <w:pStyle w:val="Normal"/>
+              <w:jc w:val="left"/>
+              <w:pBdr>
+                <w:bottom w:val="none" w:sz="0" w:space="0" w:color="000000"/>
+                <w:top w:val="none" w:sz="0" w:space="0" w:color="000000"/>
+                <w:left w:val="none" w:sz="0" w:space="0" w:color="000000"/>
+                <w:right w:val="none" w:sz="0" w:space="0" w:color="000000"/>
+              </w:pBdr>
+              <w:spacing w:after="100" w:before="100" w:line="240"/>
+              <w:ind w:left="100" w:right="100" w:firstLine="0" w:firstLineChars="0"/>
+            </w:pPr>
+            <w:r xmlns:w="http://schemas.openxmlformats.org/wordprocessingml/2006/main" xmlns:wp="http://schemas.openxmlformats.org/drawingml/2006/wordprocessingDrawing" xmlns:r="http://schemas.openxmlformats.org/officeDocument/2006/relationships" xmlns:w14="http://schemas.microsoft.com/office/word/2010/wordml">
+              <w:rPr>
+                <w:rFonts w:ascii="Times New Roman" w:hAnsi="Times New Roman" w:eastAsia="Times New Roman" w:cs="Times New Roman"/>
+                <w:i w:val="false"/>
+                <w:b w:val="true"/>
+                <w:u w:val="none"/>
+                <w:sz w:val="22"/>
+                <w:szCs w:val="22"/>
+                <w:color w:val="000000"/>
+              </w:rPr>
+              <w:t xml:space="preserve">Quantity/Status</w:t>
+            </w:r>
+          </w:p>
+        </w:tc>
+        <w:tc>
+          <w:tcPr>
+            <w:tcBorders>
+              <w:bottom w:val="single" w:sz="8" w:space="0" w:color="666666"/>
+              <w:top w:val="none" w:sz="0" w:space="0" w:color="000000"/>
+              <w:left w:val="none" w:sz="0" w:space="0" w:color="000000"/>
+              <w:right w:val="none" w:sz="0" w:space="0" w:color="000000"/>
+            </w:tcBorders>
+            <w:shd w:val="clear" w:color="auto" w:fill="F7F7F7"/>
+            <w:tcMar>
+              <w:top w:w="0" w:type="dxa"/>
+              <w:bottom w:w="0" w:type="dxa"/>
+              <w:left w:w="0" w:type="dxa"/>
+              <w:right w:w="0" w:type="dxa"/>
+            </w:tcMar>
+            <w:vAlign w:val="center"/>
+          </w:tcPr>
+          <w:p>
+            <w:pPr>
+              <w:pStyle w:val="Normal"/>
+              <w:jc w:val="center"/>
+              <w:pBdr>
+                <w:bottom w:val="none" w:sz="0" w:space="0" w:color="000000"/>
+                <w:top w:val="none" w:sz="0" w:space="0" w:color="000000"/>
+                <w:left w:val="none" w:sz="0" w:space="0" w:color="000000"/>
+                <w:right w:val="none" w:sz="0" w:space="0" w:color="000000"/>
+              </w:pBdr>
+              <w:spacing w:after="100" w:before="100" w:line="240"/>
+              <w:ind w:left="100" w:right="100" w:firstLine="0" w:firstLineChars="0"/>
+            </w:pPr>
+            <w:r xmlns:w="http://schemas.openxmlformats.org/wordprocessingml/2006/main" xmlns:wp="http://schemas.openxmlformats.org/drawingml/2006/wordprocessingDrawing" xmlns:r="http://schemas.openxmlformats.org/officeDocument/2006/relationships" xmlns:w14="http://schemas.microsoft.com/office/word/2010/wordml">
+              <w:rPr>
+                <w:rFonts w:ascii="Times New Roman" w:hAnsi="Times New Roman" w:eastAsia="Times New Roman" w:cs="Times New Roman"/>
+                <w:i w:val="false"/>
+                <w:b w:val="false"/>
+                <w:u w:val="none"/>
+                <w:sz w:val="22"/>
+                <w:szCs w:val="22"/>
+                <w:color w:val="000000"/>
+              </w:rPr>
+              <w:t xml:space="preserve">2023</w:t>
+            </w:r>
+          </w:p>
+        </w:tc>
+        <w:tc>
+          <w:tcPr>
+            <w:tcBorders>
+              <w:bottom w:val="single" w:sz="8" w:space="0" w:color="666666"/>
+              <w:top w:val="none" w:sz="0" w:space="0" w:color="000000"/>
+              <w:left w:val="none" w:sz="0" w:space="0" w:color="000000"/>
+              <w:right w:val="none" w:sz="0" w:space="0" w:color="000000"/>
+            </w:tcBorders>
+            <w:shd w:val="clear" w:color="auto" w:fill="F7F7F7"/>
+            <w:tcMar>
+              <w:top w:w="0" w:type="dxa"/>
+              <w:bottom w:w="0" w:type="dxa"/>
+              <w:left w:w="0" w:type="dxa"/>
+              <w:right w:w="0" w:type="dxa"/>
+            </w:tcMar>
+            <w:vAlign w:val="center"/>
+          </w:tcPr>
+          <w:p>
+            <w:pPr>
+              <w:pStyle w:val="Normal"/>
+              <w:jc w:val="center"/>
+              <w:pBdr>
+                <w:bottom w:val="none" w:sz="0" w:space="0" w:color="000000"/>
+                <w:top w:val="none" w:sz="0" w:space="0" w:color="000000"/>
+                <w:left w:val="none" w:sz="0" w:space="0" w:color="000000"/>
+                <w:right w:val="none" w:sz="0" w:space="0" w:color="000000"/>
+              </w:pBdr>
+              <w:spacing w:after="100" w:before="100" w:line="240"/>
+              <w:ind w:left="100" w:right="100" w:firstLine="0" w:firstLineChars="0"/>
+            </w:pPr>
+            <w:r xmlns:w="http://schemas.openxmlformats.org/wordprocessingml/2006/main" xmlns:wp="http://schemas.openxmlformats.org/drawingml/2006/wordprocessingDrawing" xmlns:r="http://schemas.openxmlformats.org/officeDocument/2006/relationships" xmlns:w14="http://schemas.microsoft.com/office/word/2010/wordml">
+              <w:rPr>
+                <w:rFonts w:ascii="Times New Roman" w:hAnsi="Times New Roman" w:eastAsia="Times New Roman" w:cs="Times New Roman"/>
+                <w:i w:val="false"/>
+                <w:b w:val="false"/>
+                <w:u w:val="none"/>
+                <w:sz w:val="22"/>
+                <w:szCs w:val="22"/>
+                <w:color w:val="000000"/>
+              </w:rPr>
+              <w:t xml:space="preserve">2024</w:t>
+            </w:r>
+          </w:p>
+        </w:tc>
+        <w:tc>
+          <w:tcPr>
+            <w:tcBorders>
+              <w:bottom w:val="single" w:sz="8" w:space="0" w:color="666666"/>
+              <w:top w:val="none" w:sz="0" w:space="0" w:color="000000"/>
+              <w:left w:val="none" w:sz="0" w:space="0" w:color="000000"/>
+              <w:right w:val="none" w:sz="0" w:space="0" w:color="000000"/>
+            </w:tcBorders>
+            <w:shd w:val="clear" w:color="auto" w:fill="FFFFFF"/>
+            <w:tcMar>
+              <w:top w:w="0" w:type="dxa"/>
+              <w:bottom w:w="0" w:type="dxa"/>
+              <w:left w:w="0" w:type="dxa"/>
+              <w:right w:w="0" w:type="dxa"/>
+            </w:tcMar>
+            <w:vAlign w:val="center"/>
+          </w:tcPr>
+          <w:p>
+            <w:pPr>
+              <w:pStyle w:val="Normal"/>
+              <w:jc w:val="center"/>
+              <w:pBdr>
+                <w:bottom w:val="none" w:sz="0" w:space="0" w:color="000000"/>
+                <w:top w:val="none" w:sz="0" w:space="0" w:color="000000"/>
+                <w:left w:val="none" w:sz="0" w:space="0" w:color="000000"/>
+                <w:right w:val="none" w:sz="0" w:space="0" w:color="000000"/>
+              </w:pBdr>
+              <w:spacing w:after="100" w:before="100" w:line="240"/>
+              <w:ind w:left="100" w:right="100" w:firstLine="0" w:firstLineChars="0"/>
+            </w:pPr>
+            <w:r xmlns:w="http://schemas.openxmlformats.org/wordprocessingml/2006/main" xmlns:wp="http://schemas.openxmlformats.org/drawingml/2006/wordprocessingDrawing" xmlns:r="http://schemas.openxmlformats.org/officeDocument/2006/relationships" xmlns:w14="http://schemas.microsoft.com/office/word/2010/wordml">
+              <w:rPr>
+                <w:rFonts w:ascii="Times New Roman" w:hAnsi="Times New Roman" w:eastAsia="Times New Roman" w:cs="Times New Roman"/>
+                <w:i w:val="false"/>
+                <w:b w:val="false"/>
+                <w:u w:val="none"/>
+                <w:sz w:val="22"/>
+                <w:szCs w:val="22"/>
+                <w:color w:val="000000"/>
+              </w:rPr>
+              <w:t xml:space="preserve">2024</w:t>
+            </w:r>
+            <w:r xmlns:w="http://schemas.openxmlformats.org/wordprocessingml/2006/main" xmlns:wp="http://schemas.openxmlformats.org/drawingml/2006/wordprocessingDrawing" xmlns:r="http://schemas.openxmlformats.org/officeDocument/2006/relationships" xmlns:w14="http://schemas.microsoft.com/office/word/2010/wordml">
+              <w:rPr>
+                <w:rFonts w:ascii="Times New Roman" w:hAnsi="Times New Roman" w:eastAsia="Times New Roman" w:cs="Times New Roman"/>
+                <w:i w:val="false"/>
+                <w:b w:val="false"/>
+                <w:u w:val="none"/>
+                <w:vertAlign w:val="superscript"/>
+                <w:sz w:val="22"/>
+                <w:szCs w:val="22"/>
+                <w:color w:val="000000"/>
+              </w:rPr>
+              <w:t xml:space="preserve">*</w:t>
+            </w:r>
+          </w:p>
+        </w:tc>
+        <w:tc>
+          <w:tcPr>
+            <w:tcBorders>
+              <w:bottom w:val="single" w:sz="8" w:space="0" w:color="666666"/>
+              <w:top w:val="none" w:sz="0" w:space="0" w:color="000000"/>
+              <w:left w:val="none" w:sz="0" w:space="0" w:color="000000"/>
+              <w:right w:val="single" w:sz="8" w:space="0" w:color="666666"/>
+            </w:tcBorders>
+            <w:shd w:val="clear" w:color="auto" w:fill="FFFFFF"/>
+            <w:tcMar>
+              <w:top w:w="0" w:type="dxa"/>
+              <w:bottom w:w="0" w:type="dxa"/>
+              <w:left w:w="0" w:type="dxa"/>
+              <w:right w:w="0" w:type="dxa"/>
+            </w:tcMar>
+            <w:vAlign w:val="center"/>
+          </w:tcPr>
+          <w:p>
+            <w:pPr>
+              <w:pStyle w:val="Normal"/>
+              <w:jc w:val="center"/>
+              <w:pBdr>
+                <w:bottom w:val="none" w:sz="0" w:space="0" w:color="000000"/>
+                <w:top w:val="none" w:sz="0" w:space="0" w:color="000000"/>
+                <w:left w:val="none" w:sz="0" w:space="0" w:color="000000"/>
+                <w:right w:val="none" w:sz="0" w:space="0" w:color="000000"/>
+              </w:pBdr>
+              <w:spacing w:after="100" w:before="100" w:line="240"/>
+              <w:ind w:left="100" w:right="100" w:firstLine="0" w:firstLineChars="0"/>
+            </w:pPr>
+            <w:r xmlns:w="http://schemas.openxmlformats.org/wordprocessingml/2006/main" xmlns:wp="http://schemas.openxmlformats.org/drawingml/2006/wordprocessingDrawing" xmlns:r="http://schemas.openxmlformats.org/officeDocument/2006/relationships" xmlns:w14="http://schemas.microsoft.com/office/word/2010/wordml">
+              <w:rPr>
+                <w:rFonts w:ascii="Times New Roman" w:hAnsi="Times New Roman" w:eastAsia="Times New Roman" w:cs="Times New Roman"/>
+                <w:i w:val="false"/>
+                <w:b w:val="false"/>
+                <w:u w:val="none"/>
+                <w:sz w:val="22"/>
+                <w:szCs w:val="22"/>
+                <w:color w:val="000000"/>
+              </w:rPr>
+              <w:t xml:space="preserve">2025</w:t>
+            </w:r>
+            <w:r xmlns:w="http://schemas.openxmlformats.org/wordprocessingml/2006/main" xmlns:wp="http://schemas.openxmlformats.org/drawingml/2006/wordprocessingDrawing" xmlns:r="http://schemas.openxmlformats.org/officeDocument/2006/relationships" xmlns:w14="http://schemas.microsoft.com/office/word/2010/wordml">
+              <w:rPr>
+                <w:rFonts w:ascii="Times New Roman" w:hAnsi="Times New Roman" w:eastAsia="Times New Roman" w:cs="Times New Roman"/>
+                <w:i w:val="false"/>
+                <w:b w:val="false"/>
+                <w:u w:val="none"/>
+                <w:vertAlign w:val="superscript"/>
+                <w:sz w:val="22"/>
+                <w:szCs w:val="22"/>
+                <w:color w:val="000000"/>
+              </w:rPr>
+              <w:t xml:space="preserve">*</w:t>
+            </w:r>
+          </w:p>
+        </w:tc>
+      </w:tr>
+      <w:tr>
+        <w:trPr>
+          <w:trHeight w:val="360" w:hRule="auto"/>
+        </w:trPr>
+        body 1
+        <w:tc>
+          <w:tcPr>
+            <w:tcBorders>
+              <w:bottom w:val="none" w:sz="0" w:space="0" w:color="000000"/>
+              <w:top w:val="single" w:sz="8" w:space="0" w:color="666666"/>
+              <w:left w:val="single" w:sz="8" w:space="0" w:color="666666"/>
+              <w:right w:val="none" w:sz="0" w:space="0" w:color="000000"/>
+            </w:tcBorders>
+            <w:shd w:val="clear" w:color="auto" w:fill="FFFFFF"/>
+            <w:tcMar>
+              <w:top w:w="0" w:type="dxa"/>
+              <w:bottom w:w="0" w:type="dxa"/>
+              <w:left w:w="0" w:type="dxa"/>
+              <w:right w:w="0" w:type="dxa"/>
+            </w:tcMar>
+            <w:vAlign w:val="center"/>
+          </w:tcPr>
+          <w:p>
+            <w:pPr>
+              <w:pStyle w:val="Normal"/>
+              <w:jc w:val="left"/>
+              <w:pBdr>
+                <w:bottom w:val="none" w:sz="0" w:space="0" w:color="000000"/>
+                <w:top w:val="none" w:sz="0" w:space="0" w:color="000000"/>
+                <w:left w:val="none" w:sz="0" w:space="0" w:color="000000"/>
+                <w:right w:val="none" w:sz="0" w:space="0" w:color="000000"/>
+              </w:pBdr>
+              <w:spacing w:after="100" w:before="100" w:line="240"/>
+              <w:ind w:left="100" w:right="100" w:firstLine="0" w:firstLineChars="0"/>
+            </w:pPr>
+            <w:r xmlns:w="http://schemas.openxmlformats.org/wordprocessingml/2006/main" xmlns:wp="http://schemas.openxmlformats.org/drawingml/2006/wordprocessingDrawing" xmlns:r="http://schemas.openxmlformats.org/officeDocument/2006/relationships" xmlns:w14="http://schemas.microsoft.com/office/word/2010/wordml">
+              <w:rPr>
+                <w:rFonts w:ascii="Times New Roman" w:hAnsi="Times New Roman" w:eastAsia="Times New Roman" w:cs="Times New Roman"/>
+                <w:i w:val="false"/>
+                <w:b w:val="false"/>
+                <w:u w:val="none"/>
+                <w:sz w:val="22"/>
+                <w:szCs w:val="22"/>
+                <w:color w:val="000000"/>
+              </w:rPr>
+              <w:t xml:space="preserve">M</w:t>
+            </w:r>
+          </w:p>
+        </w:tc>
+        <w:tc>
+          <w:tcPr>
+            <w:tcBorders>
+              <w:bottom w:val="none" w:sz="0" w:space="0" w:color="000000"/>
+              <w:top w:val="single" w:sz="8" w:space="0" w:color="666666"/>
+              <w:left w:val="none" w:sz="0" w:space="0" w:color="000000"/>
+              <w:right w:val="none" w:sz="0" w:space="0" w:color="000000"/>
+            </w:tcBorders>
+            <w:shd w:val="clear" w:color="auto" w:fill="F7F7F7"/>
+            <w:tcMar>
+              <w:top w:w="0" w:type="dxa"/>
+              <w:bottom w:w="0" w:type="dxa"/>
+              <w:left w:w="0" w:type="dxa"/>
+              <w:right w:w="0" w:type="dxa"/>
+            </w:tcMar>
+            <w:vAlign w:val="center"/>
+          </w:tcPr>
+          <w:p>
+            <w:pPr>
+              <w:pStyle w:val="Normal"/>
+              <w:jc w:val="center"/>
+              <w:pBdr>
+                <w:bottom w:val="none" w:sz="0" w:space="0" w:color="000000"/>
+                <w:top w:val="none" w:sz="0" w:space="0" w:color="000000"/>
+                <w:left w:val="none" w:sz="0" w:space="0" w:color="000000"/>
+                <w:right w:val="none" w:sz="0" w:space="0" w:color="000000"/>
+              </w:pBdr>
+              <w:spacing w:after="100" w:before="100" w:line="240"/>
+              <w:ind w:left="100" w:right="100" w:firstLine="0" w:firstLineChars="0"/>
+            </w:pPr>
+            <w:r xmlns:w="http://schemas.openxmlformats.org/wordprocessingml/2006/main" xmlns:wp="http://schemas.openxmlformats.org/drawingml/2006/wordprocessingDrawing" xmlns:r="http://schemas.openxmlformats.org/officeDocument/2006/relationships" xmlns:w14="http://schemas.microsoft.com/office/word/2010/wordml">
+              <w:rPr>
+                <w:rFonts w:ascii="Times New Roman" w:hAnsi="Times New Roman" w:eastAsia="Times New Roman" w:cs="Times New Roman"/>
+                <w:i w:val="false"/>
+                <w:b w:val="false"/>
+                <w:u w:val="none"/>
+                <w:sz w:val="22"/>
+                <w:szCs w:val="22"/>
+                <w:color w:val="000000"/>
+              </w:rPr>
+              <w:t xml:space="preserve">0.2</w:t>
+            </w:r>
+          </w:p>
+        </w:tc>
+        <w:tc>
+          <w:tcPr>
+            <w:tcBorders>
+              <w:bottom w:val="none" w:sz="0" w:space="0" w:color="000000"/>
+              <w:top w:val="single" w:sz="8" w:space="0" w:color="666666"/>
+              <w:left w:val="none" w:sz="0" w:space="0" w:color="000000"/>
+              <w:right w:val="none" w:sz="0" w:space="0" w:color="000000"/>
+            </w:tcBorders>
+            <w:shd w:val="clear" w:color="auto" w:fill="F7F7F7"/>
+            <w:tcMar>
+              <w:top w:w="0" w:type="dxa"/>
+              <w:bottom w:w="0" w:type="dxa"/>
+              <w:left w:w="0" w:type="dxa"/>
+              <w:right w:w="0" w:type="dxa"/>
+            </w:tcMar>
+            <w:vAlign w:val="center"/>
+          </w:tcPr>
+          <w:p>
+            <w:pPr>
+              <w:pStyle w:val="Normal"/>
+              <w:jc w:val="center"/>
+              <w:pBdr>
+                <w:bottom w:val="none" w:sz="0" w:space="0" w:color="000000"/>
+                <w:top w:val="none" w:sz="0" w:space="0" w:color="000000"/>
+                <w:left w:val="none" w:sz="0" w:space="0" w:color="000000"/>
+                <w:right w:val="none" w:sz="0" w:space="0" w:color="000000"/>
+              </w:pBdr>
+              <w:spacing w:after="100" w:before="100" w:line="240"/>
+              <w:ind w:left="100" w:right="100" w:firstLine="0" w:firstLineChars="0"/>
+            </w:pPr>
+            <w:r xmlns:w="http://schemas.openxmlformats.org/wordprocessingml/2006/main" xmlns:wp="http://schemas.openxmlformats.org/drawingml/2006/wordprocessingDrawing" xmlns:r="http://schemas.openxmlformats.org/officeDocument/2006/relationships" xmlns:w14="http://schemas.microsoft.com/office/word/2010/wordml">
+              <w:rPr>
+                <w:rFonts w:ascii="Times New Roman" w:hAnsi="Times New Roman" w:eastAsia="Times New Roman" w:cs="Times New Roman"/>
+                <w:i w:val="false"/>
+                <w:b w:val="false"/>
+                <w:u w:val="none"/>
+                <w:sz w:val="22"/>
+                <w:szCs w:val="22"/>
+                <w:color w:val="000000"/>
+              </w:rPr>
+              <w:t xml:space="preserve">0.2</w:t>
+            </w:r>
+          </w:p>
+        </w:tc>
+        <w:tc>
+          <w:tcPr>
+            <w:tcBorders>
+              <w:bottom w:val="none" w:sz="0" w:space="0" w:color="000000"/>
+              <w:top w:val="single" w:sz="8" w:space="0" w:color="666666"/>
+              <w:left w:val="none" w:sz="0" w:space="0" w:color="000000"/>
+              <w:right w:val="none" w:sz="0" w:space="0" w:color="000000"/>
+            </w:tcBorders>
+            <w:shd w:val="clear" w:color="auto" w:fill="FFFFFF"/>
+            <w:tcMar>
+              <w:top w:w="0" w:type="dxa"/>
+              <w:bottom w:w="0" w:type="dxa"/>
+              <w:left w:w="0" w:type="dxa"/>
+              <w:right w:w="0" w:type="dxa"/>
+            </w:tcMar>
+            <w:vAlign w:val="center"/>
+          </w:tcPr>
+          <w:p>
+            <w:pPr>
+              <w:pStyle w:val="Normal"/>
+              <w:jc w:val="center"/>
+              <w:pBdr>
+                <w:bottom w:val="none" w:sz="0" w:space="0" w:color="000000"/>
+                <w:top w:val="none" w:sz="0" w:space="0" w:color="000000"/>
+                <w:left w:val="none" w:sz="0" w:space="0" w:color="000000"/>
+                <w:right w:val="none" w:sz="0" w:space="0" w:color="000000"/>
+              </w:pBdr>
+              <w:spacing w:after="100" w:before="100" w:line="240"/>
+              <w:ind w:left="100" w:right="100" w:firstLine="0" w:firstLineChars="0"/>
+            </w:pPr>
+            <w:r xmlns:w="http://schemas.openxmlformats.org/wordprocessingml/2006/main" xmlns:wp="http://schemas.openxmlformats.org/drawingml/2006/wordprocessingDrawing" xmlns:r="http://schemas.openxmlformats.org/officeDocument/2006/relationships" xmlns:w14="http://schemas.microsoft.com/office/word/2010/wordml">
+              <w:rPr>
+                <w:rFonts w:ascii="Times New Roman" w:hAnsi="Times New Roman" w:eastAsia="Times New Roman" w:cs="Times New Roman"/>
+                <w:i w:val="false"/>
+                <w:b w:val="false"/>
+                <w:u w:val="none"/>
+                <w:sz w:val="22"/>
+                <w:szCs w:val="22"/>
+                <w:color w:val="000000"/>
+              </w:rPr>
+              <w:t xml:space="preserve">0.2</w:t>
+            </w:r>
+          </w:p>
+        </w:tc>
+        <w:tc>
+          <w:tcPr>
+            <w:tcBorders>
+              <w:bottom w:val="none" w:sz="0" w:space="0" w:color="000000"/>
+              <w:top w:val="single" w:sz="8" w:space="0" w:color="666666"/>
+              <w:left w:val="none" w:sz="0" w:space="0" w:color="000000"/>
+              <w:right w:val="single" w:sz="8" w:space="0" w:color="666666"/>
+            </w:tcBorders>
+            <w:shd w:val="clear" w:color="auto" w:fill="FFFFFF"/>
+            <w:tcMar>
+              <w:top w:w="0" w:type="dxa"/>
+              <w:bottom w:w="0" w:type="dxa"/>
+              <w:left w:w="0" w:type="dxa"/>
+              <w:right w:w="0" w:type="dxa"/>
+            </w:tcMar>
+            <w:vAlign w:val="center"/>
+          </w:tcPr>
+          <w:p>
+            <w:pPr>
+              <w:pStyle w:val="Normal"/>
+              <w:jc w:val="center"/>
+              <w:pBdr>
+                <w:bottom w:val="none" w:sz="0" w:space="0" w:color="000000"/>
+                <w:top w:val="none" w:sz="0" w:space="0" w:color="000000"/>
+                <w:left w:val="none" w:sz="0" w:space="0" w:color="000000"/>
+                <w:right w:val="none" w:sz="0" w:space="0" w:color="000000"/>
+              </w:pBdr>
+              <w:spacing w:after="100" w:before="100" w:line="240"/>
+              <w:ind w:left="100" w:right="100" w:firstLine="0" w:firstLineChars="0"/>
+            </w:pPr>
+            <w:r xmlns:w="http://schemas.openxmlformats.org/wordprocessingml/2006/main" xmlns:wp="http://schemas.openxmlformats.org/drawingml/2006/wordprocessingDrawing" xmlns:r="http://schemas.openxmlformats.org/officeDocument/2006/relationships" xmlns:w14="http://schemas.microsoft.com/office/word/2010/wordml">
+              <w:rPr>
+                <w:rFonts w:ascii="Times New Roman" w:hAnsi="Times New Roman" w:eastAsia="Times New Roman" w:cs="Times New Roman"/>
+                <w:i w:val="false"/>
+                <w:b w:val="false"/>
+                <w:u w:val="none"/>
+                <w:sz w:val="22"/>
+                <w:szCs w:val="22"/>
+                <w:color w:val="000000"/>
+              </w:rPr>
+              <w:t xml:space="preserve">0.2</w:t>
+            </w:r>
+          </w:p>
+        </w:tc>
+      </w:tr>
+      <w:tr>
+        <w:trPr>
+          <w:trHeight w:val="360" w:hRule="auto"/>
+        </w:trPr>
+        body 2
+        <w:tc>
+          <w:tcPr>
+            <w:tcBorders>
+              <w:bottom w:val="none" w:sz="0" w:space="0" w:color="000000"/>
+              <w:top w:val="none" w:sz="0" w:space="0" w:color="000000"/>
+              <w:left w:val="single" w:sz="8" w:space="0" w:color="666666"/>
+              <w:right w:val="none" w:sz="0" w:space="0" w:color="000000"/>
+            </w:tcBorders>
+            <w:shd w:val="clear" w:color="auto" w:fill="FFFFFF"/>
+            <w:tcMar>
+              <w:top w:w="0" w:type="dxa"/>
+              <w:bottom w:w="0" w:type="dxa"/>
+              <w:left w:w="0" w:type="dxa"/>
+              <w:right w:w="0" w:type="dxa"/>
+            </w:tcMar>
+            <w:vAlign w:val="center"/>
+          </w:tcPr>
+          <w:p>
+            <w:pPr>
+              <w:pStyle w:val="Normal"/>
+              <w:jc w:val="left"/>
+              <w:pBdr>
+                <w:bottom w:val="none" w:sz="0" w:space="0" w:color="000000"/>
+                <w:top w:val="none" w:sz="0" w:space="0" w:color="000000"/>
+                <w:left w:val="none" w:sz="0" w:space="0" w:color="000000"/>
+                <w:right w:val="none" w:sz="0" w:space="0" w:color="000000"/>
+              </w:pBdr>
+              <w:spacing w:after="100" w:before="100" w:line="240"/>
+              <w:ind w:left="100" w:right="100" w:firstLine="0" w:firstLineChars="0"/>
+            </w:pPr>
+            <w:r xmlns:w="http://schemas.openxmlformats.org/wordprocessingml/2006/main" xmlns:wp="http://schemas.openxmlformats.org/drawingml/2006/wordprocessingDrawing" xmlns:r="http://schemas.openxmlformats.org/officeDocument/2006/relationships" xmlns:w14="http://schemas.microsoft.com/office/word/2010/wordml">
+              <w:rPr>
+                <w:rFonts w:ascii="Times New Roman" w:hAnsi="Times New Roman" w:eastAsia="Times New Roman" w:cs="Times New Roman"/>
+                <w:i w:val="false"/>
+                <w:b w:val="false"/>
+                <w:u w:val="none"/>
+                <w:sz w:val="22"/>
+                <w:szCs w:val="22"/>
+                <w:color w:val="000000"/>
+              </w:rPr>
+              <w:t xml:space="preserve">Tier</w:t>
+            </w:r>
+          </w:p>
+        </w:tc>
+        <w:tc>
+          <w:tcPr>
+            <w:tcBorders>
+              <w:bottom w:val="none" w:sz="0" w:space="0" w:color="000000"/>
+              <w:top w:val="none" w:sz="0" w:space="0" w:color="000000"/>
+              <w:left w:val="none" w:sz="0" w:space="0" w:color="000000"/>
+              <w:right w:val="none" w:sz="0" w:space="0" w:color="000000"/>
+            </w:tcBorders>
+            <w:shd w:val="clear" w:color="auto" w:fill="F7F7F7"/>
+            <w:tcMar>
+              <w:top w:w="0" w:type="dxa"/>
+              <w:bottom w:w="0" w:type="dxa"/>
+              <w:left w:w="0" w:type="dxa"/>
+              <w:right w:w="0" w:type="dxa"/>
+            </w:tcMar>
+            <w:vAlign w:val="center"/>
+          </w:tcPr>
+          <w:p>
+            <w:pPr>
+              <w:pStyle w:val="Normal"/>
+              <w:jc w:val="center"/>
+              <w:pBdr>
+                <w:bottom w:val="none" w:sz="0" w:space="0" w:color="000000"/>
+                <w:top w:val="none" w:sz="0" w:space="0" w:color="000000"/>
+                <w:left w:val="none" w:sz="0" w:space="0" w:color="000000"/>
+                <w:right w:val="none" w:sz="0" w:space="0" w:color="000000"/>
+              </w:pBdr>
+              <w:spacing w:after="100" w:before="100" w:line="240"/>
+              <w:ind w:left="100" w:right="100" w:firstLine="0" w:firstLineChars="0"/>
+            </w:pPr>
+            <w:r xmlns:w="http://schemas.openxmlformats.org/wordprocessingml/2006/main" xmlns:wp="http://schemas.openxmlformats.org/drawingml/2006/wordprocessingDrawing" xmlns:r="http://schemas.openxmlformats.org/officeDocument/2006/relationships" xmlns:w14="http://schemas.microsoft.com/office/word/2010/wordml">
+              <w:rPr>
+                <w:rFonts w:ascii="Times New Roman" w:hAnsi="Times New Roman" w:eastAsia="Times New Roman" w:cs="Times New Roman"/>
+                <w:i w:val="false"/>
+                <w:b w:val="false"/>
+                <w:u w:val="none"/>
+                <w:sz w:val="22"/>
+                <w:szCs w:val="22"/>
+                <w:color w:val="000000"/>
+              </w:rPr>
+              <w:t xml:space="preserve">3a</w:t>
+            </w:r>
+          </w:p>
+        </w:tc>
+        <w:tc>
+          <w:tcPr>
+            <w:tcBorders>
+              <w:bottom w:val="none" w:sz="0" w:space="0" w:color="000000"/>
+              <w:top w:val="none" w:sz="0" w:space="0" w:color="000000"/>
+              <w:left w:val="none" w:sz="0" w:space="0" w:color="000000"/>
+              <w:right w:val="none" w:sz="0" w:space="0" w:color="000000"/>
+            </w:tcBorders>
+            <w:shd w:val="clear" w:color="auto" w:fill="F7F7F7"/>
+            <w:tcMar>
+              <w:top w:w="0" w:type="dxa"/>
+              <w:bottom w:w="0" w:type="dxa"/>
+              <w:left w:w="0" w:type="dxa"/>
+              <w:right w:w="0" w:type="dxa"/>
+            </w:tcMar>
+            <w:vAlign w:val="center"/>
+          </w:tcPr>
+          <w:p>
+            <w:pPr>
+              <w:pStyle w:val="Normal"/>
+              <w:jc w:val="center"/>
+              <w:pBdr>
+                <w:bottom w:val="none" w:sz="0" w:space="0" w:color="000000"/>
+                <w:top w:val="none" w:sz="0" w:space="0" w:color="000000"/>
+                <w:left w:val="none" w:sz="0" w:space="0" w:color="000000"/>
+                <w:right w:val="none" w:sz="0" w:space="0" w:color="000000"/>
+              </w:pBdr>
+              <w:spacing w:after="100" w:before="100" w:line="240"/>
+              <w:ind w:left="100" w:right="100" w:firstLine="0" w:firstLineChars="0"/>
+            </w:pPr>
+            <w:r xmlns:w="http://schemas.openxmlformats.org/wordprocessingml/2006/main" xmlns:wp="http://schemas.openxmlformats.org/drawingml/2006/wordprocessingDrawing" xmlns:r="http://schemas.openxmlformats.org/officeDocument/2006/relationships" xmlns:w14="http://schemas.microsoft.com/office/word/2010/wordml">
+              <w:rPr>
+                <w:rFonts w:ascii="Times New Roman" w:hAnsi="Times New Roman" w:eastAsia="Times New Roman" w:cs="Times New Roman"/>
+                <w:i w:val="false"/>
+                <w:b w:val="false"/>
+                <w:u w:val="none"/>
+                <w:sz w:val="22"/>
+                <w:szCs w:val="22"/>
+                <w:color w:val="000000"/>
+              </w:rPr>
+              <w:t xml:space="preserve">3a</w:t>
+            </w:r>
+          </w:p>
+        </w:tc>
+        <w:tc>
+          <w:tcPr>
+            <w:tcBorders>
+              <w:bottom w:val="none" w:sz="0" w:space="0" w:color="000000"/>
+              <w:top w:val="none" w:sz="0" w:space="0" w:color="000000"/>
+              <w:left w:val="none" w:sz="0" w:space="0" w:color="000000"/>
+              <w:right w:val="none" w:sz="0" w:space="0" w:color="000000"/>
+            </w:tcBorders>
+            <w:shd w:val="clear" w:color="auto" w:fill="FFFFFF"/>
+            <w:tcMar>
+              <w:top w:w="0" w:type="dxa"/>
+              <w:bottom w:w="0" w:type="dxa"/>
+              <w:left w:w="0" w:type="dxa"/>
+              <w:right w:w="0" w:type="dxa"/>
+            </w:tcMar>
+            <w:vAlign w:val="center"/>
+          </w:tcPr>
+          <w:p>
+            <w:pPr>
+              <w:pStyle w:val="Normal"/>
+              <w:jc w:val="center"/>
+              <w:pBdr>
+                <w:bottom w:val="none" w:sz="0" w:space="0" w:color="000000"/>
+                <w:top w:val="none" w:sz="0" w:space="0" w:color="000000"/>
+                <w:left w:val="none" w:sz="0" w:space="0" w:color="000000"/>
+                <w:right w:val="none" w:sz="0" w:space="0" w:color="000000"/>
+              </w:pBdr>
+              <w:spacing w:after="100" w:before="100" w:line="240"/>
+              <w:ind w:left="100" w:right="100" w:firstLine="0" w:firstLineChars="0"/>
+            </w:pPr>
+            <w:r xmlns:w="http://schemas.openxmlformats.org/wordprocessingml/2006/main" xmlns:wp="http://schemas.openxmlformats.org/drawingml/2006/wordprocessingDrawing" xmlns:r="http://schemas.openxmlformats.org/officeDocument/2006/relationships" xmlns:w14="http://schemas.microsoft.com/office/word/2010/wordml">
+              <w:rPr>
+                <w:rFonts w:ascii="Times New Roman" w:hAnsi="Times New Roman" w:eastAsia="Times New Roman" w:cs="Times New Roman"/>
+                <w:i w:val="false"/>
+                <w:b w:val="false"/>
+                <w:u w:val="none"/>
+                <w:sz w:val="22"/>
+                <w:szCs w:val="22"/>
+                <w:color w:val="000000"/>
+              </w:rPr>
+              <w:t xml:space="preserve">3a</w:t>
+            </w:r>
+          </w:p>
+        </w:tc>
+        <w:tc>
+          <w:tcPr>
+            <w:tcBorders>
+              <w:bottom w:val="none" w:sz="0" w:space="0" w:color="000000"/>
+              <w:top w:val="none" w:sz="0" w:space="0" w:color="000000"/>
+              <w:left w:val="none" w:sz="0" w:space="0" w:color="000000"/>
+              <w:right w:val="single" w:sz="8" w:space="0" w:color="666666"/>
+            </w:tcBorders>
+            <w:shd w:val="clear" w:color="auto" w:fill="FFFFFF"/>
+            <w:tcMar>
+              <w:top w:w="0" w:type="dxa"/>
+              <w:bottom w:w="0" w:type="dxa"/>
+              <w:left w:w="0" w:type="dxa"/>
+              <w:right w:w="0" w:type="dxa"/>
+            </w:tcMar>
+            <w:vAlign w:val="center"/>
+          </w:tcPr>
+          <w:p>
+            <w:pPr>
+              <w:pStyle w:val="Normal"/>
+              <w:jc w:val="center"/>
+              <w:pBdr>
+                <w:bottom w:val="none" w:sz="0" w:space="0" w:color="000000"/>
+                <w:top w:val="none" w:sz="0" w:space="0" w:color="000000"/>
+                <w:left w:val="none" w:sz="0" w:space="0" w:color="000000"/>
+                <w:right w:val="none" w:sz="0" w:space="0" w:color="000000"/>
+              </w:pBdr>
+              <w:spacing w:after="100" w:before="100" w:line="240"/>
+              <w:ind w:left="100" w:right="100" w:firstLine="0" w:firstLineChars="0"/>
+            </w:pPr>
+            <w:r xmlns:w="http://schemas.openxmlformats.org/wordprocessingml/2006/main" xmlns:wp="http://schemas.openxmlformats.org/drawingml/2006/wordprocessingDrawing" xmlns:r="http://schemas.openxmlformats.org/officeDocument/2006/relationships" xmlns:w14="http://schemas.microsoft.com/office/word/2010/wordml">
+              <w:rPr>
+                <w:rFonts w:ascii="Times New Roman" w:hAnsi="Times New Roman" w:eastAsia="Times New Roman" w:cs="Times New Roman"/>
+                <w:i w:val="false"/>
+                <w:b w:val="false"/>
+                <w:u w:val="none"/>
+                <w:sz w:val="22"/>
+                <w:szCs w:val="22"/>
+                <w:color w:val="000000"/>
+              </w:rPr>
+              <w:t xml:space="preserve">3a</w:t>
+            </w:r>
+          </w:p>
+        </w:tc>
+      </w:tr>
+      <w:tr>
+        <w:trPr>
+          <w:trHeight w:val="360" w:hRule="auto"/>
+        </w:trPr>
+        body 3
+        <w:tc>
+          <w:tcPr>
+            <w:tcBorders>
+              <w:bottom w:val="none" w:sz="0" w:space="0" w:color="000000"/>
+              <w:top w:val="none" w:sz="0" w:space="0" w:color="000000"/>
+              <w:left w:val="single" w:sz="8" w:space="0" w:color="666666"/>
+              <w:right w:val="none" w:sz="0" w:space="0" w:color="000000"/>
+            </w:tcBorders>
+            <w:shd w:val="clear" w:color="auto" w:fill="FFFFFF"/>
+            <w:tcMar>
+              <w:top w:w="0" w:type="dxa"/>
+              <w:bottom w:w="0" w:type="dxa"/>
+              <w:left w:w="0" w:type="dxa"/>
+              <w:right w:w="0" w:type="dxa"/>
+            </w:tcMar>
+            <w:vAlign w:val="center"/>
+          </w:tcPr>
+          <w:p>
+            <w:pPr>
+              <w:pStyle w:val="Normal"/>
+              <w:jc w:val="left"/>
+              <w:pBdr>
+                <w:bottom w:val="none" w:sz="0" w:space="0" w:color="000000"/>
+                <w:top w:val="none" w:sz="0" w:space="0" w:color="000000"/>
+                <w:left w:val="none" w:sz="0" w:space="0" w:color="000000"/>
+                <w:right w:val="none" w:sz="0" w:space="0" w:color="000000"/>
+              </w:pBdr>
+              <w:spacing w:after="100" w:before="100" w:line="240"/>
+              <w:ind w:left="100" w:right="100" w:firstLine="0" w:firstLineChars="0"/>
+            </w:pPr>
+            <w:r xmlns:w="http://schemas.openxmlformats.org/wordprocessingml/2006/main" xmlns:wp="http://schemas.openxmlformats.org/drawingml/2006/wordprocessingDrawing" xmlns:r="http://schemas.openxmlformats.org/officeDocument/2006/relationships" xmlns:w14="http://schemas.microsoft.com/office/word/2010/wordml">
+              <w:rPr>
+                <w:rFonts w:ascii="Times New Roman" w:hAnsi="Times New Roman" w:eastAsia="Times New Roman" w:cs="Times New Roman"/>
+                <w:i w:val="false"/>
+                <w:b w:val="false"/>
+                <w:u w:val="none"/>
+                <w:sz w:val="22"/>
+                <w:szCs w:val="22"/>
+                <w:color w:val="000000"/>
+              </w:rPr>
+              <w:t xml:space="preserve">Projected total (3+) biomass (t)</w:t>
+            </w:r>
+          </w:p>
+        </w:tc>
+        <w:tc>
+          <w:tcPr>
+            <w:tcBorders>
+              <w:bottom w:val="none" w:sz="0" w:space="0" w:color="000000"/>
+              <w:top w:val="none" w:sz="0" w:space="0" w:color="000000"/>
+              <w:left w:val="none" w:sz="0" w:space="0" w:color="000000"/>
+              <w:right w:val="none" w:sz="0" w:space="0" w:color="000000"/>
+            </w:tcBorders>
+            <w:shd w:val="clear" w:color="auto" w:fill="F7F7F7"/>
+            <w:tcMar>
+              <w:top w:w="0" w:type="dxa"/>
+              <w:bottom w:w="0" w:type="dxa"/>
+              <w:left w:w="0" w:type="dxa"/>
+              <w:right w:w="0" w:type="dxa"/>
+            </w:tcMar>
+            <w:vAlign w:val="center"/>
+          </w:tcPr>
+          <w:p>
+            <w:pPr>
+              <w:pStyle w:val="Normal"/>
+              <w:jc w:val="center"/>
+              <w:pBdr>
+                <w:bottom w:val="none" w:sz="0" w:space="0" w:color="000000"/>
+                <w:top w:val="none" w:sz="0" w:space="0" w:color="000000"/>
+                <w:left w:val="none" w:sz="0" w:space="0" w:color="000000"/>
+                <w:right w:val="none" w:sz="0" w:space="0" w:color="000000"/>
+              </w:pBdr>
+              <w:spacing w:after="100" w:before="100" w:line="240"/>
+              <w:ind w:left="100" w:right="100" w:firstLine="0" w:firstLineChars="0"/>
+            </w:pPr>
+            <w:r xmlns:w="http://schemas.openxmlformats.org/wordprocessingml/2006/main" xmlns:wp="http://schemas.openxmlformats.org/drawingml/2006/wordprocessingDrawing" xmlns:r="http://schemas.openxmlformats.org/officeDocument/2006/relationships" xmlns:w14="http://schemas.microsoft.com/office/word/2010/wordml">
+              <w:rPr>
+                <w:rFonts w:ascii="Times New Roman" w:hAnsi="Times New Roman" w:eastAsia="Times New Roman" w:cs="Times New Roman"/>
+                <w:i w:val="false"/>
+                <w:b w:val="false"/>
+                <w:u w:val="none"/>
+                <w:sz w:val="22"/>
+                <w:szCs w:val="22"/>
+                <w:color w:val="000000"/>
+              </w:rPr>
+              <w:t xml:space="preserve">606,522</w:t>
+            </w:r>
+          </w:p>
+        </w:tc>
+        <w:tc>
+          <w:tcPr>
+            <w:tcBorders>
+              <w:bottom w:val="none" w:sz="0" w:space="0" w:color="000000"/>
+              <w:top w:val="none" w:sz="0" w:space="0" w:color="000000"/>
+              <w:left w:val="none" w:sz="0" w:space="0" w:color="000000"/>
+              <w:right w:val="none" w:sz="0" w:space="0" w:color="000000"/>
+            </w:tcBorders>
+            <w:shd w:val="clear" w:color="auto" w:fill="F7F7F7"/>
+            <w:tcMar>
+              <w:top w:w="0" w:type="dxa"/>
+              <w:bottom w:w="0" w:type="dxa"/>
+              <w:left w:w="0" w:type="dxa"/>
+              <w:right w:w="0" w:type="dxa"/>
+            </w:tcMar>
+            <w:vAlign w:val="center"/>
+          </w:tcPr>
+          <w:p>
+            <w:pPr>
+              <w:pStyle w:val="Normal"/>
+              <w:jc w:val="center"/>
+              <w:pBdr>
+                <w:bottom w:val="none" w:sz="0" w:space="0" w:color="000000"/>
+                <w:top w:val="none" w:sz="0" w:space="0" w:color="000000"/>
+                <w:left w:val="none" w:sz="0" w:space="0" w:color="000000"/>
+                <w:right w:val="none" w:sz="0" w:space="0" w:color="000000"/>
+              </w:pBdr>
+              <w:spacing w:after="100" w:before="100" w:line="240"/>
+              <w:ind w:left="100" w:right="100" w:firstLine="0" w:firstLineChars="0"/>
+            </w:pPr>
+            <w:r xmlns:w="http://schemas.openxmlformats.org/wordprocessingml/2006/main" xmlns:wp="http://schemas.openxmlformats.org/drawingml/2006/wordprocessingDrawing" xmlns:r="http://schemas.openxmlformats.org/officeDocument/2006/relationships" xmlns:w14="http://schemas.microsoft.com/office/word/2010/wordml">
+              <w:rPr>
+                <w:rFonts w:ascii="Times New Roman" w:hAnsi="Times New Roman" w:eastAsia="Times New Roman" w:cs="Times New Roman"/>
+                <w:i w:val="false"/>
+                <w:b w:val="false"/>
+                <w:u w:val="none"/>
+                <w:sz w:val="22"/>
+                <w:szCs w:val="22"/>
+                <w:color w:val="000000"/>
+              </w:rPr>
+              <w:t xml:space="preserve">606,080</w:t>
+            </w:r>
+          </w:p>
+        </w:tc>
+        <w:tc>
+          <w:tcPr>
+            <w:tcBorders>
+              <w:bottom w:val="none" w:sz="0" w:space="0" w:color="000000"/>
+              <w:top w:val="none" w:sz="0" w:space="0" w:color="000000"/>
+              <w:left w:val="none" w:sz="0" w:space="0" w:color="000000"/>
+              <w:right w:val="none" w:sz="0" w:space="0" w:color="000000"/>
+            </w:tcBorders>
+            <w:shd w:val="clear" w:color="auto" w:fill="FFFFFF"/>
+            <w:tcMar>
+              <w:top w:w="0" w:type="dxa"/>
+              <w:bottom w:w="0" w:type="dxa"/>
+              <w:left w:w="0" w:type="dxa"/>
+              <w:right w:w="0" w:type="dxa"/>
+            </w:tcMar>
+            <w:vAlign w:val="center"/>
+          </w:tcPr>
+          <w:p>
+            <w:pPr>
+              <w:pStyle w:val="Normal"/>
+              <w:jc w:val="center"/>
+              <w:pBdr>
+                <w:bottom w:val="none" w:sz="0" w:space="0" w:color="000000"/>
+                <w:top w:val="none" w:sz="0" w:space="0" w:color="000000"/>
+                <w:left w:val="none" w:sz="0" w:space="0" w:color="000000"/>
+                <w:right w:val="none" w:sz="0" w:space="0" w:color="000000"/>
+              </w:pBdr>
+              <w:spacing w:after="100" w:before="100" w:line="240"/>
+              <w:ind w:left="100" w:right="100" w:firstLine="0" w:firstLineChars="0"/>
+            </w:pPr>
+            <w:r xmlns:w="http://schemas.openxmlformats.org/wordprocessingml/2006/main" xmlns:wp="http://schemas.openxmlformats.org/drawingml/2006/wordprocessingDrawing" xmlns:r="http://schemas.openxmlformats.org/officeDocument/2006/relationships" xmlns:w14="http://schemas.microsoft.com/office/word/2010/wordml">
+              <w:rPr>
+                <w:rFonts w:ascii="Times New Roman" w:hAnsi="Times New Roman" w:eastAsia="Times New Roman" w:cs="Times New Roman"/>
+                <w:i w:val="false"/>
+                <w:b w:val="false"/>
+                <w:u w:val="none"/>
+                <w:sz w:val="22"/>
+                <w:szCs w:val="22"/>
+                <w:color w:val="000000"/>
+              </w:rPr>
+              <w:t xml:space="preserve">609,488</w:t>
+            </w:r>
+          </w:p>
+        </w:tc>
+        <w:tc>
+          <w:tcPr>
+            <w:tcBorders>
+              <w:bottom w:val="none" w:sz="0" w:space="0" w:color="000000"/>
+              <w:top w:val="none" w:sz="0" w:space="0" w:color="000000"/>
+              <w:left w:val="none" w:sz="0" w:space="0" w:color="000000"/>
+              <w:right w:val="single" w:sz="8" w:space="0" w:color="666666"/>
+            </w:tcBorders>
+            <w:shd w:val="clear" w:color="auto" w:fill="FFFFFF"/>
+            <w:tcMar>
+              <w:top w:w="0" w:type="dxa"/>
+              <w:bottom w:w="0" w:type="dxa"/>
+              <w:left w:w="0" w:type="dxa"/>
+              <w:right w:w="0" w:type="dxa"/>
+            </w:tcMar>
+            <w:vAlign w:val="center"/>
+          </w:tcPr>
+          <w:p>
+            <w:pPr>
+              <w:pStyle w:val="Normal"/>
+              <w:jc w:val="center"/>
+              <w:pBdr>
+                <w:bottom w:val="none" w:sz="0" w:space="0" w:color="000000"/>
+                <w:top w:val="none" w:sz="0" w:space="0" w:color="000000"/>
+                <w:left w:val="none" w:sz="0" w:space="0" w:color="000000"/>
+                <w:right w:val="none" w:sz="0" w:space="0" w:color="000000"/>
+              </w:pBdr>
+              <w:spacing w:after="100" w:before="100" w:line="240"/>
+              <w:ind w:left="100" w:right="100" w:firstLine="0" w:firstLineChars="0"/>
+            </w:pPr>
+            <w:r xmlns:w="http://schemas.openxmlformats.org/wordprocessingml/2006/main" xmlns:wp="http://schemas.openxmlformats.org/drawingml/2006/wordprocessingDrawing" xmlns:r="http://schemas.openxmlformats.org/officeDocument/2006/relationships" xmlns:w14="http://schemas.microsoft.com/office/word/2010/wordml">
+              <w:rPr>
+                <w:rFonts w:ascii="Times New Roman" w:hAnsi="Times New Roman" w:eastAsia="Times New Roman" w:cs="Times New Roman"/>
+                <w:i w:val="false"/>
+                <w:b w:val="false"/>
+                <w:u w:val="none"/>
+                <w:sz w:val="22"/>
+                <w:szCs w:val="22"/>
+                <w:color w:val="000000"/>
+              </w:rPr>
+              <w:t xml:space="preserve">608,230</w:t>
+            </w:r>
+          </w:p>
+        </w:tc>
+      </w:tr>
+      <w:tr>
+        <w:trPr>
+          <w:trHeight w:val="360" w:hRule="auto"/>
+        </w:trPr>
+        body 4
+        <w:tc>
+          <w:tcPr>
+            <w:tcBorders>
+              <w:bottom w:val="none" w:sz="0" w:space="0" w:color="000000"/>
+              <w:top w:val="none" w:sz="0" w:space="0" w:color="000000"/>
+              <w:left w:val="single" w:sz="8" w:space="0" w:color="666666"/>
+              <w:right w:val="none" w:sz="0" w:space="0" w:color="000000"/>
+            </w:tcBorders>
+            <w:shd w:val="clear" w:color="auto" w:fill="FFFFFF"/>
+            <w:tcMar>
+              <w:top w:w="0" w:type="dxa"/>
+              <w:bottom w:w="0" w:type="dxa"/>
+              <w:left w:w="0" w:type="dxa"/>
+              <w:right w:w="0" w:type="dxa"/>
+            </w:tcMar>
+            <w:vAlign w:val="center"/>
+          </w:tcPr>
+          <w:p>
+            <w:pPr>
+              <w:pStyle w:val="Normal"/>
+              <w:jc w:val="left"/>
+              <w:pBdr>
+                <w:bottom w:val="none" w:sz="0" w:space="0" w:color="000000"/>
+                <w:top w:val="none" w:sz="0" w:space="0" w:color="000000"/>
+                <w:left w:val="none" w:sz="0" w:space="0" w:color="000000"/>
+                <w:right w:val="none" w:sz="0" w:space="0" w:color="000000"/>
+              </w:pBdr>
+              <w:spacing w:after="100" w:before="100" w:line="240"/>
+              <w:ind w:left="100" w:right="100" w:firstLine="0" w:firstLineChars="0"/>
+            </w:pPr>
+            <w:r xmlns:w="http://schemas.openxmlformats.org/wordprocessingml/2006/main" xmlns:wp="http://schemas.openxmlformats.org/drawingml/2006/wordprocessingDrawing" xmlns:r="http://schemas.openxmlformats.org/officeDocument/2006/relationships" xmlns:w14="http://schemas.microsoft.com/office/word/2010/wordml">
+              <w:rPr>
+                <w:rFonts w:ascii="Times New Roman" w:hAnsi="Times New Roman" w:eastAsia="Times New Roman" w:cs="Times New Roman"/>
+                <w:i w:val="false"/>
+                <w:b w:val="false"/>
+                <w:u w:val="none"/>
+                <w:sz w:val="22"/>
+                <w:szCs w:val="22"/>
+                <w:color w:val="000000"/>
+              </w:rPr>
+              <w:t xml:space="preserve">Projected Female spawning biomass (t)</w:t>
+            </w:r>
+          </w:p>
+        </w:tc>
+        <w:tc>
+          <w:tcPr>
+            <w:tcBorders>
+              <w:bottom w:val="none" w:sz="0" w:space="0" w:color="000000"/>
+              <w:top w:val="none" w:sz="0" w:space="0" w:color="000000"/>
+              <w:left w:val="none" w:sz="0" w:space="0" w:color="000000"/>
+              <w:right w:val="none" w:sz="0" w:space="0" w:color="000000"/>
+            </w:tcBorders>
+            <w:shd w:val="clear" w:color="auto" w:fill="F7F7F7"/>
+            <w:tcMar>
+              <w:top w:w="0" w:type="dxa"/>
+              <w:bottom w:w="0" w:type="dxa"/>
+              <w:left w:w="0" w:type="dxa"/>
+              <w:right w:w="0" w:type="dxa"/>
+            </w:tcMar>
+            <w:vAlign w:val="center"/>
+          </w:tcPr>
+          <w:p>
+            <w:pPr>
+              <w:pStyle w:val="Normal"/>
+              <w:jc w:val="center"/>
+              <w:pBdr>
+                <w:bottom w:val="none" w:sz="0" w:space="0" w:color="000000"/>
+                <w:top w:val="none" w:sz="0" w:space="0" w:color="000000"/>
+                <w:left w:val="none" w:sz="0" w:space="0" w:color="000000"/>
+                <w:right w:val="none" w:sz="0" w:space="0" w:color="000000"/>
+              </w:pBdr>
+              <w:spacing w:after="100" w:before="100" w:line="240"/>
+              <w:ind w:left="100" w:right="100" w:firstLine="0" w:firstLineChars="0"/>
+            </w:pPr>
+            <w:r xmlns:w="http://schemas.openxmlformats.org/wordprocessingml/2006/main" xmlns:wp="http://schemas.openxmlformats.org/drawingml/2006/wordprocessingDrawing" xmlns:r="http://schemas.openxmlformats.org/officeDocument/2006/relationships" xmlns:w14="http://schemas.microsoft.com/office/word/2010/wordml">
+              <w:rPr>
+                <w:rFonts w:ascii="Times New Roman" w:hAnsi="Times New Roman" w:eastAsia="Times New Roman" w:cs="Times New Roman"/>
+                <w:i w:val="false"/>
+                <w:b w:val="false"/>
+                <w:u w:val="none"/>
+                <w:sz w:val="22"/>
+                <w:szCs w:val="22"/>
+                <w:color w:val="000000"/>
+              </w:rPr>
+              <w:t xml:space="preserve">158,962</w:t>
+            </w:r>
+          </w:p>
+        </w:tc>
+        <w:tc>
+          <w:tcPr>
+            <w:tcBorders>
+              <w:bottom w:val="none" w:sz="0" w:space="0" w:color="000000"/>
+              <w:top w:val="none" w:sz="0" w:space="0" w:color="000000"/>
+              <w:left w:val="none" w:sz="0" w:space="0" w:color="000000"/>
+              <w:right w:val="none" w:sz="0" w:space="0" w:color="000000"/>
+            </w:tcBorders>
+            <w:shd w:val="clear" w:color="auto" w:fill="F7F7F7"/>
+            <w:tcMar>
+              <w:top w:w="0" w:type="dxa"/>
+              <w:bottom w:w="0" w:type="dxa"/>
+              <w:left w:w="0" w:type="dxa"/>
+              <w:right w:w="0" w:type="dxa"/>
+            </w:tcMar>
+            <w:vAlign w:val="center"/>
+          </w:tcPr>
+          <w:p>
+            <w:pPr>
+              <w:pStyle w:val="Normal"/>
+              <w:jc w:val="center"/>
+              <w:pBdr>
+                <w:bottom w:val="none" w:sz="0" w:space="0" w:color="000000"/>
+                <w:top w:val="none" w:sz="0" w:space="0" w:color="000000"/>
+                <w:left w:val="none" w:sz="0" w:space="0" w:color="000000"/>
+                <w:right w:val="none" w:sz="0" w:space="0" w:color="000000"/>
+              </w:pBdr>
+              <w:spacing w:after="100" w:before="100" w:line="240"/>
+              <w:ind w:left="100" w:right="100" w:firstLine="0" w:firstLineChars="0"/>
+            </w:pPr>
+            <w:r xmlns:w="http://schemas.openxmlformats.org/wordprocessingml/2006/main" xmlns:wp="http://schemas.openxmlformats.org/drawingml/2006/wordprocessingDrawing" xmlns:r="http://schemas.openxmlformats.org/officeDocument/2006/relationships" xmlns:w14="http://schemas.microsoft.com/office/word/2010/wordml">
+              <w:rPr>
+                <w:rFonts w:ascii="Times New Roman" w:hAnsi="Times New Roman" w:eastAsia="Times New Roman" w:cs="Times New Roman"/>
+                <w:i w:val="false"/>
+                <w:b w:val="false"/>
+                <w:u w:val="none"/>
+                <w:sz w:val="22"/>
+                <w:szCs w:val="22"/>
+                <w:color w:val="000000"/>
+              </w:rPr>
+              <w:t xml:space="preserve">164,594</w:t>
+            </w:r>
+          </w:p>
+        </w:tc>
+        <w:tc>
+          <w:tcPr>
+            <w:tcBorders>
+              <w:bottom w:val="none" w:sz="0" w:space="0" w:color="000000"/>
+              <w:top w:val="none" w:sz="0" w:space="0" w:color="000000"/>
+              <w:left w:val="none" w:sz="0" w:space="0" w:color="000000"/>
+              <w:right w:val="none" w:sz="0" w:space="0" w:color="000000"/>
+            </w:tcBorders>
+            <w:shd w:val="clear" w:color="auto" w:fill="FFFFFF"/>
+            <w:tcMar>
+              <w:top w:w="0" w:type="dxa"/>
+              <w:bottom w:w="0" w:type="dxa"/>
+              <w:left w:w="0" w:type="dxa"/>
+              <w:right w:w="0" w:type="dxa"/>
+            </w:tcMar>
+            <w:vAlign w:val="center"/>
+          </w:tcPr>
+          <w:p>
+            <w:pPr>
+              <w:pStyle w:val="Normal"/>
+              <w:jc w:val="center"/>
+              <w:pBdr>
+                <w:bottom w:val="none" w:sz="0" w:space="0" w:color="000000"/>
+                <w:top w:val="none" w:sz="0" w:space="0" w:color="000000"/>
+                <w:left w:val="none" w:sz="0" w:space="0" w:color="000000"/>
+                <w:right w:val="none" w:sz="0" w:space="0" w:color="000000"/>
+              </w:pBdr>
+              <w:spacing w:after="100" w:before="100" w:line="240"/>
+              <w:ind w:left="100" w:right="100" w:firstLine="0" w:firstLineChars="0"/>
+            </w:pPr>
+            <w:r xmlns:w="http://schemas.openxmlformats.org/wordprocessingml/2006/main" xmlns:wp="http://schemas.openxmlformats.org/drawingml/2006/wordprocessingDrawing" xmlns:r="http://schemas.openxmlformats.org/officeDocument/2006/relationships" xmlns:w14="http://schemas.microsoft.com/office/word/2010/wordml">
+              <w:rPr>
+                <w:rFonts w:ascii="Times New Roman" w:hAnsi="Times New Roman" w:eastAsia="Times New Roman" w:cs="Times New Roman"/>
+                <w:i w:val="false"/>
+                <w:b w:val="false"/>
+                <w:u w:val="none"/>
+                <w:sz w:val="22"/>
+                <w:szCs w:val="22"/>
+                <w:color w:val="000000"/>
+              </w:rPr>
+              <w:t xml:space="preserve">165,629</w:t>
+            </w:r>
+          </w:p>
+        </w:tc>
+        <w:tc>
+          <w:tcPr>
+            <w:tcBorders>
+              <w:bottom w:val="none" w:sz="0" w:space="0" w:color="000000"/>
+              <w:top w:val="none" w:sz="0" w:space="0" w:color="000000"/>
+              <w:left w:val="none" w:sz="0" w:space="0" w:color="000000"/>
+              <w:right w:val="single" w:sz="8" w:space="0" w:color="666666"/>
+            </w:tcBorders>
+            <w:shd w:val="clear" w:color="auto" w:fill="FFFFFF"/>
+            <w:tcMar>
+              <w:top w:w="0" w:type="dxa"/>
+              <w:bottom w:w="0" w:type="dxa"/>
+              <w:left w:w="0" w:type="dxa"/>
+              <w:right w:w="0" w:type="dxa"/>
+            </w:tcMar>
+            <w:vAlign w:val="center"/>
+          </w:tcPr>
+          <w:p>
+            <w:pPr>
+              <w:pStyle w:val="Normal"/>
+              <w:jc w:val="center"/>
+              <w:pBdr>
+                <w:bottom w:val="none" w:sz="0" w:space="0" w:color="000000"/>
+                <w:top w:val="none" w:sz="0" w:space="0" w:color="000000"/>
+                <w:left w:val="none" w:sz="0" w:space="0" w:color="000000"/>
+                <w:right w:val="none" w:sz="0" w:space="0" w:color="000000"/>
+              </w:pBdr>
+              <w:spacing w:after="100" w:before="100" w:line="240"/>
+              <w:ind w:left="100" w:right="100" w:firstLine="0" w:firstLineChars="0"/>
+            </w:pPr>
+            <w:r xmlns:w="http://schemas.openxmlformats.org/wordprocessingml/2006/main" xmlns:wp="http://schemas.openxmlformats.org/drawingml/2006/wordprocessingDrawing" xmlns:r="http://schemas.openxmlformats.org/officeDocument/2006/relationships" xmlns:w14="http://schemas.microsoft.com/office/word/2010/wordml">
+              <w:rPr>
+                <w:rFonts w:ascii="Times New Roman" w:hAnsi="Times New Roman" w:eastAsia="Times New Roman" w:cs="Times New Roman"/>
+                <w:i w:val="false"/>
+                <w:b w:val="false"/>
+                <w:u w:val="none"/>
+                <w:sz w:val="22"/>
+                <w:szCs w:val="22"/>
+                <w:color w:val="000000"/>
+              </w:rPr>
+              <w:t xml:space="preserve">169,452</w:t>
+            </w:r>
+          </w:p>
+        </w:tc>
+      </w:tr>
+      <w:tr>
+        <w:trPr>
+          <w:trHeight w:val="360" w:hRule="auto"/>
+        </w:trPr>
+        body 5
+        <w:tc>
+          <w:tcPr>
+            <w:tcBorders>
+              <w:bottom w:val="none" w:sz="0" w:space="0" w:color="000000"/>
+              <w:top w:val="none" w:sz="0" w:space="0" w:color="000000"/>
+              <w:left w:val="single" w:sz="8" w:space="0" w:color="666666"/>
+              <w:right w:val="none" w:sz="0" w:space="0" w:color="000000"/>
+            </w:tcBorders>
+            <w:shd w:val="clear" w:color="auto" w:fill="FFFFFF"/>
+            <w:tcMar>
+              <w:top w:w="0" w:type="dxa"/>
+              <w:bottom w:w="0" w:type="dxa"/>
+              <w:left w:w="0" w:type="dxa"/>
+              <w:right w:w="0" w:type="dxa"/>
+            </w:tcMar>
+            <w:vAlign w:val="center"/>
+          </w:tcPr>
+          <w:p>
+            <w:pPr>
+              <w:pStyle w:val="Normal"/>
+              <w:jc w:val="left"/>
+              <w:pBdr>
+                <w:bottom w:val="none" w:sz="0" w:space="0" w:color="000000"/>
+                <w:top w:val="none" w:sz="0" w:space="0" w:color="000000"/>
+                <w:left w:val="none" w:sz="0" w:space="0" w:color="000000"/>
+                <w:right w:val="none" w:sz="0" w:space="0" w:color="000000"/>
+              </w:pBdr>
+              <w:spacing w:after="100" w:before="100" w:line="240"/>
+              <w:ind w:left="100" w:right="100" w:firstLine="0" w:firstLineChars="0"/>
+            </w:pPr>
+            <w:r xmlns:w="http://schemas.openxmlformats.org/wordprocessingml/2006/main" xmlns:wp="http://schemas.openxmlformats.org/drawingml/2006/wordprocessingDrawing" xmlns:r="http://schemas.openxmlformats.org/officeDocument/2006/relationships" xmlns:w14="http://schemas.microsoft.com/office/word/2010/wordml">
+              <w:rPr>
+                <w:rFonts w:ascii="Times New Roman" w:hAnsi="Times New Roman" w:eastAsia="Times New Roman" w:cs="Times New Roman"/>
+                <w:i w:val="false"/>
+                <w:b w:val="false"/>
+                <w:u w:val="none"/>
+                <w:sz w:val="22"/>
+                <w:szCs w:val="22"/>
+                <w:color w:val="000000"/>
+              </w:rPr>
+              <w:t xml:space="preserve">B</w:t>
+            </w:r>
+            <w:r xmlns:w="http://schemas.openxmlformats.org/wordprocessingml/2006/main" xmlns:wp="http://schemas.openxmlformats.org/drawingml/2006/wordprocessingDrawing" xmlns:r="http://schemas.openxmlformats.org/officeDocument/2006/relationships" xmlns:w14="http://schemas.microsoft.com/office/word/2010/wordml">
+              <w:rPr>
+                <w:rFonts w:ascii="Times New Roman" w:hAnsi="Times New Roman" w:eastAsia="Times New Roman" w:cs="Times New Roman"/>
+                <w:i w:val="false"/>
+                <w:b w:val="false"/>
+                <w:u w:val="none"/>
+                <w:vertAlign w:val="subscript"/>
+                <w:sz w:val="22"/>
+                <w:szCs w:val="22"/>
+                <w:color w:val="000000"/>
+              </w:rPr>
+              <w:t xml:space="preserve">100%</w:t>
+            </w:r>
+          </w:p>
+        </w:tc>
+        <w:tc>
+          <w:tcPr>
+            <w:tcBorders>
+              <w:bottom w:val="none" w:sz="0" w:space="0" w:color="000000"/>
+              <w:top w:val="none" w:sz="0" w:space="0" w:color="000000"/>
+              <w:left w:val="none" w:sz="0" w:space="0" w:color="000000"/>
+              <w:right w:val="none" w:sz="0" w:space="0" w:color="000000"/>
+            </w:tcBorders>
+            <w:shd w:val="clear" w:color="auto" w:fill="F7F7F7"/>
+            <w:tcMar>
+              <w:top w:w="0" w:type="dxa"/>
+              <w:bottom w:w="0" w:type="dxa"/>
+              <w:left w:w="0" w:type="dxa"/>
+              <w:right w:w="0" w:type="dxa"/>
+            </w:tcMar>
+            <w:vAlign w:val="center"/>
+          </w:tcPr>
+          <w:p>
+            <w:pPr>
+              <w:pStyle w:val="Normal"/>
+              <w:jc w:val="center"/>
+              <w:pBdr>
+                <w:bottom w:val="none" w:sz="0" w:space="0" w:color="000000"/>
+                <w:top w:val="none" w:sz="0" w:space="0" w:color="000000"/>
+                <w:left w:val="none" w:sz="0" w:space="0" w:color="000000"/>
+                <w:right w:val="none" w:sz="0" w:space="0" w:color="000000"/>
+              </w:pBdr>
+              <w:spacing w:after="100" w:before="100" w:line="240"/>
+              <w:ind w:left="100" w:right="100" w:firstLine="0" w:firstLineChars="0"/>
+            </w:pPr>
+            <w:r xmlns:w="http://schemas.openxmlformats.org/wordprocessingml/2006/main" xmlns:wp="http://schemas.openxmlformats.org/drawingml/2006/wordprocessingDrawing" xmlns:r="http://schemas.openxmlformats.org/officeDocument/2006/relationships" xmlns:w14="http://schemas.microsoft.com/office/word/2010/wordml">
+              <w:rPr>
+                <w:rFonts w:ascii="Times New Roman" w:hAnsi="Times New Roman" w:eastAsia="Times New Roman" w:cs="Times New Roman"/>
+                <w:i w:val="false"/>
+                <w:b w:val="false"/>
+                <w:u w:val="none"/>
+                <w:sz w:val="22"/>
+                <w:szCs w:val="22"/>
+                <w:color w:val="000000"/>
+              </w:rPr>
+              <w:t xml:space="preserve">203,658</w:t>
+            </w:r>
+          </w:p>
+        </w:tc>
+        <w:tc>
+          <w:tcPr>
+            <w:tcBorders>
+              <w:bottom w:val="none" w:sz="0" w:space="0" w:color="000000"/>
+              <w:top w:val="none" w:sz="0" w:space="0" w:color="000000"/>
+              <w:left w:val="none" w:sz="0" w:space="0" w:color="000000"/>
+              <w:right w:val="none" w:sz="0" w:space="0" w:color="000000"/>
+            </w:tcBorders>
+            <w:shd w:val="clear" w:color="auto" w:fill="F7F7F7"/>
+            <w:tcMar>
+              <w:top w:w="0" w:type="dxa"/>
+              <w:bottom w:w="0" w:type="dxa"/>
+              <w:left w:w="0" w:type="dxa"/>
+              <w:right w:w="0" w:type="dxa"/>
+            </w:tcMar>
+            <w:vAlign w:val="center"/>
+          </w:tcPr>
+          <w:p>
+            <w:pPr>
+              <w:pStyle w:val="Normal"/>
+              <w:jc w:val="center"/>
+              <w:pBdr>
+                <w:bottom w:val="none" w:sz="0" w:space="0" w:color="000000"/>
+                <w:top w:val="none" w:sz="0" w:space="0" w:color="000000"/>
+                <w:left w:val="none" w:sz="0" w:space="0" w:color="000000"/>
+                <w:right w:val="none" w:sz="0" w:space="0" w:color="000000"/>
+              </w:pBdr>
+              <w:spacing w:after="100" w:before="100" w:line="240"/>
+              <w:ind w:left="100" w:right="100" w:firstLine="0" w:firstLineChars="0"/>
+            </w:pPr>
+            <w:r xmlns:w="http://schemas.openxmlformats.org/wordprocessingml/2006/main" xmlns:wp="http://schemas.openxmlformats.org/drawingml/2006/wordprocessingDrawing" xmlns:r="http://schemas.openxmlformats.org/officeDocument/2006/relationships" xmlns:w14="http://schemas.microsoft.com/office/word/2010/wordml">
+              <w:rPr>
+                <w:rFonts w:ascii="Times New Roman" w:hAnsi="Times New Roman" w:eastAsia="Times New Roman" w:cs="Times New Roman"/>
+                <w:i w:val="false"/>
+                <w:b w:val="false"/>
+                <w:u w:val="none"/>
+                <w:sz w:val="22"/>
+                <w:szCs w:val="22"/>
+                <w:color w:val="000000"/>
+              </w:rPr>
+              <w:t xml:space="preserve">203,658</w:t>
+            </w:r>
+          </w:p>
+        </w:tc>
+        <w:tc>
+          <w:tcPr>
+            <w:tcBorders>
+              <w:bottom w:val="none" w:sz="0" w:space="0" w:color="000000"/>
+              <w:top w:val="none" w:sz="0" w:space="0" w:color="000000"/>
+              <w:left w:val="none" w:sz="0" w:space="0" w:color="000000"/>
+              <w:right w:val="none" w:sz="0" w:space="0" w:color="000000"/>
+            </w:tcBorders>
+            <w:shd w:val="clear" w:color="auto" w:fill="FFFFFF"/>
+            <w:tcMar>
+              <w:top w:w="0" w:type="dxa"/>
+              <w:bottom w:w="0" w:type="dxa"/>
+              <w:left w:w="0" w:type="dxa"/>
+              <w:right w:w="0" w:type="dxa"/>
+            </w:tcMar>
+            <w:vAlign w:val="center"/>
+          </w:tcPr>
+          <w:p>
+            <w:pPr>
+              <w:pStyle w:val="Normal"/>
+              <w:jc w:val="center"/>
+              <w:pBdr>
+                <w:bottom w:val="none" w:sz="0" w:space="0" w:color="000000"/>
+                <w:top w:val="none" w:sz="0" w:space="0" w:color="000000"/>
+                <w:left w:val="none" w:sz="0" w:space="0" w:color="000000"/>
+                <w:right w:val="none" w:sz="0" w:space="0" w:color="000000"/>
+              </w:pBdr>
+              <w:spacing w:after="100" w:before="100" w:line="240"/>
+              <w:ind w:left="100" w:right="100" w:firstLine="0" w:firstLineChars="0"/>
+            </w:pPr>
+            <w:r xmlns:w="http://schemas.openxmlformats.org/wordprocessingml/2006/main" xmlns:wp="http://schemas.openxmlformats.org/drawingml/2006/wordprocessingDrawing" xmlns:r="http://schemas.openxmlformats.org/officeDocument/2006/relationships" xmlns:w14="http://schemas.microsoft.com/office/word/2010/wordml">
+              <w:rPr>
+                <w:rFonts w:ascii="Times New Roman" w:hAnsi="Times New Roman" w:eastAsia="Times New Roman" w:cs="Times New Roman"/>
+                <w:i w:val="false"/>
+                <w:b w:val="false"/>
+                <w:u w:val="none"/>
+                <w:sz w:val="22"/>
+                <w:szCs w:val="22"/>
+                <w:color w:val="000000"/>
+              </w:rPr>
+              <w:t xml:space="preserve">203,658</w:t>
+            </w:r>
+          </w:p>
+        </w:tc>
+        <w:tc>
+          <w:tcPr>
+            <w:tcBorders>
+              <w:bottom w:val="none" w:sz="0" w:space="0" w:color="000000"/>
+              <w:top w:val="none" w:sz="0" w:space="0" w:color="000000"/>
+              <w:left w:val="none" w:sz="0" w:space="0" w:color="000000"/>
+              <w:right w:val="single" w:sz="8" w:space="0" w:color="666666"/>
+            </w:tcBorders>
+            <w:shd w:val="clear" w:color="auto" w:fill="FFFFFF"/>
+            <w:tcMar>
+              <w:top w:w="0" w:type="dxa"/>
+              <w:bottom w:w="0" w:type="dxa"/>
+              <w:left w:w="0" w:type="dxa"/>
+              <w:right w:w="0" w:type="dxa"/>
+            </w:tcMar>
+            <w:vAlign w:val="center"/>
+          </w:tcPr>
+          <w:p>
+            <w:pPr>
+              <w:pStyle w:val="Normal"/>
+              <w:jc w:val="center"/>
+              <w:pBdr>
+                <w:bottom w:val="none" w:sz="0" w:space="0" w:color="000000"/>
+                <w:top w:val="none" w:sz="0" w:space="0" w:color="000000"/>
+                <w:left w:val="none" w:sz="0" w:space="0" w:color="000000"/>
+                <w:right w:val="none" w:sz="0" w:space="0" w:color="000000"/>
+              </w:pBdr>
+              <w:spacing w:after="100" w:before="100" w:line="240"/>
+              <w:ind w:left="100" w:right="100" w:firstLine="0" w:firstLineChars="0"/>
+            </w:pPr>
+            <w:r xmlns:w="http://schemas.openxmlformats.org/wordprocessingml/2006/main" xmlns:wp="http://schemas.openxmlformats.org/drawingml/2006/wordprocessingDrawing" xmlns:r="http://schemas.openxmlformats.org/officeDocument/2006/relationships" xmlns:w14="http://schemas.microsoft.com/office/word/2010/wordml">
+              <w:rPr>
+                <w:rFonts w:ascii="Times New Roman" w:hAnsi="Times New Roman" w:eastAsia="Times New Roman" w:cs="Times New Roman"/>
+                <w:i w:val="false"/>
+                <w:b w:val="false"/>
+                <w:u w:val="none"/>
+                <w:sz w:val="22"/>
+                <w:szCs w:val="22"/>
+                <w:color w:val="000000"/>
+              </w:rPr>
+              <w:t xml:space="preserve">203,658</w:t>
+            </w:r>
+          </w:p>
+        </w:tc>
+      </w:tr>
+      <w:tr>
+        <w:trPr>
+          <w:trHeight w:val="360" w:hRule="auto"/>
+        </w:trPr>
+        body 6
+        <w:tc>
+          <w:tcPr>
+            <w:tcBorders>
+              <w:bottom w:val="none" w:sz="0" w:space="0" w:color="000000"/>
+              <w:top w:val="none" w:sz="0" w:space="0" w:color="000000"/>
+              <w:left w:val="single" w:sz="8" w:space="0" w:color="666666"/>
+              <w:right w:val="none" w:sz="0" w:space="0" w:color="000000"/>
+            </w:tcBorders>
+            <w:shd w:val="clear" w:color="auto" w:fill="FFFFFF"/>
+            <w:tcMar>
+              <w:top w:w="0" w:type="dxa"/>
+              <w:bottom w:w="0" w:type="dxa"/>
+              <w:left w:w="0" w:type="dxa"/>
+              <w:right w:w="0" w:type="dxa"/>
+            </w:tcMar>
+            <w:vAlign w:val="center"/>
+          </w:tcPr>
+          <w:p>
+            <w:pPr>
+              <w:pStyle w:val="Normal"/>
+              <w:jc w:val="left"/>
+              <w:pBdr>
+                <w:bottom w:val="none" w:sz="0" w:space="0" w:color="000000"/>
+                <w:top w:val="none" w:sz="0" w:space="0" w:color="000000"/>
+                <w:left w:val="none" w:sz="0" w:space="0" w:color="000000"/>
+                <w:right w:val="none" w:sz="0" w:space="0" w:color="000000"/>
+              </w:pBdr>
+              <w:spacing w:after="100" w:before="100" w:line="240"/>
+              <w:ind w:left="100" w:right="100" w:firstLine="0" w:firstLineChars="0"/>
+            </w:pPr>
+            <w:r xmlns:w="http://schemas.openxmlformats.org/wordprocessingml/2006/main" xmlns:wp="http://schemas.openxmlformats.org/drawingml/2006/wordprocessingDrawing" xmlns:r="http://schemas.openxmlformats.org/officeDocument/2006/relationships" xmlns:w14="http://schemas.microsoft.com/office/word/2010/wordml">
+              <w:rPr>
+                <w:rFonts w:ascii="Times New Roman" w:hAnsi="Times New Roman" w:eastAsia="Times New Roman" w:cs="Times New Roman"/>
+                <w:i w:val="false"/>
+                <w:b w:val="false"/>
+                <w:u w:val="none"/>
+                <w:sz w:val="22"/>
+                <w:szCs w:val="22"/>
+                <w:color w:val="000000"/>
+              </w:rPr>
+              <w:t xml:space="preserve">B</w:t>
+            </w:r>
+            <w:r xmlns:w="http://schemas.openxmlformats.org/wordprocessingml/2006/main" xmlns:wp="http://schemas.openxmlformats.org/drawingml/2006/wordprocessingDrawing" xmlns:r="http://schemas.openxmlformats.org/officeDocument/2006/relationships" xmlns:w14="http://schemas.microsoft.com/office/word/2010/wordml">
+              <w:rPr>
+                <w:rFonts w:ascii="Times New Roman" w:hAnsi="Times New Roman" w:eastAsia="Times New Roman" w:cs="Times New Roman"/>
+                <w:i w:val="false"/>
+                <w:b w:val="false"/>
+                <w:u w:val="none"/>
+                <w:vertAlign w:val="subscript"/>
+                <w:sz w:val="22"/>
+                <w:szCs w:val="22"/>
+                <w:color w:val="000000"/>
+              </w:rPr>
+              <w:t xml:space="preserve">40%</w:t>
+            </w:r>
+          </w:p>
+        </w:tc>
+        <w:tc>
+          <w:tcPr>
+            <w:tcBorders>
+              <w:bottom w:val="none" w:sz="0" w:space="0" w:color="000000"/>
+              <w:top w:val="none" w:sz="0" w:space="0" w:color="000000"/>
+              <w:left w:val="none" w:sz="0" w:space="0" w:color="000000"/>
+              <w:right w:val="none" w:sz="0" w:space="0" w:color="000000"/>
+            </w:tcBorders>
+            <w:shd w:val="clear" w:color="auto" w:fill="F7F7F7"/>
+            <w:tcMar>
+              <w:top w:w="0" w:type="dxa"/>
+              <w:bottom w:w="0" w:type="dxa"/>
+              <w:left w:w="0" w:type="dxa"/>
+              <w:right w:w="0" w:type="dxa"/>
+            </w:tcMar>
+            <w:vAlign w:val="center"/>
+          </w:tcPr>
+          <w:p>
+            <w:pPr>
+              <w:pStyle w:val="Normal"/>
+              <w:jc w:val="center"/>
+              <w:pBdr>
+                <w:bottom w:val="none" w:sz="0" w:space="0" w:color="000000"/>
+                <w:top w:val="none" w:sz="0" w:space="0" w:color="000000"/>
+                <w:left w:val="none" w:sz="0" w:space="0" w:color="000000"/>
+                <w:right w:val="none" w:sz="0" w:space="0" w:color="000000"/>
+              </w:pBdr>
+              <w:spacing w:after="100" w:before="100" w:line="240"/>
+              <w:ind w:left="100" w:right="100" w:firstLine="0" w:firstLineChars="0"/>
+            </w:pPr>
+            <w:r xmlns:w="http://schemas.openxmlformats.org/wordprocessingml/2006/main" xmlns:wp="http://schemas.openxmlformats.org/drawingml/2006/wordprocessingDrawing" xmlns:r="http://schemas.openxmlformats.org/officeDocument/2006/relationships" xmlns:w14="http://schemas.microsoft.com/office/word/2010/wordml">
+              <w:rPr>
+                <w:rFonts w:ascii="Times New Roman" w:hAnsi="Times New Roman" w:eastAsia="Times New Roman" w:cs="Times New Roman"/>
+                <w:i w:val="false"/>
+                <w:b w:val="false"/>
+                <w:u w:val="none"/>
+                <w:sz w:val="22"/>
+                <w:szCs w:val="22"/>
+                <w:color w:val="000000"/>
+              </w:rPr>
+              <w:t xml:space="preserve">81,463</w:t>
+            </w:r>
+          </w:p>
+        </w:tc>
+        <w:tc>
+          <w:tcPr>
+            <w:tcBorders>
+              <w:bottom w:val="none" w:sz="0" w:space="0" w:color="000000"/>
+              <w:top w:val="none" w:sz="0" w:space="0" w:color="000000"/>
+              <w:left w:val="none" w:sz="0" w:space="0" w:color="000000"/>
+              <w:right w:val="none" w:sz="0" w:space="0" w:color="000000"/>
+            </w:tcBorders>
+            <w:shd w:val="clear" w:color="auto" w:fill="F7F7F7"/>
+            <w:tcMar>
+              <w:top w:w="0" w:type="dxa"/>
+              <w:bottom w:w="0" w:type="dxa"/>
+              <w:left w:w="0" w:type="dxa"/>
+              <w:right w:w="0" w:type="dxa"/>
+            </w:tcMar>
+            <w:vAlign w:val="center"/>
+          </w:tcPr>
+          <w:p>
+            <w:pPr>
+              <w:pStyle w:val="Normal"/>
+              <w:jc w:val="center"/>
+              <w:pBdr>
+                <w:bottom w:val="none" w:sz="0" w:space="0" w:color="000000"/>
+                <w:top w:val="none" w:sz="0" w:space="0" w:color="000000"/>
+                <w:left w:val="none" w:sz="0" w:space="0" w:color="000000"/>
+                <w:right w:val="none" w:sz="0" w:space="0" w:color="000000"/>
+              </w:pBdr>
+              <w:spacing w:after="100" w:before="100" w:line="240"/>
+              <w:ind w:left="100" w:right="100" w:firstLine="0" w:firstLineChars="0"/>
+            </w:pPr>
+            <w:r xmlns:w="http://schemas.openxmlformats.org/wordprocessingml/2006/main" xmlns:wp="http://schemas.openxmlformats.org/drawingml/2006/wordprocessingDrawing" xmlns:r="http://schemas.openxmlformats.org/officeDocument/2006/relationships" xmlns:w14="http://schemas.microsoft.com/office/word/2010/wordml">
+              <w:rPr>
+                <w:rFonts w:ascii="Times New Roman" w:hAnsi="Times New Roman" w:eastAsia="Times New Roman" w:cs="Times New Roman"/>
+                <w:i w:val="false"/>
+                <w:b w:val="false"/>
+                <w:u w:val="none"/>
+                <w:sz w:val="22"/>
+                <w:szCs w:val="22"/>
+                <w:color w:val="000000"/>
+              </w:rPr>
+              <w:t xml:space="preserve">81,463</w:t>
+            </w:r>
+          </w:p>
+        </w:tc>
+        <w:tc>
+          <w:tcPr>
+            <w:tcBorders>
+              <w:bottom w:val="none" w:sz="0" w:space="0" w:color="000000"/>
+              <w:top w:val="none" w:sz="0" w:space="0" w:color="000000"/>
+              <w:left w:val="none" w:sz="0" w:space="0" w:color="000000"/>
+              <w:right w:val="none" w:sz="0" w:space="0" w:color="000000"/>
+            </w:tcBorders>
+            <w:shd w:val="clear" w:color="auto" w:fill="FFFFFF"/>
+            <w:tcMar>
+              <w:top w:w="0" w:type="dxa"/>
+              <w:bottom w:w="0" w:type="dxa"/>
+              <w:left w:w="0" w:type="dxa"/>
+              <w:right w:w="0" w:type="dxa"/>
+            </w:tcMar>
+            <w:vAlign w:val="center"/>
+          </w:tcPr>
+          <w:p>
+            <w:pPr>
+              <w:pStyle w:val="Normal"/>
+              <w:jc w:val="center"/>
+              <w:pBdr>
+                <w:bottom w:val="none" w:sz="0" w:space="0" w:color="000000"/>
+                <w:top w:val="none" w:sz="0" w:space="0" w:color="000000"/>
+                <w:left w:val="none" w:sz="0" w:space="0" w:color="000000"/>
+                <w:right w:val="none" w:sz="0" w:space="0" w:color="000000"/>
+              </w:pBdr>
+              <w:spacing w:after="100" w:before="100" w:line="240"/>
+              <w:ind w:left="100" w:right="100" w:firstLine="0" w:firstLineChars="0"/>
+            </w:pPr>
+            <w:r xmlns:w="http://schemas.openxmlformats.org/wordprocessingml/2006/main" xmlns:wp="http://schemas.openxmlformats.org/drawingml/2006/wordprocessingDrawing" xmlns:r="http://schemas.openxmlformats.org/officeDocument/2006/relationships" xmlns:w14="http://schemas.microsoft.com/office/word/2010/wordml">
+              <w:rPr>
+                <w:rFonts w:ascii="Times New Roman" w:hAnsi="Times New Roman" w:eastAsia="Times New Roman" w:cs="Times New Roman"/>
+                <w:i w:val="false"/>
+                <w:b w:val="false"/>
+                <w:u w:val="none"/>
+                <w:sz w:val="22"/>
+                <w:szCs w:val="22"/>
+                <w:color w:val="000000"/>
+              </w:rPr>
+              <w:t xml:space="preserve">81,463</w:t>
+            </w:r>
+          </w:p>
+        </w:tc>
+        <w:tc>
+          <w:tcPr>
+            <w:tcBorders>
+              <w:bottom w:val="none" w:sz="0" w:space="0" w:color="000000"/>
+              <w:top w:val="none" w:sz="0" w:space="0" w:color="000000"/>
+              <w:left w:val="none" w:sz="0" w:space="0" w:color="000000"/>
+              <w:right w:val="single" w:sz="8" w:space="0" w:color="666666"/>
+            </w:tcBorders>
+            <w:shd w:val="clear" w:color="auto" w:fill="FFFFFF"/>
+            <w:tcMar>
+              <w:top w:w="0" w:type="dxa"/>
+              <w:bottom w:w="0" w:type="dxa"/>
+              <w:left w:w="0" w:type="dxa"/>
+              <w:right w:w="0" w:type="dxa"/>
+            </w:tcMar>
+            <w:vAlign w:val="center"/>
+          </w:tcPr>
+          <w:p>
+            <w:pPr>
+              <w:pStyle w:val="Normal"/>
+              <w:jc w:val="center"/>
+              <w:pBdr>
+                <w:bottom w:val="none" w:sz="0" w:space="0" w:color="000000"/>
+                <w:top w:val="none" w:sz="0" w:space="0" w:color="000000"/>
+                <w:left w:val="none" w:sz="0" w:space="0" w:color="000000"/>
+                <w:right w:val="none" w:sz="0" w:space="0" w:color="000000"/>
+              </w:pBdr>
+              <w:spacing w:after="100" w:before="100" w:line="240"/>
+              <w:ind w:left="100" w:right="100" w:firstLine="0" w:firstLineChars="0"/>
+            </w:pPr>
+            <w:r xmlns:w="http://schemas.openxmlformats.org/wordprocessingml/2006/main" xmlns:wp="http://schemas.openxmlformats.org/drawingml/2006/wordprocessingDrawing" xmlns:r="http://schemas.openxmlformats.org/officeDocument/2006/relationships" xmlns:w14="http://schemas.microsoft.com/office/word/2010/wordml">
+              <w:rPr>
+                <w:rFonts w:ascii="Times New Roman" w:hAnsi="Times New Roman" w:eastAsia="Times New Roman" w:cs="Times New Roman"/>
+                <w:i w:val="false"/>
+                <w:b w:val="false"/>
+                <w:u w:val="none"/>
+                <w:sz w:val="22"/>
+                <w:szCs w:val="22"/>
+                <w:color w:val="000000"/>
+              </w:rPr>
+              <w:t xml:space="preserve">81,463</w:t>
+            </w:r>
+          </w:p>
+        </w:tc>
+      </w:tr>
+      <w:tr>
+        <w:trPr>
+          <w:trHeight w:val="360" w:hRule="auto"/>
+        </w:trPr>
+        body 7
+        <w:tc>
+          <w:tcPr>
+            <w:tcBorders>
+              <w:bottom w:val="none" w:sz="0" w:space="0" w:color="000000"/>
+              <w:top w:val="none" w:sz="0" w:space="0" w:color="000000"/>
+              <w:left w:val="single" w:sz="8" w:space="0" w:color="666666"/>
+              <w:right w:val="none" w:sz="0" w:space="0" w:color="000000"/>
+            </w:tcBorders>
+            <w:shd w:val="clear" w:color="auto" w:fill="FFFFFF"/>
+            <w:tcMar>
+              <w:top w:w="0" w:type="dxa"/>
+              <w:bottom w:w="0" w:type="dxa"/>
+              <w:left w:w="0" w:type="dxa"/>
+              <w:right w:w="0" w:type="dxa"/>
+            </w:tcMar>
+            <w:vAlign w:val="center"/>
+          </w:tcPr>
+          <w:p>
+            <w:pPr>
+              <w:pStyle w:val="Normal"/>
+              <w:jc w:val="left"/>
+              <w:pBdr>
+                <w:bottom w:val="none" w:sz="0" w:space="0" w:color="000000"/>
+                <w:top w:val="none" w:sz="0" w:space="0" w:color="000000"/>
+                <w:left w:val="none" w:sz="0" w:space="0" w:color="000000"/>
+                <w:right w:val="none" w:sz="0" w:space="0" w:color="000000"/>
+              </w:pBdr>
+              <w:spacing w:after="100" w:before="100" w:line="240"/>
+              <w:ind w:left="100" w:right="100" w:firstLine="0" w:firstLineChars="0"/>
+            </w:pPr>
+            <w:r xmlns:w="http://schemas.openxmlformats.org/wordprocessingml/2006/main" xmlns:wp="http://schemas.openxmlformats.org/drawingml/2006/wordprocessingDrawing" xmlns:r="http://schemas.openxmlformats.org/officeDocument/2006/relationships" xmlns:w14="http://schemas.microsoft.com/office/word/2010/wordml">
+              <w:rPr>
+                <w:rFonts w:ascii="Times New Roman" w:hAnsi="Times New Roman" w:eastAsia="Times New Roman" w:cs="Times New Roman"/>
+                <w:i w:val="false"/>
+                <w:b w:val="false"/>
+                <w:u w:val="none"/>
+                <w:sz w:val="22"/>
+                <w:szCs w:val="22"/>
+                <w:color w:val="000000"/>
+              </w:rPr>
+              <w:t xml:space="preserve">B</w:t>
+            </w:r>
+            <w:r xmlns:w="http://schemas.openxmlformats.org/wordprocessingml/2006/main" xmlns:wp="http://schemas.openxmlformats.org/drawingml/2006/wordprocessingDrawing" xmlns:r="http://schemas.openxmlformats.org/officeDocument/2006/relationships" xmlns:w14="http://schemas.microsoft.com/office/word/2010/wordml">
+              <w:rPr>
+                <w:rFonts w:ascii="Times New Roman" w:hAnsi="Times New Roman" w:eastAsia="Times New Roman" w:cs="Times New Roman"/>
+                <w:i w:val="false"/>
+                <w:b w:val="false"/>
+                <w:u w:val="none"/>
+                <w:vertAlign w:val="subscript"/>
+                <w:sz w:val="22"/>
+                <w:szCs w:val="22"/>
+                <w:color w:val="000000"/>
+              </w:rPr>
+              <w:t xml:space="preserve">35%</w:t>
+            </w:r>
+          </w:p>
+        </w:tc>
+        <w:tc>
+          <w:tcPr>
+            <w:tcBorders>
+              <w:bottom w:val="none" w:sz="0" w:space="0" w:color="000000"/>
+              <w:top w:val="none" w:sz="0" w:space="0" w:color="000000"/>
+              <w:left w:val="none" w:sz="0" w:space="0" w:color="000000"/>
+              <w:right w:val="none" w:sz="0" w:space="0" w:color="000000"/>
+            </w:tcBorders>
+            <w:shd w:val="clear" w:color="auto" w:fill="F7F7F7"/>
+            <w:tcMar>
+              <w:top w:w="0" w:type="dxa"/>
+              <w:bottom w:w="0" w:type="dxa"/>
+              <w:left w:w="0" w:type="dxa"/>
+              <w:right w:w="0" w:type="dxa"/>
+            </w:tcMar>
+            <w:vAlign w:val="center"/>
+          </w:tcPr>
+          <w:p>
+            <w:pPr>
+              <w:pStyle w:val="Normal"/>
+              <w:jc w:val="center"/>
+              <w:pBdr>
+                <w:bottom w:val="none" w:sz="0" w:space="0" w:color="000000"/>
+                <w:top w:val="none" w:sz="0" w:space="0" w:color="000000"/>
+                <w:left w:val="none" w:sz="0" w:space="0" w:color="000000"/>
+                <w:right w:val="none" w:sz="0" w:space="0" w:color="000000"/>
+              </w:pBdr>
+              <w:spacing w:after="100" w:before="100" w:line="240"/>
+              <w:ind w:left="100" w:right="100" w:firstLine="0" w:firstLineChars="0"/>
+            </w:pPr>
+            <w:r xmlns:w="http://schemas.openxmlformats.org/wordprocessingml/2006/main" xmlns:wp="http://schemas.openxmlformats.org/drawingml/2006/wordprocessingDrawing" xmlns:r="http://schemas.openxmlformats.org/officeDocument/2006/relationships" xmlns:w14="http://schemas.microsoft.com/office/word/2010/wordml">
+              <w:rPr>
+                <w:rFonts w:ascii="Times New Roman" w:hAnsi="Times New Roman" w:eastAsia="Times New Roman" w:cs="Times New Roman"/>
+                <w:i w:val="false"/>
+                <w:b w:val="false"/>
+                <w:u w:val="none"/>
+                <w:sz w:val="22"/>
+                <w:szCs w:val="22"/>
+                <w:color w:val="000000"/>
+              </w:rPr>
+              <w:t xml:space="preserve">71,280</w:t>
+            </w:r>
+          </w:p>
+        </w:tc>
+        <w:tc>
+          <w:tcPr>
+            <w:tcBorders>
+              <w:bottom w:val="none" w:sz="0" w:space="0" w:color="000000"/>
+              <w:top w:val="none" w:sz="0" w:space="0" w:color="000000"/>
+              <w:left w:val="none" w:sz="0" w:space="0" w:color="000000"/>
+              <w:right w:val="none" w:sz="0" w:space="0" w:color="000000"/>
+            </w:tcBorders>
+            <w:shd w:val="clear" w:color="auto" w:fill="F7F7F7"/>
+            <w:tcMar>
+              <w:top w:w="0" w:type="dxa"/>
+              <w:bottom w:w="0" w:type="dxa"/>
+              <w:left w:w="0" w:type="dxa"/>
+              <w:right w:w="0" w:type="dxa"/>
+            </w:tcMar>
+            <w:vAlign w:val="center"/>
+          </w:tcPr>
+          <w:p>
+            <w:pPr>
+              <w:pStyle w:val="Normal"/>
+              <w:jc w:val="center"/>
+              <w:pBdr>
+                <w:bottom w:val="none" w:sz="0" w:space="0" w:color="000000"/>
+                <w:top w:val="none" w:sz="0" w:space="0" w:color="000000"/>
+                <w:left w:val="none" w:sz="0" w:space="0" w:color="000000"/>
+                <w:right w:val="none" w:sz="0" w:space="0" w:color="000000"/>
+              </w:pBdr>
+              <w:spacing w:after="100" w:before="100" w:line="240"/>
+              <w:ind w:left="100" w:right="100" w:firstLine="0" w:firstLineChars="0"/>
+            </w:pPr>
+            <w:r xmlns:w="http://schemas.openxmlformats.org/wordprocessingml/2006/main" xmlns:wp="http://schemas.openxmlformats.org/drawingml/2006/wordprocessingDrawing" xmlns:r="http://schemas.openxmlformats.org/officeDocument/2006/relationships" xmlns:w14="http://schemas.microsoft.com/office/word/2010/wordml">
+              <w:rPr>
+                <w:rFonts w:ascii="Times New Roman" w:hAnsi="Times New Roman" w:eastAsia="Times New Roman" w:cs="Times New Roman"/>
+                <w:i w:val="false"/>
+                <w:b w:val="false"/>
+                <w:u w:val="none"/>
+                <w:sz w:val="22"/>
+                <w:szCs w:val="22"/>
+                <w:color w:val="000000"/>
+              </w:rPr>
+              <w:t xml:space="preserve">71,280</w:t>
+            </w:r>
+          </w:p>
+        </w:tc>
+        <w:tc>
+          <w:tcPr>
+            <w:tcBorders>
+              <w:bottom w:val="none" w:sz="0" w:space="0" w:color="000000"/>
+              <w:top w:val="none" w:sz="0" w:space="0" w:color="000000"/>
+              <w:left w:val="none" w:sz="0" w:space="0" w:color="000000"/>
+              <w:right w:val="none" w:sz="0" w:space="0" w:color="000000"/>
+            </w:tcBorders>
+            <w:shd w:val="clear" w:color="auto" w:fill="FFFFFF"/>
+            <w:tcMar>
+              <w:top w:w="0" w:type="dxa"/>
+              <w:bottom w:w="0" w:type="dxa"/>
+              <w:left w:w="0" w:type="dxa"/>
+              <w:right w:w="0" w:type="dxa"/>
+            </w:tcMar>
+            <w:vAlign w:val="center"/>
+          </w:tcPr>
+          <w:p>
+            <w:pPr>
+              <w:pStyle w:val="Normal"/>
+              <w:jc w:val="center"/>
+              <w:pBdr>
+                <w:bottom w:val="none" w:sz="0" w:space="0" w:color="000000"/>
+                <w:top w:val="none" w:sz="0" w:space="0" w:color="000000"/>
+                <w:left w:val="none" w:sz="0" w:space="0" w:color="000000"/>
+                <w:right w:val="none" w:sz="0" w:space="0" w:color="000000"/>
+              </w:pBdr>
+              <w:spacing w:after="100" w:before="100" w:line="240"/>
+              <w:ind w:left="100" w:right="100" w:firstLine="0" w:firstLineChars="0"/>
+            </w:pPr>
+            <w:r xmlns:w="http://schemas.openxmlformats.org/wordprocessingml/2006/main" xmlns:wp="http://schemas.openxmlformats.org/drawingml/2006/wordprocessingDrawing" xmlns:r="http://schemas.openxmlformats.org/officeDocument/2006/relationships" xmlns:w14="http://schemas.microsoft.com/office/word/2010/wordml">
+              <w:rPr>
+                <w:rFonts w:ascii="Times New Roman" w:hAnsi="Times New Roman" w:eastAsia="Times New Roman" w:cs="Times New Roman"/>
+                <w:i w:val="false"/>
+                <w:b w:val="false"/>
+                <w:u w:val="none"/>
+                <w:sz w:val="22"/>
+                <w:szCs w:val="22"/>
+                <w:color w:val="000000"/>
+              </w:rPr>
+              <w:t xml:space="preserve">71,280</w:t>
+            </w:r>
+          </w:p>
+        </w:tc>
+        <w:tc>
+          <w:tcPr>
+            <w:tcBorders>
+              <w:bottom w:val="none" w:sz="0" w:space="0" w:color="000000"/>
+              <w:top w:val="none" w:sz="0" w:space="0" w:color="000000"/>
+              <w:left w:val="none" w:sz="0" w:space="0" w:color="000000"/>
+              <w:right w:val="single" w:sz="8" w:space="0" w:color="666666"/>
+            </w:tcBorders>
+            <w:shd w:val="clear" w:color="auto" w:fill="FFFFFF"/>
+            <w:tcMar>
+              <w:top w:w="0" w:type="dxa"/>
+              <w:bottom w:w="0" w:type="dxa"/>
+              <w:left w:w="0" w:type="dxa"/>
+              <w:right w:w="0" w:type="dxa"/>
+            </w:tcMar>
+            <w:vAlign w:val="center"/>
+          </w:tcPr>
+          <w:p>
+            <w:pPr>
+              <w:pStyle w:val="Normal"/>
+              <w:jc w:val="center"/>
+              <w:pBdr>
+                <w:bottom w:val="none" w:sz="0" w:space="0" w:color="000000"/>
+                <w:top w:val="none" w:sz="0" w:space="0" w:color="000000"/>
+                <w:left w:val="none" w:sz="0" w:space="0" w:color="000000"/>
+                <w:right w:val="none" w:sz="0" w:space="0" w:color="000000"/>
+              </w:pBdr>
+              <w:spacing w:after="100" w:before="100" w:line="240"/>
+              <w:ind w:left="100" w:right="100" w:firstLine="0" w:firstLineChars="0"/>
+            </w:pPr>
+            <w:r xmlns:w="http://schemas.openxmlformats.org/wordprocessingml/2006/main" xmlns:wp="http://schemas.openxmlformats.org/drawingml/2006/wordprocessingDrawing" xmlns:r="http://schemas.openxmlformats.org/officeDocument/2006/relationships" xmlns:w14="http://schemas.microsoft.com/office/word/2010/wordml">
+              <w:rPr>
+                <w:rFonts w:ascii="Times New Roman" w:hAnsi="Times New Roman" w:eastAsia="Times New Roman" w:cs="Times New Roman"/>
+                <w:i w:val="false"/>
+                <w:b w:val="false"/>
+                <w:u w:val="none"/>
+                <w:sz w:val="22"/>
+                <w:szCs w:val="22"/>
+                <w:color w:val="000000"/>
+              </w:rPr>
+              <w:t xml:space="preserve">71,280</w:t>
+            </w:r>
+          </w:p>
+        </w:tc>
+      </w:tr>
+      <w:tr>
+        <w:trPr>
+          <w:trHeight w:val="360" w:hRule="auto"/>
+        </w:trPr>
+        body 8
+        <w:tc>
+          <w:tcPr>
+            <w:tcBorders>
+              <w:bottom w:val="none" w:sz="0" w:space="0" w:color="000000"/>
+              <w:top w:val="none" w:sz="0" w:space="0" w:color="000000"/>
+              <w:left w:val="single" w:sz="8" w:space="0" w:color="666666"/>
+              <w:right w:val="none" w:sz="0" w:space="0" w:color="000000"/>
+            </w:tcBorders>
+            <w:shd w:val="clear" w:color="auto" w:fill="FFFFFF"/>
+            <w:tcMar>
+              <w:top w:w="0" w:type="dxa"/>
+              <w:bottom w:w="0" w:type="dxa"/>
+              <w:left w:w="0" w:type="dxa"/>
+              <w:right w:w="0" w:type="dxa"/>
+            </w:tcMar>
+            <w:vAlign w:val="center"/>
+          </w:tcPr>
+          <w:p>
+            <w:pPr>
+              <w:pStyle w:val="Normal"/>
+              <w:jc w:val="left"/>
+              <w:pBdr>
+                <w:bottom w:val="none" w:sz="0" w:space="0" w:color="000000"/>
+                <w:top w:val="none" w:sz="0" w:space="0" w:color="000000"/>
+                <w:left w:val="none" w:sz="0" w:space="0" w:color="000000"/>
+                <w:right w:val="none" w:sz="0" w:space="0" w:color="000000"/>
+              </w:pBdr>
+              <w:spacing w:after="100" w:before="100" w:line="240"/>
+              <w:ind w:left="100" w:right="100" w:firstLine="0" w:firstLineChars="0"/>
+            </w:pPr>
+            <w:r xmlns:w="http://schemas.openxmlformats.org/wordprocessingml/2006/main" xmlns:wp="http://schemas.openxmlformats.org/drawingml/2006/wordprocessingDrawing" xmlns:r="http://schemas.openxmlformats.org/officeDocument/2006/relationships" xmlns:w14="http://schemas.microsoft.com/office/word/2010/wordml">
+              <w:rPr>
+                <w:rFonts w:ascii="Times New Roman" w:hAnsi="Times New Roman" w:eastAsia="Times New Roman" w:cs="Times New Roman"/>
+                <w:i w:val="false"/>
+                <w:b w:val="false"/>
+                <w:u w:val="none"/>
+                <w:sz w:val="22"/>
+                <w:szCs w:val="22"/>
+                <w:color w:val="000000"/>
+              </w:rPr>
+              <w:t xml:space="preserve">F</w:t>
+            </w:r>
+            <w:r xmlns:w="http://schemas.openxmlformats.org/wordprocessingml/2006/main" xmlns:wp="http://schemas.openxmlformats.org/drawingml/2006/wordprocessingDrawing" xmlns:r="http://schemas.openxmlformats.org/officeDocument/2006/relationships" xmlns:w14="http://schemas.microsoft.com/office/word/2010/wordml">
+              <w:rPr>
+                <w:rFonts w:ascii="Times New Roman" w:hAnsi="Times New Roman" w:eastAsia="Times New Roman" w:cs="Times New Roman"/>
+                <w:i w:val="false"/>
+                <w:b w:val="false"/>
+                <w:u w:val="none"/>
+                <w:vertAlign w:val="subscript"/>
+                <w:sz w:val="22"/>
+                <w:szCs w:val="22"/>
+                <w:color w:val="000000"/>
+              </w:rPr>
+              <w:t xml:space="preserve">OFL</w:t>
+            </w:r>
+          </w:p>
+        </w:tc>
+        <w:tc>
+          <w:tcPr>
+            <w:tcBorders>
+              <w:bottom w:val="none" w:sz="0" w:space="0" w:color="000000"/>
+              <w:top w:val="none" w:sz="0" w:space="0" w:color="000000"/>
+              <w:left w:val="none" w:sz="0" w:space="0" w:color="000000"/>
+              <w:right w:val="none" w:sz="0" w:space="0" w:color="000000"/>
+            </w:tcBorders>
+            <w:shd w:val="clear" w:color="auto" w:fill="F7F7F7"/>
+            <w:tcMar>
+              <w:top w:w="0" w:type="dxa"/>
+              <w:bottom w:w="0" w:type="dxa"/>
+              <w:left w:w="0" w:type="dxa"/>
+              <w:right w:w="0" w:type="dxa"/>
+            </w:tcMar>
+            <w:vAlign w:val="center"/>
+          </w:tcPr>
+          <w:p>
+            <w:pPr>
+              <w:pStyle w:val="Normal"/>
+              <w:jc w:val="center"/>
+              <w:pBdr>
+                <w:bottom w:val="none" w:sz="0" w:space="0" w:color="000000"/>
+                <w:top w:val="none" w:sz="0" w:space="0" w:color="000000"/>
+                <w:left w:val="none" w:sz="0" w:space="0" w:color="000000"/>
+                <w:right w:val="none" w:sz="0" w:space="0" w:color="000000"/>
+              </w:pBdr>
+              <w:spacing w:after="100" w:before="100" w:line="240"/>
+              <w:ind w:left="100" w:right="100" w:firstLine="0" w:firstLineChars="0"/>
+            </w:pPr>
+            <w:r xmlns:w="http://schemas.openxmlformats.org/wordprocessingml/2006/main" xmlns:wp="http://schemas.openxmlformats.org/drawingml/2006/wordprocessingDrawing" xmlns:r="http://schemas.openxmlformats.org/officeDocument/2006/relationships" xmlns:w14="http://schemas.microsoft.com/office/word/2010/wordml">
+              <w:rPr>
+                <w:rFonts w:ascii="Times New Roman" w:hAnsi="Times New Roman" w:eastAsia="Times New Roman" w:cs="Times New Roman"/>
+                <w:i w:val="false"/>
+                <w:b w:val="false"/>
+                <w:u w:val="none"/>
+                <w:sz w:val="22"/>
+                <w:szCs w:val="22"/>
+                <w:color w:val="000000"/>
+              </w:rPr>
+              <w:t xml:space="preserve">0.46</w:t>
+            </w:r>
+          </w:p>
+        </w:tc>
+        <w:tc>
+          <w:tcPr>
+            <w:tcBorders>
+              <w:bottom w:val="none" w:sz="0" w:space="0" w:color="000000"/>
+              <w:top w:val="none" w:sz="0" w:space="0" w:color="000000"/>
+              <w:left w:val="none" w:sz="0" w:space="0" w:color="000000"/>
+              <w:right w:val="none" w:sz="0" w:space="0" w:color="000000"/>
+            </w:tcBorders>
+            <w:shd w:val="clear" w:color="auto" w:fill="F7F7F7"/>
+            <w:tcMar>
+              <w:top w:w="0" w:type="dxa"/>
+              <w:bottom w:w="0" w:type="dxa"/>
+              <w:left w:w="0" w:type="dxa"/>
+              <w:right w:w="0" w:type="dxa"/>
+            </w:tcMar>
+            <w:vAlign w:val="center"/>
+          </w:tcPr>
+          <w:p>
+            <w:pPr>
+              <w:pStyle w:val="Normal"/>
+              <w:jc w:val="center"/>
+              <w:pBdr>
+                <w:bottom w:val="none" w:sz="0" w:space="0" w:color="000000"/>
+                <w:top w:val="none" w:sz="0" w:space="0" w:color="000000"/>
+                <w:left w:val="none" w:sz="0" w:space="0" w:color="000000"/>
+                <w:right w:val="none" w:sz="0" w:space="0" w:color="000000"/>
+              </w:pBdr>
+              <w:spacing w:after="100" w:before="100" w:line="240"/>
+              <w:ind w:left="100" w:right="100" w:firstLine="0" w:firstLineChars="0"/>
+            </w:pPr>
+            <w:r xmlns:w="http://schemas.openxmlformats.org/wordprocessingml/2006/main" xmlns:wp="http://schemas.openxmlformats.org/drawingml/2006/wordprocessingDrawing" xmlns:r="http://schemas.openxmlformats.org/officeDocument/2006/relationships" xmlns:w14="http://schemas.microsoft.com/office/word/2010/wordml">
+              <w:rPr>
+                <w:rFonts w:ascii="Times New Roman" w:hAnsi="Times New Roman" w:eastAsia="Times New Roman" w:cs="Times New Roman"/>
+                <w:i w:val="false"/>
+                <w:b w:val="false"/>
+                <w:u w:val="none"/>
+                <w:sz w:val="22"/>
+                <w:szCs w:val="22"/>
+                <w:color w:val="000000"/>
+              </w:rPr>
+              <w:t xml:space="preserve">0.46</w:t>
+            </w:r>
+          </w:p>
+        </w:tc>
+        <w:tc>
+          <w:tcPr>
+            <w:tcBorders>
+              <w:bottom w:val="none" w:sz="0" w:space="0" w:color="000000"/>
+              <w:top w:val="none" w:sz="0" w:space="0" w:color="000000"/>
+              <w:left w:val="none" w:sz="0" w:space="0" w:color="000000"/>
+              <w:right w:val="none" w:sz="0" w:space="0" w:color="000000"/>
+            </w:tcBorders>
+            <w:shd w:val="clear" w:color="auto" w:fill="FFFFFF"/>
+            <w:tcMar>
+              <w:top w:w="0" w:type="dxa"/>
+              <w:bottom w:w="0" w:type="dxa"/>
+              <w:left w:w="0" w:type="dxa"/>
+              <w:right w:w="0" w:type="dxa"/>
+            </w:tcMar>
+            <w:vAlign w:val="center"/>
+          </w:tcPr>
+          <w:p>
+            <w:pPr>
+              <w:pStyle w:val="Normal"/>
+              <w:jc w:val="center"/>
+              <w:pBdr>
+                <w:bottom w:val="none" w:sz="0" w:space="0" w:color="000000"/>
+                <w:top w:val="none" w:sz="0" w:space="0" w:color="000000"/>
+                <w:left w:val="none" w:sz="0" w:space="0" w:color="000000"/>
+                <w:right w:val="none" w:sz="0" w:space="0" w:color="000000"/>
+              </w:pBdr>
+              <w:spacing w:after="100" w:before="100" w:line="240"/>
+              <w:ind w:left="100" w:right="100" w:firstLine="0" w:firstLineChars="0"/>
+            </w:pPr>
+            <w:r xmlns:w="http://schemas.openxmlformats.org/wordprocessingml/2006/main" xmlns:wp="http://schemas.openxmlformats.org/drawingml/2006/wordprocessingDrawing" xmlns:r="http://schemas.openxmlformats.org/officeDocument/2006/relationships" xmlns:w14="http://schemas.microsoft.com/office/word/2010/wordml">
+              <w:rPr>
+                <w:rFonts w:ascii="Times New Roman" w:hAnsi="Times New Roman" w:eastAsia="Times New Roman" w:cs="Times New Roman"/>
+                <w:i w:val="false"/>
+                <w:b w:val="false"/>
+                <w:u w:val="none"/>
+                <w:sz w:val="22"/>
+                <w:szCs w:val="22"/>
+                <w:color w:val="000000"/>
+              </w:rPr>
+              <w:t xml:space="preserve">0.46</w:t>
+            </w:r>
+          </w:p>
+        </w:tc>
+        <w:tc>
+          <w:tcPr>
+            <w:tcBorders>
+              <w:bottom w:val="none" w:sz="0" w:space="0" w:color="000000"/>
+              <w:top w:val="none" w:sz="0" w:space="0" w:color="000000"/>
+              <w:left w:val="none" w:sz="0" w:space="0" w:color="000000"/>
+              <w:right w:val="single" w:sz="8" w:space="0" w:color="666666"/>
+            </w:tcBorders>
+            <w:shd w:val="clear" w:color="auto" w:fill="FFFFFF"/>
+            <w:tcMar>
+              <w:top w:w="0" w:type="dxa"/>
+              <w:bottom w:w="0" w:type="dxa"/>
+              <w:left w:w="0" w:type="dxa"/>
+              <w:right w:w="0" w:type="dxa"/>
+            </w:tcMar>
+            <w:vAlign w:val="center"/>
+          </w:tcPr>
+          <w:p>
+            <w:pPr>
+              <w:pStyle w:val="Normal"/>
+              <w:jc w:val="center"/>
+              <w:pBdr>
+                <w:bottom w:val="none" w:sz="0" w:space="0" w:color="000000"/>
+                <w:top w:val="none" w:sz="0" w:space="0" w:color="000000"/>
+                <w:left w:val="none" w:sz="0" w:space="0" w:color="000000"/>
+                <w:right w:val="none" w:sz="0" w:space="0" w:color="000000"/>
+              </w:pBdr>
+              <w:spacing w:after="100" w:before="100" w:line="240"/>
+              <w:ind w:left="100" w:right="100" w:firstLine="0" w:firstLineChars="0"/>
+            </w:pPr>
+            <w:r xmlns:w="http://schemas.openxmlformats.org/wordprocessingml/2006/main" xmlns:wp="http://schemas.openxmlformats.org/drawingml/2006/wordprocessingDrawing" xmlns:r="http://schemas.openxmlformats.org/officeDocument/2006/relationships" xmlns:w14="http://schemas.microsoft.com/office/word/2010/wordml">
+              <w:rPr>
+                <w:rFonts w:ascii="Times New Roman" w:hAnsi="Times New Roman" w:eastAsia="Times New Roman" w:cs="Times New Roman"/>
+                <w:i w:val="false"/>
+                <w:b w:val="false"/>
+                <w:u w:val="none"/>
+                <w:sz w:val="22"/>
+                <w:szCs w:val="22"/>
+                <w:color w:val="000000"/>
+              </w:rPr>
+              <w:t xml:space="preserve">0.46</w:t>
+            </w:r>
+          </w:p>
+        </w:tc>
+      </w:tr>
+      <w:tr>
+        <w:trPr>
+          <w:trHeight w:val="360" w:hRule="auto"/>
+        </w:trPr>
+        body 9
+        <w:tc>
+          <w:tcPr>
+            <w:tcBorders>
+              <w:bottom w:val="none" w:sz="0" w:space="0" w:color="000000"/>
+              <w:top w:val="none" w:sz="0" w:space="0" w:color="000000"/>
+              <w:left w:val="single" w:sz="8" w:space="0" w:color="666666"/>
+              <w:right w:val="none" w:sz="0" w:space="0" w:color="000000"/>
+            </w:tcBorders>
+            <w:shd w:val="clear" w:color="auto" w:fill="FFFFFF"/>
+            <w:tcMar>
+              <w:top w:w="0" w:type="dxa"/>
+              <w:bottom w:w="0" w:type="dxa"/>
+              <w:left w:w="0" w:type="dxa"/>
+              <w:right w:w="0" w:type="dxa"/>
+            </w:tcMar>
+            <w:vAlign w:val="center"/>
+          </w:tcPr>
+          <w:p>
+            <w:pPr>
+              <w:pStyle w:val="Normal"/>
+              <w:jc w:val="left"/>
+              <w:pBdr>
+                <w:bottom w:val="none" w:sz="0" w:space="0" w:color="000000"/>
+                <w:top w:val="none" w:sz="0" w:space="0" w:color="000000"/>
+                <w:left w:val="none" w:sz="0" w:space="0" w:color="000000"/>
+                <w:right w:val="none" w:sz="0" w:space="0" w:color="000000"/>
+              </w:pBdr>
+              <w:spacing w:after="100" w:before="100" w:line="240"/>
+              <w:ind w:left="100" w:right="100" w:firstLine="0" w:firstLineChars="0"/>
+            </w:pPr>
+            <w:r xmlns:w="http://schemas.openxmlformats.org/wordprocessingml/2006/main" xmlns:wp="http://schemas.openxmlformats.org/drawingml/2006/wordprocessingDrawing" xmlns:r="http://schemas.openxmlformats.org/officeDocument/2006/relationships" xmlns:w14="http://schemas.microsoft.com/office/word/2010/wordml">
+              <w:rPr>
+                <w:rFonts w:ascii="Times New Roman" w:hAnsi="Times New Roman" w:eastAsia="Times New Roman" w:cs="Times New Roman"/>
+                <w:i w:val="true"/>
+                <w:b w:val="false"/>
+                <w:u w:val="none"/>
+                <w:sz w:val="22"/>
+                <w:szCs w:val="22"/>
+                <w:color w:val="000000"/>
+              </w:rPr>
+              <w:t xml:space="preserve">max</w:t>
+            </w:r>
+            <w:r xmlns:w="http://schemas.openxmlformats.org/wordprocessingml/2006/main" xmlns:wp="http://schemas.openxmlformats.org/drawingml/2006/wordprocessingDrawing" xmlns:r="http://schemas.openxmlformats.org/officeDocument/2006/relationships" xmlns:w14="http://schemas.microsoft.com/office/word/2010/wordml">
+              <w:rPr>
+                <w:rFonts w:ascii="Times New Roman" w:hAnsi="Times New Roman" w:eastAsia="Times New Roman" w:cs="Times New Roman"/>
+                <w:i w:val="false"/>
+                <w:b w:val="false"/>
+                <w:u w:val="none"/>
+                <w:sz w:val="22"/>
+                <w:szCs w:val="22"/>
+                <w:color w:val="000000"/>
+              </w:rPr>
+              <w:t xml:space="preserve">F</w:t>
+            </w:r>
+            <w:r xmlns:w="http://schemas.openxmlformats.org/wordprocessingml/2006/main" xmlns:wp="http://schemas.openxmlformats.org/drawingml/2006/wordprocessingDrawing" xmlns:r="http://schemas.openxmlformats.org/officeDocument/2006/relationships" xmlns:w14="http://schemas.microsoft.com/office/word/2010/wordml">
+              <w:rPr>
+                <w:rFonts w:ascii="Times New Roman" w:hAnsi="Times New Roman" w:eastAsia="Times New Roman" w:cs="Times New Roman"/>
+                <w:i w:val="false"/>
+                <w:b w:val="false"/>
+                <w:u w:val="none"/>
+                <w:vertAlign w:val="subscript"/>
+                <w:sz w:val="22"/>
+                <w:szCs w:val="22"/>
+                <w:color w:val="000000"/>
+              </w:rPr>
+              <w:t xml:space="preserve">ABC</w:t>
+            </w:r>
+          </w:p>
+        </w:tc>
+        <w:tc>
+          <w:tcPr>
+            <w:tcBorders>
+              <w:bottom w:val="none" w:sz="0" w:space="0" w:color="000000"/>
+              <w:top w:val="none" w:sz="0" w:space="0" w:color="000000"/>
+              <w:left w:val="none" w:sz="0" w:space="0" w:color="000000"/>
+              <w:right w:val="none" w:sz="0" w:space="0" w:color="000000"/>
+            </w:tcBorders>
+            <w:shd w:val="clear" w:color="auto" w:fill="F7F7F7"/>
+            <w:tcMar>
+              <w:top w:w="0" w:type="dxa"/>
+              <w:bottom w:w="0" w:type="dxa"/>
+              <w:left w:w="0" w:type="dxa"/>
+              <w:right w:w="0" w:type="dxa"/>
+            </w:tcMar>
+            <w:vAlign w:val="center"/>
+          </w:tcPr>
+          <w:p>
+            <w:pPr>
+              <w:pStyle w:val="Normal"/>
+              <w:jc w:val="center"/>
+              <w:pBdr>
+                <w:bottom w:val="none" w:sz="0" w:space="0" w:color="000000"/>
+                <w:top w:val="none" w:sz="0" w:space="0" w:color="000000"/>
+                <w:left w:val="none" w:sz="0" w:space="0" w:color="000000"/>
+                <w:right w:val="none" w:sz="0" w:space="0" w:color="000000"/>
+              </w:pBdr>
+              <w:spacing w:after="100" w:before="100" w:line="240"/>
+              <w:ind w:left="100" w:right="100" w:firstLine="0" w:firstLineChars="0"/>
+            </w:pPr>
+            <w:r xmlns:w="http://schemas.openxmlformats.org/wordprocessingml/2006/main" xmlns:wp="http://schemas.openxmlformats.org/drawingml/2006/wordprocessingDrawing" xmlns:r="http://schemas.openxmlformats.org/officeDocument/2006/relationships" xmlns:w14="http://schemas.microsoft.com/office/word/2010/wordml">
+              <w:rPr>
+                <w:rFonts w:ascii="Times New Roman" w:hAnsi="Times New Roman" w:eastAsia="Times New Roman" w:cs="Times New Roman"/>
+                <w:i w:val="false"/>
+                <w:b w:val="false"/>
+                <w:u w:val="none"/>
+                <w:sz w:val="22"/>
+                <w:szCs w:val="22"/>
+                <w:color w:val="000000"/>
+              </w:rPr>
+              <w:t xml:space="preserve">0.37</w:t>
+            </w:r>
+          </w:p>
+        </w:tc>
+        <w:tc>
+          <w:tcPr>
+            <w:tcBorders>
+              <w:bottom w:val="none" w:sz="0" w:space="0" w:color="000000"/>
+              <w:top w:val="none" w:sz="0" w:space="0" w:color="000000"/>
+              <w:left w:val="none" w:sz="0" w:space="0" w:color="000000"/>
+              <w:right w:val="none" w:sz="0" w:space="0" w:color="000000"/>
+            </w:tcBorders>
+            <w:shd w:val="clear" w:color="auto" w:fill="F7F7F7"/>
+            <w:tcMar>
+              <w:top w:w="0" w:type="dxa"/>
+              <w:bottom w:w="0" w:type="dxa"/>
+              <w:left w:w="0" w:type="dxa"/>
+              <w:right w:w="0" w:type="dxa"/>
+            </w:tcMar>
+            <w:vAlign w:val="center"/>
+          </w:tcPr>
+          <w:p>
+            <w:pPr>
+              <w:pStyle w:val="Normal"/>
+              <w:jc w:val="center"/>
+              <w:pBdr>
+                <w:bottom w:val="none" w:sz="0" w:space="0" w:color="000000"/>
+                <w:top w:val="none" w:sz="0" w:space="0" w:color="000000"/>
+                <w:left w:val="none" w:sz="0" w:space="0" w:color="000000"/>
+                <w:right w:val="none" w:sz="0" w:space="0" w:color="000000"/>
+              </w:pBdr>
+              <w:spacing w:after="100" w:before="100" w:line="240"/>
+              <w:ind w:left="100" w:right="100" w:firstLine="0" w:firstLineChars="0"/>
+            </w:pPr>
+            <w:r xmlns:w="http://schemas.openxmlformats.org/wordprocessingml/2006/main" xmlns:wp="http://schemas.openxmlformats.org/drawingml/2006/wordprocessingDrawing" xmlns:r="http://schemas.openxmlformats.org/officeDocument/2006/relationships" xmlns:w14="http://schemas.microsoft.com/office/word/2010/wordml">
+              <w:rPr>
+                <w:rFonts w:ascii="Times New Roman" w:hAnsi="Times New Roman" w:eastAsia="Times New Roman" w:cs="Times New Roman"/>
+                <w:i w:val="false"/>
+                <w:b w:val="false"/>
+                <w:u w:val="none"/>
+                <w:sz w:val="22"/>
+                <w:szCs w:val="22"/>
+                <w:color w:val="000000"/>
+              </w:rPr>
+              <w:t xml:space="preserve">0.37</w:t>
+            </w:r>
+          </w:p>
+        </w:tc>
+        <w:tc>
+          <w:tcPr>
+            <w:tcBorders>
+              <w:bottom w:val="none" w:sz="0" w:space="0" w:color="000000"/>
+              <w:top w:val="none" w:sz="0" w:space="0" w:color="000000"/>
+              <w:left w:val="none" w:sz="0" w:space="0" w:color="000000"/>
+              <w:right w:val="none" w:sz="0" w:space="0" w:color="000000"/>
+            </w:tcBorders>
+            <w:shd w:val="clear" w:color="auto" w:fill="FFFFFF"/>
+            <w:tcMar>
+              <w:top w:w="0" w:type="dxa"/>
+              <w:bottom w:w="0" w:type="dxa"/>
+              <w:left w:w="0" w:type="dxa"/>
+              <w:right w:w="0" w:type="dxa"/>
+            </w:tcMar>
+            <w:vAlign w:val="center"/>
+          </w:tcPr>
+          <w:p>
+            <w:pPr>
+              <w:pStyle w:val="Normal"/>
+              <w:jc w:val="center"/>
+              <w:pBdr>
+                <w:bottom w:val="none" w:sz="0" w:space="0" w:color="000000"/>
+                <w:top w:val="none" w:sz="0" w:space="0" w:color="000000"/>
+                <w:left w:val="none" w:sz="0" w:space="0" w:color="000000"/>
+                <w:right w:val="none" w:sz="0" w:space="0" w:color="000000"/>
+              </w:pBdr>
+              <w:spacing w:after="100" w:before="100" w:line="240"/>
+              <w:ind w:left="100" w:right="100" w:firstLine="0" w:firstLineChars="0"/>
+            </w:pPr>
+            <w:r xmlns:w="http://schemas.openxmlformats.org/wordprocessingml/2006/main" xmlns:wp="http://schemas.openxmlformats.org/drawingml/2006/wordprocessingDrawing" xmlns:r="http://schemas.openxmlformats.org/officeDocument/2006/relationships" xmlns:w14="http://schemas.microsoft.com/office/word/2010/wordml">
+              <w:rPr>
+                <w:rFonts w:ascii="Times New Roman" w:hAnsi="Times New Roman" w:eastAsia="Times New Roman" w:cs="Times New Roman"/>
+                <w:i w:val="false"/>
+                <w:b w:val="false"/>
+                <w:u w:val="none"/>
+                <w:sz w:val="22"/>
+                <w:szCs w:val="22"/>
+                <w:color w:val="000000"/>
+              </w:rPr>
+              <w:t xml:space="preserve">0.37</w:t>
+            </w:r>
+          </w:p>
+        </w:tc>
+        <w:tc>
+          <w:tcPr>
+            <w:tcBorders>
+              <w:bottom w:val="none" w:sz="0" w:space="0" w:color="000000"/>
+              <w:top w:val="none" w:sz="0" w:space="0" w:color="000000"/>
+              <w:left w:val="none" w:sz="0" w:space="0" w:color="000000"/>
+              <w:right w:val="single" w:sz="8" w:space="0" w:color="666666"/>
+            </w:tcBorders>
+            <w:shd w:val="clear" w:color="auto" w:fill="FFFFFF"/>
+            <w:tcMar>
+              <w:top w:w="0" w:type="dxa"/>
+              <w:bottom w:w="0" w:type="dxa"/>
+              <w:left w:w="0" w:type="dxa"/>
+              <w:right w:w="0" w:type="dxa"/>
+            </w:tcMar>
+            <w:vAlign w:val="center"/>
+          </w:tcPr>
+          <w:p>
+            <w:pPr>
+              <w:pStyle w:val="Normal"/>
+              <w:jc w:val="center"/>
+              <w:pBdr>
+                <w:bottom w:val="none" w:sz="0" w:space="0" w:color="000000"/>
+                <w:top w:val="none" w:sz="0" w:space="0" w:color="000000"/>
+                <w:left w:val="none" w:sz="0" w:space="0" w:color="000000"/>
+                <w:right w:val="none" w:sz="0" w:space="0" w:color="000000"/>
+              </w:pBdr>
+              <w:spacing w:after="100" w:before="100" w:line="240"/>
+              <w:ind w:left="100" w:right="100" w:firstLine="0" w:firstLineChars="0"/>
+            </w:pPr>
+            <w:r xmlns:w="http://schemas.openxmlformats.org/wordprocessingml/2006/main" xmlns:wp="http://schemas.openxmlformats.org/drawingml/2006/wordprocessingDrawing" xmlns:r="http://schemas.openxmlformats.org/officeDocument/2006/relationships" xmlns:w14="http://schemas.microsoft.com/office/word/2010/wordml">
+              <w:rPr>
+                <w:rFonts w:ascii="Times New Roman" w:hAnsi="Times New Roman" w:eastAsia="Times New Roman" w:cs="Times New Roman"/>
+                <w:i w:val="false"/>
+                <w:b w:val="false"/>
+                <w:u w:val="none"/>
+                <w:sz w:val="22"/>
+                <w:szCs w:val="22"/>
+                <w:color w:val="000000"/>
+              </w:rPr>
+              <w:t xml:space="preserve">0.37</w:t>
+            </w:r>
+          </w:p>
+        </w:tc>
+      </w:tr>
+      <w:tr>
+        <w:trPr>
+          <w:trHeight w:val="360" w:hRule="auto"/>
+        </w:trPr>
+        body10
+        <w:tc>
+          <w:tcPr>
+            <w:tcBorders>
+              <w:bottom w:val="none" w:sz="0" w:space="0" w:color="000000"/>
+              <w:top w:val="none" w:sz="0" w:space="0" w:color="000000"/>
+              <w:left w:val="single" w:sz="8" w:space="0" w:color="666666"/>
+              <w:right w:val="none" w:sz="0" w:space="0" w:color="000000"/>
+            </w:tcBorders>
+            <w:shd w:val="clear" w:color="auto" w:fill="FFFFFF"/>
+            <w:tcMar>
+              <w:top w:w="0" w:type="dxa"/>
+              <w:bottom w:w="0" w:type="dxa"/>
+              <w:left w:w="0" w:type="dxa"/>
+              <w:right w:w="0" w:type="dxa"/>
+            </w:tcMar>
+            <w:vAlign w:val="center"/>
+          </w:tcPr>
+          <w:p>
+            <w:pPr>
+              <w:pStyle w:val="Normal"/>
+              <w:jc w:val="left"/>
+              <w:pBdr>
+                <w:bottom w:val="none" w:sz="0" w:space="0" w:color="000000"/>
+                <w:top w:val="none" w:sz="0" w:space="0" w:color="000000"/>
+                <w:left w:val="none" w:sz="0" w:space="0" w:color="000000"/>
+                <w:right w:val="none" w:sz="0" w:space="0" w:color="000000"/>
+              </w:pBdr>
+              <w:spacing w:after="100" w:before="100" w:line="240"/>
+              <w:ind w:left="100" w:right="100" w:firstLine="0" w:firstLineChars="0"/>
+            </w:pPr>
+            <w:r xmlns:w="http://schemas.openxmlformats.org/wordprocessingml/2006/main" xmlns:wp="http://schemas.openxmlformats.org/drawingml/2006/wordprocessingDrawing" xmlns:r="http://schemas.openxmlformats.org/officeDocument/2006/relationships" xmlns:w14="http://schemas.microsoft.com/office/word/2010/wordml">
+              <w:rPr>
+                <w:rFonts w:ascii="Times New Roman" w:hAnsi="Times New Roman" w:eastAsia="Times New Roman" w:cs="Times New Roman"/>
+                <w:i w:val="false"/>
+                <w:b w:val="false"/>
+                <w:u w:val="none"/>
+                <w:sz w:val="22"/>
+                <w:szCs w:val="22"/>
+                <w:color w:val="000000"/>
+              </w:rPr>
+              <w:t xml:space="preserve">F</w:t>
+            </w:r>
+            <w:r xmlns:w="http://schemas.openxmlformats.org/wordprocessingml/2006/main" xmlns:wp="http://schemas.openxmlformats.org/drawingml/2006/wordprocessingDrawing" xmlns:r="http://schemas.openxmlformats.org/officeDocument/2006/relationships" xmlns:w14="http://schemas.microsoft.com/office/word/2010/wordml">
+              <w:rPr>
+                <w:rFonts w:ascii="Times New Roman" w:hAnsi="Times New Roman" w:eastAsia="Times New Roman" w:cs="Times New Roman"/>
+                <w:i w:val="false"/>
+                <w:b w:val="false"/>
+                <w:u w:val="none"/>
+                <w:vertAlign w:val="subscript"/>
+                <w:sz w:val="22"/>
+                <w:szCs w:val="22"/>
+                <w:color w:val="000000"/>
+              </w:rPr>
+              <w:t xml:space="preserve">ABC</w:t>
+            </w:r>
+          </w:p>
+        </w:tc>
+        <w:tc>
+          <w:tcPr>
+            <w:tcBorders>
+              <w:bottom w:val="none" w:sz="0" w:space="0" w:color="000000"/>
+              <w:top w:val="none" w:sz="0" w:space="0" w:color="000000"/>
+              <w:left w:val="none" w:sz="0" w:space="0" w:color="000000"/>
+              <w:right w:val="none" w:sz="0" w:space="0" w:color="000000"/>
+            </w:tcBorders>
+            <w:shd w:val="clear" w:color="auto" w:fill="F7F7F7"/>
+            <w:tcMar>
+              <w:top w:w="0" w:type="dxa"/>
+              <w:bottom w:w="0" w:type="dxa"/>
+              <w:left w:w="0" w:type="dxa"/>
+              <w:right w:w="0" w:type="dxa"/>
+            </w:tcMar>
+            <w:vAlign w:val="center"/>
+          </w:tcPr>
+          <w:p>
+            <w:pPr>
+              <w:pStyle w:val="Normal"/>
+              <w:jc w:val="center"/>
+              <w:pBdr>
+                <w:bottom w:val="none" w:sz="0" w:space="0" w:color="000000"/>
+                <w:top w:val="none" w:sz="0" w:space="0" w:color="000000"/>
+                <w:left w:val="none" w:sz="0" w:space="0" w:color="000000"/>
+                <w:right w:val="none" w:sz="0" w:space="0" w:color="000000"/>
+              </w:pBdr>
+              <w:spacing w:after="100" w:before="100" w:line="240"/>
+              <w:ind w:left="100" w:right="100" w:firstLine="0" w:firstLineChars="0"/>
+            </w:pPr>
+            <w:r xmlns:w="http://schemas.openxmlformats.org/wordprocessingml/2006/main" xmlns:wp="http://schemas.openxmlformats.org/drawingml/2006/wordprocessingDrawing" xmlns:r="http://schemas.openxmlformats.org/officeDocument/2006/relationships" xmlns:w14="http://schemas.microsoft.com/office/word/2010/wordml">
+              <w:rPr>
+                <w:rFonts w:ascii="Times New Roman" w:hAnsi="Times New Roman" w:eastAsia="Times New Roman" w:cs="Times New Roman"/>
+                <w:i w:val="false"/>
+                <w:b w:val="false"/>
+                <w:u w:val="none"/>
+                <w:sz w:val="22"/>
+                <w:szCs w:val="22"/>
+                <w:color w:val="000000"/>
+              </w:rPr>
+              <w:t xml:space="preserve">0.37</w:t>
+            </w:r>
+          </w:p>
+        </w:tc>
+        <w:tc>
+          <w:tcPr>
+            <w:tcBorders>
+              <w:bottom w:val="none" w:sz="0" w:space="0" w:color="000000"/>
+              <w:top w:val="none" w:sz="0" w:space="0" w:color="000000"/>
+              <w:left w:val="none" w:sz="0" w:space="0" w:color="000000"/>
+              <w:right w:val="none" w:sz="0" w:space="0" w:color="000000"/>
+            </w:tcBorders>
+            <w:shd w:val="clear" w:color="auto" w:fill="F7F7F7"/>
+            <w:tcMar>
+              <w:top w:w="0" w:type="dxa"/>
+              <w:bottom w:w="0" w:type="dxa"/>
+              <w:left w:w="0" w:type="dxa"/>
+              <w:right w:w="0" w:type="dxa"/>
+            </w:tcMar>
+            <w:vAlign w:val="center"/>
+          </w:tcPr>
+          <w:p>
+            <w:pPr>
+              <w:pStyle w:val="Normal"/>
+              <w:jc w:val="center"/>
+              <w:pBdr>
+                <w:bottom w:val="none" w:sz="0" w:space="0" w:color="000000"/>
+                <w:top w:val="none" w:sz="0" w:space="0" w:color="000000"/>
+                <w:left w:val="none" w:sz="0" w:space="0" w:color="000000"/>
+                <w:right w:val="none" w:sz="0" w:space="0" w:color="000000"/>
+              </w:pBdr>
+              <w:spacing w:after="100" w:before="100" w:line="240"/>
+              <w:ind w:left="100" w:right="100" w:firstLine="0" w:firstLineChars="0"/>
+            </w:pPr>
+            <w:r xmlns:w="http://schemas.openxmlformats.org/wordprocessingml/2006/main" xmlns:wp="http://schemas.openxmlformats.org/drawingml/2006/wordprocessingDrawing" xmlns:r="http://schemas.openxmlformats.org/officeDocument/2006/relationships" xmlns:w14="http://schemas.microsoft.com/office/word/2010/wordml">
+              <w:rPr>
+                <w:rFonts w:ascii="Times New Roman" w:hAnsi="Times New Roman" w:eastAsia="Times New Roman" w:cs="Times New Roman"/>
+                <w:i w:val="false"/>
+                <w:b w:val="false"/>
+                <w:u w:val="none"/>
+                <w:sz w:val="22"/>
+                <w:szCs w:val="22"/>
+                <w:color w:val="000000"/>
+              </w:rPr>
+              <w:t xml:space="preserve">0.37</w:t>
+            </w:r>
+          </w:p>
+        </w:tc>
+        <w:tc>
+          <w:tcPr>
+            <w:tcBorders>
+              <w:bottom w:val="none" w:sz="0" w:space="0" w:color="000000"/>
+              <w:top w:val="none" w:sz="0" w:space="0" w:color="000000"/>
+              <w:left w:val="none" w:sz="0" w:space="0" w:color="000000"/>
+              <w:right w:val="none" w:sz="0" w:space="0" w:color="000000"/>
+            </w:tcBorders>
+            <w:shd w:val="clear" w:color="auto" w:fill="FFFFFF"/>
+            <w:tcMar>
+              <w:top w:w="0" w:type="dxa"/>
+              <w:bottom w:w="0" w:type="dxa"/>
+              <w:left w:w="0" w:type="dxa"/>
+              <w:right w:w="0" w:type="dxa"/>
+            </w:tcMar>
+            <w:vAlign w:val="center"/>
+          </w:tcPr>
+          <w:p>
+            <w:pPr>
+              <w:pStyle w:val="Normal"/>
+              <w:jc w:val="center"/>
+              <w:pBdr>
+                <w:bottom w:val="none" w:sz="0" w:space="0" w:color="000000"/>
+                <w:top w:val="none" w:sz="0" w:space="0" w:color="000000"/>
+                <w:left w:val="none" w:sz="0" w:space="0" w:color="000000"/>
+                <w:right w:val="none" w:sz="0" w:space="0" w:color="000000"/>
+              </w:pBdr>
+              <w:spacing w:after="100" w:before="100" w:line="240"/>
+              <w:ind w:left="100" w:right="100" w:firstLine="0" w:firstLineChars="0"/>
+            </w:pPr>
+            <w:r xmlns:w="http://schemas.openxmlformats.org/wordprocessingml/2006/main" xmlns:wp="http://schemas.openxmlformats.org/drawingml/2006/wordprocessingDrawing" xmlns:r="http://schemas.openxmlformats.org/officeDocument/2006/relationships" xmlns:w14="http://schemas.microsoft.com/office/word/2010/wordml">
+              <w:rPr>
+                <w:rFonts w:ascii="Times New Roman" w:hAnsi="Times New Roman" w:eastAsia="Times New Roman" w:cs="Times New Roman"/>
+                <w:i w:val="false"/>
+                <w:b w:val="false"/>
+                <w:u w:val="none"/>
+                <w:sz w:val="22"/>
+                <w:szCs w:val="22"/>
+                <w:color w:val="000000"/>
+              </w:rPr>
+              <w:t xml:space="preserve">0.37</w:t>
+            </w:r>
+          </w:p>
+        </w:tc>
+        <w:tc>
+          <w:tcPr>
+            <w:tcBorders>
+              <w:bottom w:val="none" w:sz="0" w:space="0" w:color="000000"/>
+              <w:top w:val="none" w:sz="0" w:space="0" w:color="000000"/>
+              <w:left w:val="none" w:sz="0" w:space="0" w:color="000000"/>
+              <w:right w:val="single" w:sz="8" w:space="0" w:color="666666"/>
+            </w:tcBorders>
+            <w:shd w:val="clear" w:color="auto" w:fill="FFFFFF"/>
+            <w:tcMar>
+              <w:top w:w="0" w:type="dxa"/>
+              <w:bottom w:w="0" w:type="dxa"/>
+              <w:left w:w="0" w:type="dxa"/>
+              <w:right w:w="0" w:type="dxa"/>
+            </w:tcMar>
+            <w:vAlign w:val="center"/>
+          </w:tcPr>
+          <w:p>
+            <w:pPr>
+              <w:pStyle w:val="Normal"/>
+              <w:jc w:val="center"/>
+              <w:pBdr>
+                <w:bottom w:val="none" w:sz="0" w:space="0" w:color="000000"/>
+                <w:top w:val="none" w:sz="0" w:space="0" w:color="000000"/>
+                <w:left w:val="none" w:sz="0" w:space="0" w:color="000000"/>
+                <w:right w:val="none" w:sz="0" w:space="0" w:color="000000"/>
+              </w:pBdr>
+              <w:spacing w:after="100" w:before="100" w:line="240"/>
+              <w:ind w:left="100" w:right="100" w:firstLine="0" w:firstLineChars="0"/>
+            </w:pPr>
+            <w:r xmlns:w="http://schemas.openxmlformats.org/wordprocessingml/2006/main" xmlns:wp="http://schemas.openxmlformats.org/drawingml/2006/wordprocessingDrawing" xmlns:r="http://schemas.openxmlformats.org/officeDocument/2006/relationships" xmlns:w14="http://schemas.microsoft.com/office/word/2010/wordml">
+              <w:rPr>
+                <w:rFonts w:ascii="Times New Roman" w:hAnsi="Times New Roman" w:eastAsia="Times New Roman" w:cs="Times New Roman"/>
+                <w:i w:val="false"/>
+                <w:b w:val="false"/>
+                <w:u w:val="none"/>
+                <w:sz w:val="22"/>
+                <w:szCs w:val="22"/>
+                <w:color w:val="000000"/>
+              </w:rPr>
+              <w:t xml:space="preserve">0.37</w:t>
+            </w:r>
+          </w:p>
+        </w:tc>
+      </w:tr>
+      <w:tr>
+        <w:trPr>
+          <w:trHeight w:val="360" w:hRule="auto"/>
+        </w:trPr>
+        body11
+        <w:tc>
+          <w:tcPr>
+            <w:tcBorders>
+              <w:bottom w:val="none" w:sz="0" w:space="0" w:color="000000"/>
+              <w:top w:val="none" w:sz="0" w:space="0" w:color="000000"/>
+              <w:left w:val="single" w:sz="8" w:space="0" w:color="666666"/>
+              <w:right w:val="none" w:sz="0" w:space="0" w:color="000000"/>
+            </w:tcBorders>
+            <w:shd w:val="clear" w:color="auto" w:fill="FFFFFF"/>
+            <w:tcMar>
+              <w:top w:w="0" w:type="dxa"/>
+              <w:bottom w:w="0" w:type="dxa"/>
+              <w:left w:w="0" w:type="dxa"/>
+              <w:right w:w="0" w:type="dxa"/>
+            </w:tcMar>
+            <w:vAlign w:val="center"/>
+          </w:tcPr>
+          <w:p>
+            <w:pPr>
+              <w:pStyle w:val="Normal"/>
+              <w:jc w:val="left"/>
+              <w:pBdr>
+                <w:bottom w:val="none" w:sz="0" w:space="0" w:color="000000"/>
+                <w:top w:val="none" w:sz="0" w:space="0" w:color="000000"/>
+                <w:left w:val="none" w:sz="0" w:space="0" w:color="000000"/>
+                <w:right w:val="none" w:sz="0" w:space="0" w:color="000000"/>
+              </w:pBdr>
+              <w:spacing w:after="100" w:before="100" w:line="240"/>
+              <w:ind w:left="100" w:right="100" w:firstLine="0" w:firstLineChars="0"/>
+            </w:pPr>
+            <w:r xmlns:w="http://schemas.openxmlformats.org/wordprocessingml/2006/main" xmlns:wp="http://schemas.openxmlformats.org/drawingml/2006/wordprocessingDrawing" xmlns:r="http://schemas.openxmlformats.org/officeDocument/2006/relationships" xmlns:w14="http://schemas.microsoft.com/office/word/2010/wordml">
+              <w:rPr>
+                <w:rFonts w:ascii="Times New Roman" w:hAnsi="Times New Roman" w:eastAsia="Times New Roman" w:cs="Times New Roman"/>
+                <w:i w:val="false"/>
+                <w:b w:val="false"/>
+                <w:u w:val="none"/>
+                <w:sz w:val="22"/>
+                <w:szCs w:val="22"/>
+                <w:color w:val="000000"/>
+              </w:rPr>
+              <w:t xml:space="preserve">OFL (t)</w:t>
+            </w:r>
+          </w:p>
+        </w:tc>
+        <w:tc>
+          <w:tcPr>
+            <w:tcBorders>
+              <w:bottom w:val="none" w:sz="0" w:space="0" w:color="000000"/>
+              <w:top w:val="none" w:sz="0" w:space="0" w:color="000000"/>
+              <w:left w:val="none" w:sz="0" w:space="0" w:color="000000"/>
+              <w:right w:val="none" w:sz="0" w:space="0" w:color="000000"/>
+            </w:tcBorders>
+            <w:shd w:val="clear" w:color="auto" w:fill="F7F7F7"/>
+            <w:tcMar>
+              <w:top w:w="0" w:type="dxa"/>
+              <w:bottom w:w="0" w:type="dxa"/>
+              <w:left w:w="0" w:type="dxa"/>
+              <w:right w:w="0" w:type="dxa"/>
+            </w:tcMar>
+            <w:vAlign w:val="center"/>
+          </w:tcPr>
+          <w:p>
+            <w:pPr>
+              <w:pStyle w:val="Normal"/>
+              <w:jc w:val="center"/>
+              <w:pBdr>
+                <w:bottom w:val="none" w:sz="0" w:space="0" w:color="000000"/>
+                <w:top w:val="none" w:sz="0" w:space="0" w:color="000000"/>
+                <w:left w:val="none" w:sz="0" w:space="0" w:color="000000"/>
+                <w:right w:val="none" w:sz="0" w:space="0" w:color="000000"/>
+              </w:pBdr>
+              <w:spacing w:after="100" w:before="100" w:line="240"/>
+              <w:ind w:left="100" w:right="100" w:firstLine="0" w:firstLineChars="0"/>
+            </w:pPr>
+            <w:r xmlns:w="http://schemas.openxmlformats.org/wordprocessingml/2006/main" xmlns:wp="http://schemas.openxmlformats.org/drawingml/2006/wordprocessingDrawing" xmlns:r="http://schemas.openxmlformats.org/officeDocument/2006/relationships" xmlns:w14="http://schemas.microsoft.com/office/word/2010/wordml">
+              <w:rPr>
+                <w:rFonts w:ascii="Times New Roman" w:hAnsi="Times New Roman" w:eastAsia="Times New Roman" w:cs="Times New Roman"/>
+                <w:i w:val="false"/>
+                <w:b w:val="false"/>
+                <w:u w:val="none"/>
+                <w:sz w:val="22"/>
+                <w:szCs w:val="22"/>
+                <w:color w:val="000000"/>
+              </w:rPr>
+              <w:t xml:space="preserve">79,256</w:t>
+            </w:r>
+          </w:p>
+        </w:tc>
+        <w:tc>
+          <w:tcPr>
+            <w:tcBorders>
+              <w:bottom w:val="none" w:sz="0" w:space="0" w:color="000000"/>
+              <w:top w:val="none" w:sz="0" w:space="0" w:color="000000"/>
+              <w:left w:val="none" w:sz="0" w:space="0" w:color="000000"/>
+              <w:right w:val="none" w:sz="0" w:space="0" w:color="000000"/>
+            </w:tcBorders>
+            <w:shd w:val="clear" w:color="auto" w:fill="F7F7F7"/>
+            <w:tcMar>
+              <w:top w:w="0" w:type="dxa"/>
+              <w:bottom w:w="0" w:type="dxa"/>
+              <w:left w:w="0" w:type="dxa"/>
+              <w:right w:w="0" w:type="dxa"/>
+            </w:tcMar>
+            <w:vAlign w:val="center"/>
+          </w:tcPr>
+          <w:p>
+            <w:pPr>
+              <w:pStyle w:val="Normal"/>
+              <w:jc w:val="center"/>
+              <w:pBdr>
+                <w:bottom w:val="none" w:sz="0" w:space="0" w:color="000000"/>
+                <w:top w:val="none" w:sz="0" w:space="0" w:color="000000"/>
+                <w:left w:val="none" w:sz="0" w:space="0" w:color="000000"/>
+                <w:right w:val="none" w:sz="0" w:space="0" w:color="000000"/>
+              </w:pBdr>
+              <w:spacing w:after="100" w:before="100" w:line="240"/>
+              <w:ind w:left="100" w:right="100" w:firstLine="0" w:firstLineChars="0"/>
+            </w:pPr>
+            <w:r xmlns:w="http://schemas.openxmlformats.org/wordprocessingml/2006/main" xmlns:wp="http://schemas.openxmlformats.org/drawingml/2006/wordprocessingDrawing" xmlns:r="http://schemas.openxmlformats.org/officeDocument/2006/relationships" xmlns:w14="http://schemas.microsoft.com/office/word/2010/wordml">
+              <w:rPr>
+                <w:rFonts w:ascii="Times New Roman" w:hAnsi="Times New Roman" w:eastAsia="Times New Roman" w:cs="Times New Roman"/>
+                <w:i w:val="false"/>
+                <w:b w:val="false"/>
+                <w:u w:val="none"/>
+                <w:sz w:val="22"/>
+                <w:szCs w:val="22"/>
+                <w:color w:val="000000"/>
+              </w:rPr>
+              <w:t xml:space="preserve">81,167</w:t>
+            </w:r>
+          </w:p>
+        </w:tc>
+        <w:tc>
+          <w:tcPr>
+            <w:tcBorders>
+              <w:bottom w:val="none" w:sz="0" w:space="0" w:color="000000"/>
+              <w:top w:val="none" w:sz="0" w:space="0" w:color="000000"/>
+              <w:left w:val="none" w:sz="0" w:space="0" w:color="000000"/>
+              <w:right w:val="none" w:sz="0" w:space="0" w:color="000000"/>
+            </w:tcBorders>
+            <w:shd w:val="clear" w:color="auto" w:fill="FFFFFF"/>
+            <w:tcMar>
+              <w:top w:w="0" w:type="dxa"/>
+              <w:bottom w:w="0" w:type="dxa"/>
+              <w:left w:w="0" w:type="dxa"/>
+              <w:right w:w="0" w:type="dxa"/>
+            </w:tcMar>
+            <w:vAlign w:val="center"/>
+          </w:tcPr>
+          <w:p>
+            <w:pPr>
+              <w:pStyle w:val="Normal"/>
+              <w:jc w:val="center"/>
+              <w:pBdr>
+                <w:bottom w:val="none" w:sz="0" w:space="0" w:color="000000"/>
+                <w:top w:val="none" w:sz="0" w:space="0" w:color="000000"/>
+                <w:left w:val="none" w:sz="0" w:space="0" w:color="000000"/>
+                <w:right w:val="none" w:sz="0" w:space="0" w:color="000000"/>
+              </w:pBdr>
+              <w:spacing w:after="100" w:before="100" w:line="240"/>
+              <w:ind w:left="100" w:right="100" w:firstLine="0" w:firstLineChars="0"/>
+            </w:pPr>
+            <w:r xmlns:w="http://schemas.openxmlformats.org/wordprocessingml/2006/main" xmlns:wp="http://schemas.openxmlformats.org/drawingml/2006/wordprocessingDrawing" xmlns:r="http://schemas.openxmlformats.org/officeDocument/2006/relationships" xmlns:w14="http://schemas.microsoft.com/office/word/2010/wordml">
+              <w:rPr>
+                <w:rFonts w:ascii="Times New Roman" w:hAnsi="Times New Roman" w:eastAsia="Times New Roman" w:cs="Times New Roman"/>
+                <w:i w:val="false"/>
+                <w:b w:val="true"/>
+                <w:u w:val="none"/>
+                <w:sz w:val="22"/>
+                <w:szCs w:val="22"/>
+                <w:color w:val="000000"/>
+              </w:rPr>
+              <w:t xml:space="preserve">81,605</w:t>
+            </w:r>
+          </w:p>
+        </w:tc>
+        <w:tc>
+          <w:tcPr>
+            <w:tcBorders>
+              <w:bottom w:val="none" w:sz="0" w:space="0" w:color="000000"/>
+              <w:top w:val="none" w:sz="0" w:space="0" w:color="000000"/>
+              <w:left w:val="none" w:sz="0" w:space="0" w:color="000000"/>
+              <w:right w:val="single" w:sz="8" w:space="0" w:color="666666"/>
+            </w:tcBorders>
+            <w:shd w:val="clear" w:color="auto" w:fill="FFFFFF"/>
+            <w:tcMar>
+              <w:top w:w="0" w:type="dxa"/>
+              <w:bottom w:w="0" w:type="dxa"/>
+              <w:left w:w="0" w:type="dxa"/>
+              <w:right w:w="0" w:type="dxa"/>
+            </w:tcMar>
+            <w:vAlign w:val="center"/>
+          </w:tcPr>
+          <w:p>
+            <w:pPr>
+              <w:pStyle w:val="Normal"/>
+              <w:jc w:val="center"/>
+              <w:pBdr>
+                <w:bottom w:val="none" w:sz="0" w:space="0" w:color="000000"/>
+                <w:top w:val="none" w:sz="0" w:space="0" w:color="000000"/>
+                <w:left w:val="none" w:sz="0" w:space="0" w:color="000000"/>
+                <w:right w:val="none" w:sz="0" w:space="0" w:color="000000"/>
+              </w:pBdr>
+              <w:spacing w:after="100" w:before="100" w:line="240"/>
+              <w:ind w:left="100" w:right="100" w:firstLine="0" w:firstLineChars="0"/>
+            </w:pPr>
+            <w:r xmlns:w="http://schemas.openxmlformats.org/wordprocessingml/2006/main" xmlns:wp="http://schemas.openxmlformats.org/drawingml/2006/wordprocessingDrawing" xmlns:r="http://schemas.openxmlformats.org/officeDocument/2006/relationships" xmlns:w14="http://schemas.microsoft.com/office/word/2010/wordml">
+              <w:rPr>
+                <w:rFonts w:ascii="Times New Roman" w:hAnsi="Times New Roman" w:eastAsia="Times New Roman" w:cs="Times New Roman"/>
+                <w:i w:val="false"/>
+                <w:b w:val="false"/>
+                <w:u w:val="none"/>
+                <w:sz w:val="22"/>
+                <w:szCs w:val="22"/>
+                <w:color w:val="000000"/>
+              </w:rPr>
+              <w:t xml:space="preserve">82,699</w:t>
+            </w:r>
+          </w:p>
+        </w:tc>
+      </w:tr>
+      <w:tr>
+        <w:trPr>
+          <w:trHeight w:val="360" w:hRule="auto"/>
+        </w:trPr>
+        body12
+        <w:tc>
+          <w:tcPr>
+            <w:tcBorders>
+              <w:bottom w:val="none" w:sz="0" w:space="0" w:color="000000"/>
+              <w:top w:val="none" w:sz="0" w:space="0" w:color="000000"/>
+              <w:left w:val="single" w:sz="8" w:space="0" w:color="666666"/>
+              <w:right w:val="none" w:sz="0" w:space="0" w:color="000000"/>
+            </w:tcBorders>
+            <w:shd w:val="clear" w:color="auto" w:fill="FFFFFF"/>
+            <w:tcMar>
+              <w:top w:w="0" w:type="dxa"/>
+              <w:bottom w:w="0" w:type="dxa"/>
+              <w:left w:w="0" w:type="dxa"/>
+              <w:right w:w="0" w:type="dxa"/>
+            </w:tcMar>
+            <w:vAlign w:val="center"/>
+          </w:tcPr>
+          <w:p>
+            <w:pPr>
+              <w:pStyle w:val="Normal"/>
+              <w:jc w:val="left"/>
+              <w:pBdr>
+                <w:bottom w:val="none" w:sz="0" w:space="0" w:color="000000"/>
+                <w:top w:val="none" w:sz="0" w:space="0" w:color="000000"/>
+                <w:left w:val="none" w:sz="0" w:space="0" w:color="000000"/>
+                <w:right w:val="none" w:sz="0" w:space="0" w:color="000000"/>
+              </w:pBdr>
+              <w:spacing w:after="100" w:before="100" w:line="240"/>
+              <w:ind w:left="100" w:right="100" w:firstLine="0" w:firstLineChars="0"/>
+            </w:pPr>
+            <w:r xmlns:w="http://schemas.openxmlformats.org/wordprocessingml/2006/main" xmlns:wp="http://schemas.openxmlformats.org/drawingml/2006/wordprocessingDrawing" xmlns:r="http://schemas.openxmlformats.org/officeDocument/2006/relationships" xmlns:w14="http://schemas.microsoft.com/office/word/2010/wordml">
+              <w:rPr>
+                <w:rFonts w:ascii="Times New Roman" w:hAnsi="Times New Roman" w:eastAsia="Times New Roman" w:cs="Times New Roman"/>
+                <w:i w:val="true"/>
+                <w:b w:val="false"/>
+                <w:u w:val="none"/>
+                <w:sz w:val="22"/>
+                <w:szCs w:val="22"/>
+                <w:color w:val="000000"/>
+              </w:rPr>
+              <w:t xml:space="preserve">max</w:t>
+            </w:r>
+            <w:r xmlns:w="http://schemas.openxmlformats.org/wordprocessingml/2006/main" xmlns:wp="http://schemas.openxmlformats.org/drawingml/2006/wordprocessingDrawing" xmlns:r="http://schemas.openxmlformats.org/officeDocument/2006/relationships" xmlns:w14="http://schemas.microsoft.com/office/word/2010/wordml">
+              <w:rPr>
+                <w:rFonts w:ascii="Times New Roman" w:hAnsi="Times New Roman" w:eastAsia="Times New Roman" w:cs="Times New Roman"/>
+                <w:i w:val="false"/>
+                <w:b w:val="false"/>
+                <w:u w:val="none"/>
+                <w:sz w:val="22"/>
+                <w:szCs w:val="22"/>
+                <w:color w:val="000000"/>
+              </w:rPr>
+              <w:t xml:space="preserve">ABC (t)</w:t>
+            </w:r>
+          </w:p>
+        </w:tc>
+        <w:tc>
+          <w:tcPr>
+            <w:tcBorders>
+              <w:bottom w:val="none" w:sz="0" w:space="0" w:color="000000"/>
+              <w:top w:val="none" w:sz="0" w:space="0" w:color="000000"/>
+              <w:left w:val="none" w:sz="0" w:space="0" w:color="000000"/>
+              <w:right w:val="none" w:sz="0" w:space="0" w:color="000000"/>
+            </w:tcBorders>
+            <w:shd w:val="clear" w:color="auto" w:fill="F7F7F7"/>
+            <w:tcMar>
+              <w:top w:w="0" w:type="dxa"/>
+              <w:bottom w:w="0" w:type="dxa"/>
+              <w:left w:w="0" w:type="dxa"/>
+              <w:right w:w="0" w:type="dxa"/>
+            </w:tcMar>
+            <w:vAlign w:val="center"/>
+          </w:tcPr>
+          <w:p>
+            <w:pPr>
+              <w:pStyle w:val="Normal"/>
+              <w:jc w:val="center"/>
+              <w:pBdr>
+                <w:bottom w:val="none" w:sz="0" w:space="0" w:color="000000"/>
+                <w:top w:val="none" w:sz="0" w:space="0" w:color="000000"/>
+                <w:left w:val="none" w:sz="0" w:space="0" w:color="000000"/>
+                <w:right w:val="none" w:sz="0" w:space="0" w:color="000000"/>
+              </w:pBdr>
+              <w:spacing w:after="100" w:before="100" w:line="240"/>
+              <w:ind w:left="100" w:right="100" w:firstLine="0" w:firstLineChars="0"/>
+            </w:pPr>
+            <w:r xmlns:w="http://schemas.openxmlformats.org/wordprocessingml/2006/main" xmlns:wp="http://schemas.openxmlformats.org/drawingml/2006/wordprocessingDrawing" xmlns:r="http://schemas.openxmlformats.org/officeDocument/2006/relationships" xmlns:w14="http://schemas.microsoft.com/office/word/2010/wordml">
+              <w:rPr>
+                <w:rFonts w:ascii="Times New Roman" w:hAnsi="Times New Roman" w:eastAsia="Times New Roman" w:cs="Times New Roman"/>
+                <w:i w:val="false"/>
+                <w:b w:val="false"/>
+                <w:u w:val="none"/>
+                <w:sz w:val="22"/>
+                <w:szCs w:val="22"/>
+                <w:color w:val="000000"/>
+              </w:rPr>
+              <w:t xml:space="preserve">65,344</w:t>
+            </w:r>
+          </w:p>
+        </w:tc>
+        <w:tc>
+          <w:tcPr>
+            <w:tcBorders>
+              <w:bottom w:val="none" w:sz="0" w:space="0" w:color="000000"/>
+              <w:top w:val="none" w:sz="0" w:space="0" w:color="000000"/>
+              <w:left w:val="none" w:sz="0" w:space="0" w:color="000000"/>
+              <w:right w:val="none" w:sz="0" w:space="0" w:color="000000"/>
+            </w:tcBorders>
+            <w:shd w:val="clear" w:color="auto" w:fill="F7F7F7"/>
+            <w:tcMar>
+              <w:top w:w="0" w:type="dxa"/>
+              <w:bottom w:w="0" w:type="dxa"/>
+              <w:left w:w="0" w:type="dxa"/>
+              <w:right w:w="0" w:type="dxa"/>
+            </w:tcMar>
+            <w:vAlign w:val="center"/>
+          </w:tcPr>
+          <w:p>
+            <w:pPr>
+              <w:pStyle w:val="Normal"/>
+              <w:jc w:val="center"/>
+              <w:pBdr>
+                <w:bottom w:val="none" w:sz="0" w:space="0" w:color="000000"/>
+                <w:top w:val="none" w:sz="0" w:space="0" w:color="000000"/>
+                <w:left w:val="none" w:sz="0" w:space="0" w:color="000000"/>
+                <w:right w:val="none" w:sz="0" w:space="0" w:color="000000"/>
+              </w:pBdr>
+              <w:spacing w:after="100" w:before="100" w:line="240"/>
+              <w:ind w:left="100" w:right="100" w:firstLine="0" w:firstLineChars="0"/>
+            </w:pPr>
+            <w:r xmlns:w="http://schemas.openxmlformats.org/wordprocessingml/2006/main" xmlns:wp="http://schemas.openxmlformats.org/drawingml/2006/wordprocessingDrawing" xmlns:r="http://schemas.openxmlformats.org/officeDocument/2006/relationships" xmlns:w14="http://schemas.microsoft.com/office/word/2010/wordml">
+              <w:rPr>
+                <w:rFonts w:ascii="Times New Roman" w:hAnsi="Times New Roman" w:eastAsia="Times New Roman" w:cs="Times New Roman"/>
+                <w:i w:val="false"/>
+                <w:b w:val="false"/>
+                <w:u w:val="none"/>
+                <w:sz w:val="22"/>
+                <w:szCs w:val="22"/>
+                <w:color w:val="000000"/>
+              </w:rPr>
+              <w:t xml:space="preserve">66,927</w:t>
+            </w:r>
+          </w:p>
+        </w:tc>
+        <w:tc>
+          <w:tcPr>
+            <w:tcBorders>
+              <w:bottom w:val="none" w:sz="0" w:space="0" w:color="000000"/>
+              <w:top w:val="none" w:sz="0" w:space="0" w:color="000000"/>
+              <w:left w:val="none" w:sz="0" w:space="0" w:color="000000"/>
+              <w:right w:val="none" w:sz="0" w:space="0" w:color="000000"/>
+            </w:tcBorders>
+            <w:shd w:val="clear" w:color="auto" w:fill="FFFFFF"/>
+            <w:tcMar>
+              <w:top w:w="0" w:type="dxa"/>
+              <w:bottom w:w="0" w:type="dxa"/>
+              <w:left w:w="0" w:type="dxa"/>
+              <w:right w:w="0" w:type="dxa"/>
+            </w:tcMar>
+            <w:vAlign w:val="center"/>
+          </w:tcPr>
+          <w:p>
+            <w:pPr>
+              <w:pStyle w:val="Normal"/>
+              <w:jc w:val="center"/>
+              <w:pBdr>
+                <w:bottom w:val="none" w:sz="0" w:space="0" w:color="000000"/>
+                <w:top w:val="none" w:sz="0" w:space="0" w:color="000000"/>
+                <w:left w:val="none" w:sz="0" w:space="0" w:color="000000"/>
+                <w:right w:val="none" w:sz="0" w:space="0" w:color="000000"/>
+              </w:pBdr>
+              <w:spacing w:after="100" w:before="100" w:line="240"/>
+              <w:ind w:left="100" w:right="100" w:firstLine="0" w:firstLineChars="0"/>
+            </w:pPr>
+            <w:r xmlns:w="http://schemas.openxmlformats.org/wordprocessingml/2006/main" xmlns:wp="http://schemas.openxmlformats.org/drawingml/2006/wordprocessingDrawing" xmlns:r="http://schemas.openxmlformats.org/officeDocument/2006/relationships" xmlns:w14="http://schemas.microsoft.com/office/word/2010/wordml">
+              <w:rPr>
+                <w:rFonts w:ascii="Times New Roman" w:hAnsi="Times New Roman" w:eastAsia="Times New Roman" w:cs="Times New Roman"/>
+                <w:i w:val="false"/>
+                <w:b w:val="false"/>
+                <w:u w:val="none"/>
+                <w:sz w:val="22"/>
+                <w:szCs w:val="22"/>
+                <w:color w:val="000000"/>
+              </w:rPr>
+              <w:t xml:space="preserve">67,289</w:t>
+            </w:r>
+          </w:p>
+        </w:tc>
+        <w:tc>
+          <w:tcPr>
+            <w:tcBorders>
+              <w:bottom w:val="none" w:sz="0" w:space="0" w:color="000000"/>
+              <w:top w:val="none" w:sz="0" w:space="0" w:color="000000"/>
+              <w:left w:val="none" w:sz="0" w:space="0" w:color="000000"/>
+              <w:right w:val="single" w:sz="8" w:space="0" w:color="666666"/>
+            </w:tcBorders>
+            <w:shd w:val="clear" w:color="auto" w:fill="FFFFFF"/>
+            <w:tcMar>
+              <w:top w:w="0" w:type="dxa"/>
+              <w:bottom w:w="0" w:type="dxa"/>
+              <w:left w:w="0" w:type="dxa"/>
+              <w:right w:w="0" w:type="dxa"/>
+            </w:tcMar>
+            <w:vAlign w:val="center"/>
+          </w:tcPr>
+          <w:p>
+            <w:pPr>
+              <w:pStyle w:val="Normal"/>
+              <w:jc w:val="center"/>
+              <w:pBdr>
+                <w:bottom w:val="none" w:sz="0" w:space="0" w:color="000000"/>
+                <w:top w:val="none" w:sz="0" w:space="0" w:color="000000"/>
+                <w:left w:val="none" w:sz="0" w:space="0" w:color="000000"/>
+                <w:right w:val="none" w:sz="0" w:space="0" w:color="000000"/>
+              </w:pBdr>
+              <w:spacing w:after="100" w:before="100" w:line="240"/>
+              <w:ind w:left="100" w:right="100" w:firstLine="0" w:firstLineChars="0"/>
+            </w:pPr>
+            <w:r xmlns:w="http://schemas.openxmlformats.org/wordprocessingml/2006/main" xmlns:wp="http://schemas.openxmlformats.org/drawingml/2006/wordprocessingDrawing" xmlns:r="http://schemas.openxmlformats.org/officeDocument/2006/relationships" xmlns:w14="http://schemas.microsoft.com/office/word/2010/wordml">
+              <w:rPr>
+                <w:rFonts w:ascii="Times New Roman" w:hAnsi="Times New Roman" w:eastAsia="Times New Roman" w:cs="Times New Roman"/>
+                <w:i w:val="false"/>
+                <w:b w:val="false"/>
+                <w:u w:val="none"/>
+                <w:sz w:val="22"/>
+                <w:szCs w:val="22"/>
+                <w:color w:val="000000"/>
+              </w:rPr>
+              <w:t xml:space="preserve">68,203</w:t>
+            </w:r>
+          </w:p>
+        </w:tc>
+      </w:tr>
+      <w:tr>
+        <w:trPr>
+          <w:trHeight w:val="360" w:hRule="auto"/>
+        </w:trPr>
+        body13
+        <w:tc>
+          <w:tcPr>
+            <w:tcBorders>
+              <w:bottom w:val="single" w:sz="8" w:space="0" w:color="666666"/>
+              <w:top w:val="none" w:sz="0" w:space="0" w:color="000000"/>
+              <w:left w:val="single" w:sz="8" w:space="0" w:color="666666"/>
+              <w:right w:val="none" w:sz="0" w:space="0" w:color="000000"/>
+            </w:tcBorders>
+            <w:shd w:val="clear" w:color="auto" w:fill="FFFFFF"/>
+            <w:tcMar>
+              <w:top w:w="0" w:type="dxa"/>
+              <w:bottom w:w="0" w:type="dxa"/>
+              <w:left w:w="0" w:type="dxa"/>
+              <w:right w:w="0" w:type="dxa"/>
+            </w:tcMar>
+            <w:vAlign w:val="center"/>
+          </w:tcPr>
+          <w:p>
+            <w:pPr>
+              <w:pStyle w:val="Normal"/>
+              <w:jc w:val="left"/>
+              <w:pBdr>
+                <w:bottom w:val="none" w:sz="0" w:space="0" w:color="000000"/>
+                <w:top w:val="none" w:sz="0" w:space="0" w:color="000000"/>
+                <w:left w:val="none" w:sz="0" w:space="0" w:color="000000"/>
+                <w:right w:val="none" w:sz="0" w:space="0" w:color="000000"/>
+              </w:pBdr>
+              <w:spacing w:after="100" w:before="100" w:line="240"/>
+              <w:ind w:left="100" w:right="100" w:firstLine="0" w:firstLineChars="0"/>
+            </w:pPr>
+            <w:r xmlns:w="http://schemas.openxmlformats.org/wordprocessingml/2006/main" xmlns:wp="http://schemas.openxmlformats.org/drawingml/2006/wordprocessingDrawing" xmlns:r="http://schemas.openxmlformats.org/officeDocument/2006/relationships" xmlns:w14="http://schemas.microsoft.com/office/word/2010/wordml">
+              <w:rPr>
+                <w:rFonts w:ascii="Times New Roman" w:hAnsi="Times New Roman" w:eastAsia="Times New Roman" w:cs="Times New Roman"/>
+                <w:i w:val="false"/>
+                <w:b w:val="false"/>
+                <w:u w:val="none"/>
+                <w:sz w:val="22"/>
+                <w:szCs w:val="22"/>
+                <w:color w:val="000000"/>
+              </w:rPr>
+              <w:t xml:space="preserve">ABC (t)</w:t>
+            </w:r>
+          </w:p>
+        </w:tc>
+        <w:tc>
+          <w:tcPr>
+            <w:tcBorders>
+              <w:bottom w:val="single" w:sz="8" w:space="0" w:color="666666"/>
+              <w:top w:val="none" w:sz="0" w:space="0" w:color="000000"/>
+              <w:left w:val="none" w:sz="0" w:space="0" w:color="000000"/>
+              <w:right w:val="none" w:sz="0" w:space="0" w:color="000000"/>
+            </w:tcBorders>
+            <w:shd w:val="clear" w:color="auto" w:fill="F7F7F7"/>
+            <w:tcMar>
+              <w:top w:w="0" w:type="dxa"/>
+              <w:bottom w:w="0" w:type="dxa"/>
+              <w:left w:w="0" w:type="dxa"/>
+              <w:right w:w="0" w:type="dxa"/>
+            </w:tcMar>
+            <w:vAlign w:val="center"/>
+          </w:tcPr>
+          <w:p>
+            <w:pPr>
+              <w:pStyle w:val="Normal"/>
+              <w:jc w:val="center"/>
+              <w:pBdr>
+                <w:bottom w:val="none" w:sz="0" w:space="0" w:color="000000"/>
+                <w:top w:val="none" w:sz="0" w:space="0" w:color="000000"/>
+                <w:left w:val="none" w:sz="0" w:space="0" w:color="000000"/>
+                <w:right w:val="none" w:sz="0" w:space="0" w:color="000000"/>
+              </w:pBdr>
+              <w:spacing w:after="100" w:before="100" w:line="240"/>
+              <w:ind w:left="100" w:right="100" w:firstLine="0" w:firstLineChars="0"/>
+            </w:pPr>
+            <w:r xmlns:w="http://schemas.openxmlformats.org/wordprocessingml/2006/main" xmlns:wp="http://schemas.openxmlformats.org/drawingml/2006/wordprocessingDrawing" xmlns:r="http://schemas.openxmlformats.org/officeDocument/2006/relationships" xmlns:w14="http://schemas.microsoft.com/office/word/2010/wordml">
+              <w:rPr>
+                <w:rFonts w:ascii="Times New Roman" w:hAnsi="Times New Roman" w:eastAsia="Times New Roman" w:cs="Times New Roman"/>
+                <w:i w:val="false"/>
+                <w:b w:val="false"/>
+                <w:u w:val="none"/>
+                <w:sz w:val="22"/>
+                <w:szCs w:val="22"/>
+                <w:color w:val="000000"/>
+              </w:rPr>
+              <w:t xml:space="preserve">65,344</w:t>
+            </w:r>
+          </w:p>
+        </w:tc>
+        <w:tc>
+          <w:tcPr>
+            <w:tcBorders>
+              <w:bottom w:val="single" w:sz="8" w:space="0" w:color="666666"/>
+              <w:top w:val="none" w:sz="0" w:space="0" w:color="000000"/>
+              <w:left w:val="none" w:sz="0" w:space="0" w:color="000000"/>
+              <w:right w:val="none" w:sz="0" w:space="0" w:color="000000"/>
+            </w:tcBorders>
+            <w:shd w:val="clear" w:color="auto" w:fill="F7F7F7"/>
+            <w:tcMar>
+              <w:top w:w="0" w:type="dxa"/>
+              <w:bottom w:w="0" w:type="dxa"/>
+              <w:left w:w="0" w:type="dxa"/>
+              <w:right w:w="0" w:type="dxa"/>
+            </w:tcMar>
+            <w:vAlign w:val="center"/>
+          </w:tcPr>
+          <w:p>
+            <w:pPr>
+              <w:pStyle w:val="Normal"/>
+              <w:jc w:val="center"/>
+              <w:pBdr>
+                <w:bottom w:val="none" w:sz="0" w:space="0" w:color="000000"/>
+                <w:top w:val="none" w:sz="0" w:space="0" w:color="000000"/>
+                <w:left w:val="none" w:sz="0" w:space="0" w:color="000000"/>
+                <w:right w:val="none" w:sz="0" w:space="0" w:color="000000"/>
+              </w:pBdr>
+              <w:spacing w:after="100" w:before="100" w:line="240"/>
+              <w:ind w:left="100" w:right="100" w:firstLine="0" w:firstLineChars="0"/>
+            </w:pPr>
+            <w:r xmlns:w="http://schemas.openxmlformats.org/wordprocessingml/2006/main" xmlns:wp="http://schemas.openxmlformats.org/drawingml/2006/wordprocessingDrawing" xmlns:r="http://schemas.openxmlformats.org/officeDocument/2006/relationships" xmlns:w14="http://schemas.microsoft.com/office/word/2010/wordml">
+              <w:rPr>
+                <w:rFonts w:ascii="Times New Roman" w:hAnsi="Times New Roman" w:eastAsia="Times New Roman" w:cs="Times New Roman"/>
+                <w:i w:val="false"/>
+                <w:b w:val="false"/>
+                <w:u w:val="none"/>
+                <w:sz w:val="22"/>
+                <w:szCs w:val="22"/>
+                <w:color w:val="000000"/>
+              </w:rPr>
+              <w:t xml:space="preserve">66,927</w:t>
+            </w:r>
+          </w:p>
+        </w:tc>
+        <w:tc>
+          <w:tcPr>
+            <w:tcBorders>
+              <w:bottom w:val="single" w:sz="8" w:space="0" w:color="666666"/>
+              <w:top w:val="none" w:sz="0" w:space="0" w:color="000000"/>
+              <w:left w:val="none" w:sz="0" w:space="0" w:color="000000"/>
+              <w:right w:val="none" w:sz="0" w:space="0" w:color="000000"/>
+            </w:tcBorders>
+            <w:shd w:val="clear" w:color="auto" w:fill="FFFFFF"/>
+            <w:tcMar>
+              <w:top w:w="0" w:type="dxa"/>
+              <w:bottom w:w="0" w:type="dxa"/>
+              <w:left w:w="0" w:type="dxa"/>
+              <w:right w:w="0" w:type="dxa"/>
+            </w:tcMar>
+            <w:vAlign w:val="center"/>
+          </w:tcPr>
+          <w:p>
+            <w:pPr>
+              <w:pStyle w:val="Normal"/>
+              <w:jc w:val="center"/>
+              <w:pBdr>
+                <w:bottom w:val="none" w:sz="0" w:space="0" w:color="000000"/>
+                <w:top w:val="none" w:sz="0" w:space="0" w:color="000000"/>
+                <w:left w:val="none" w:sz="0" w:space="0" w:color="000000"/>
+                <w:right w:val="none" w:sz="0" w:space="0" w:color="000000"/>
+              </w:pBdr>
+              <w:spacing w:after="100" w:before="100" w:line="240"/>
+              <w:ind w:left="100" w:right="100" w:firstLine="0" w:firstLineChars="0"/>
+            </w:pPr>
+            <w:r xmlns:w="http://schemas.openxmlformats.org/wordprocessingml/2006/main" xmlns:wp="http://schemas.openxmlformats.org/drawingml/2006/wordprocessingDrawing" xmlns:r="http://schemas.openxmlformats.org/officeDocument/2006/relationships" xmlns:w14="http://schemas.microsoft.com/office/word/2010/wordml">
+              <w:rPr>
+                <w:rFonts w:ascii="Times New Roman" w:hAnsi="Times New Roman" w:eastAsia="Times New Roman" w:cs="Times New Roman"/>
+                <w:i w:val="false"/>
+                <w:b w:val="true"/>
+                <w:u w:val="none"/>
+                <w:sz w:val="22"/>
+                <w:szCs w:val="22"/>
+                <w:color w:val="000000"/>
+              </w:rPr>
+              <w:t xml:space="preserve">67,289</w:t>
+            </w:r>
+          </w:p>
+        </w:tc>
+        <w:tc>
+          <w:tcPr>
+            <w:tcBorders>
+              <w:bottom w:val="single" w:sz="8" w:space="0" w:color="666666"/>
+              <w:top w:val="none" w:sz="0" w:space="0" w:color="000000"/>
+              <w:left w:val="none" w:sz="0" w:space="0" w:color="000000"/>
+              <w:right w:val="single" w:sz="8" w:space="0" w:color="666666"/>
+            </w:tcBorders>
+            <w:shd w:val="clear" w:color="auto" w:fill="FFFFFF"/>
+            <w:tcMar>
+              <w:top w:w="0" w:type="dxa"/>
+              <w:bottom w:w="0" w:type="dxa"/>
+              <w:left w:w="0" w:type="dxa"/>
+              <w:right w:w="0" w:type="dxa"/>
+            </w:tcMar>
+            <w:vAlign w:val="center"/>
+          </w:tcPr>
+          <w:p>
+            <w:pPr>
+              <w:pStyle w:val="Normal"/>
+              <w:jc w:val="center"/>
+              <w:pBdr>
+                <w:bottom w:val="none" w:sz="0" w:space="0" w:color="000000"/>
+                <w:top w:val="none" w:sz="0" w:space="0" w:color="000000"/>
+                <w:left w:val="none" w:sz="0" w:space="0" w:color="000000"/>
+                <w:right w:val="none" w:sz="0" w:space="0" w:color="000000"/>
+              </w:pBdr>
+              <w:spacing w:after="100" w:before="100" w:line="240"/>
+              <w:ind w:left="100" w:right="100" w:firstLine="0" w:firstLineChars="0"/>
+            </w:pPr>
+            <w:r xmlns:w="http://schemas.openxmlformats.org/wordprocessingml/2006/main" xmlns:wp="http://schemas.openxmlformats.org/drawingml/2006/wordprocessingDrawing" xmlns:r="http://schemas.openxmlformats.org/officeDocument/2006/relationships" xmlns:w14="http://schemas.microsoft.com/office/word/2010/wordml">
+              <w:rPr>
+                <w:rFonts w:ascii="Times New Roman" w:hAnsi="Times New Roman" w:eastAsia="Times New Roman" w:cs="Times New Roman"/>
+                <w:i w:val="false"/>
+                <w:b w:val="false"/>
+                <w:u w:val="none"/>
+                <w:sz w:val="22"/>
+                <w:szCs w:val="22"/>
+                <w:color w:val="000000"/>
+              </w:rPr>
+              <w:t xml:space="preserve">68,203</w:t>
+            </w:r>
+          </w:p>
+        </w:tc>
+      </w:tr>
+      <w:tr>
+        <w:trPr>
+          <w:trHeight w:val="360" w:hRule="auto"/>
+        </w:trPr>
+        body14
+        <w:tc>
+          <w:tcPr>
+            <w:tcBorders>
+              <w:bottom w:val="none" w:sz="0" w:space="0" w:color="000000"/>
+              <w:top w:val="single" w:sz="8" w:space="0" w:color="666666"/>
+              <w:left w:val="single" w:sz="8" w:space="0" w:color="666666"/>
+              <w:right w:val="none" w:sz="0" w:space="0" w:color="000000"/>
+            </w:tcBorders>
+            <w:shd w:val="clear" w:color="auto" w:fill="FFFFFF"/>
+            <w:tcMar>
+              <w:top w:w="0" w:type="dxa"/>
+              <w:bottom w:w="0" w:type="dxa"/>
+              <w:left w:w="0" w:type="dxa"/>
+              <w:right w:w="0" w:type="dxa"/>
+            </w:tcMar>
+            <w:vAlign w:val="center"/>
+          </w:tcPr>
+          <w:p>
+            <w:pPr>
+              <w:pStyle w:val="Normal"/>
+              <w:jc w:val="left"/>
+              <w:pBdr>
+                <w:bottom w:val="none" w:sz="0" w:space="0" w:color="000000"/>
+                <w:top w:val="none" w:sz="0" w:space="0" w:color="000000"/>
+                <w:left w:val="none" w:sz="0" w:space="0" w:color="000000"/>
+                <w:right w:val="none" w:sz="0" w:space="0" w:color="000000"/>
+              </w:pBdr>
+              <w:spacing w:after="100" w:before="100" w:line="240"/>
+              <w:ind w:left="100" w:right="100" w:firstLine="0" w:firstLineChars="0"/>
+            </w:pPr>
+            <w:r xmlns:w="http://schemas.openxmlformats.org/wordprocessingml/2006/main" xmlns:wp="http://schemas.openxmlformats.org/drawingml/2006/wordprocessingDrawing" xmlns:r="http://schemas.openxmlformats.org/officeDocument/2006/relationships" xmlns:w14="http://schemas.microsoft.com/office/word/2010/wordml">
+              <w:rPr>
+                <w:rFonts w:ascii="Times New Roman" w:hAnsi="Times New Roman" w:eastAsia="Times New Roman" w:cs="Times New Roman"/>
+                <w:i w:val="false"/>
+                <w:b w:val="false"/>
+                <w:u w:val="none"/>
+                <w:sz w:val="22"/>
+                <w:szCs w:val="22"/>
+                <w:color w:val="000000"/>
+              </w:rPr>
+              <w:t xml:space="preserve"/>
+            </w:r>
+          </w:p>
+        </w:tc>
+        <w:tc>
+          <w:tcPr>
+            <w:gridSpan w:val="2"/>
+            <w:tcBorders>
+              <w:bottom w:val="none" w:sz="0" w:space="0" w:color="000000"/>
+              <w:top w:val="single" w:sz="8" w:space="0" w:color="666666"/>
+              <w:left w:val="none" w:sz="0" w:space="0" w:color="000000"/>
+              <w:right w:val="none" w:sz="0" w:space="0" w:color="000000"/>
+            </w:tcBorders>
+            <w:shd w:val="clear" w:color="auto" w:fill="F7F7F7"/>
+            <w:tcMar>
+              <w:top w:w="0" w:type="dxa"/>
+              <w:bottom w:w="0" w:type="dxa"/>
+              <w:left w:w="0" w:type="dxa"/>
+              <w:right w:w="0" w:type="dxa"/>
+            </w:tcMar>
+            <w:vAlign w:val="center"/>
+          </w:tcPr>
+          <w:p>
+            <w:pPr>
+              <w:pStyle w:val="Normal"/>
+              <w:jc w:val="center"/>
+              <w:pBdr>
+                <w:bottom w:val="none" w:sz="0" w:space="0" w:color="000000"/>
+                <w:top w:val="none" w:sz="0" w:space="0" w:color="000000"/>
+                <w:left w:val="none" w:sz="0" w:space="0" w:color="000000"/>
+                <w:right w:val="none" w:sz="0" w:space="0" w:color="000000"/>
+              </w:pBdr>
+              <w:spacing w:after="100" w:before="100" w:line="240"/>
+              <w:ind w:left="100" w:right="100" w:firstLine="0" w:firstLineChars="0"/>
+            </w:pPr>
+            <w:r xmlns:w="http://schemas.openxmlformats.org/wordprocessingml/2006/main" xmlns:wp="http://schemas.openxmlformats.org/drawingml/2006/wordprocessingDrawing" xmlns:r="http://schemas.openxmlformats.org/officeDocument/2006/relationships" xmlns:w14="http://schemas.microsoft.com/office/word/2010/wordml">
+              <w:rPr>
+                <w:rFonts w:ascii="Times New Roman" w:hAnsi="Times New Roman" w:eastAsia="Times New Roman" w:cs="Times New Roman"/>
+                <w:i w:val="false"/>
+                <w:b w:val="false"/>
+                <w:u w:val="none"/>
+                <w:sz w:val="22"/>
+                <w:szCs w:val="22"/>
+                <w:color w:val="000000"/>
+              </w:rPr>
+              <w:t xml:space="preserve">As determined </w:t>
+            </w:r>
+            <w:r xmlns:w="http://schemas.openxmlformats.org/wordprocessingml/2006/main" xmlns:wp="http://schemas.openxmlformats.org/drawingml/2006/wordprocessingDrawing" xmlns:r="http://schemas.openxmlformats.org/officeDocument/2006/relationships" xmlns:w14="http://schemas.microsoft.com/office/word/2010/wordml">
+              <w:rPr>
+                <w:rFonts w:ascii="Times New Roman" w:hAnsi="Times New Roman" w:eastAsia="Times New Roman" w:cs="Times New Roman"/>
+                <w:i w:val="true"/>
+                <w:b w:val="false"/>
+                <w:u w:val="none"/>
+                <w:sz w:val="22"/>
+                <w:szCs w:val="22"/>
+                <w:color w:val="000000"/>
+              </w:rPr>
+              <w:t xml:space="preserve">last</w:t>
+            </w:r>
+            <w:r xmlns:w="http://schemas.openxmlformats.org/wordprocessingml/2006/main" xmlns:wp="http://schemas.openxmlformats.org/drawingml/2006/wordprocessingDrawing" xmlns:r="http://schemas.openxmlformats.org/officeDocument/2006/relationships" xmlns:w14="http://schemas.microsoft.com/office/word/2010/wordml">
+              <w:rPr>
+                <w:rFonts w:ascii="Times New Roman" w:hAnsi="Times New Roman" w:eastAsia="Times New Roman" w:cs="Times New Roman"/>
+                <w:i w:val="false"/>
+                <w:b w:val="false"/>
+                <w:u w:val="none"/>
+                <w:sz w:val="22"/>
+                <w:szCs w:val="22"/>
+                <w:color w:val="000000"/>
+              </w:rPr>
+              <w:t xml:space="preserve"> year for:</w:t>
+            </w:r>
+          </w:p>
+        </w:tc>
+        <w:tc>
+          <w:tcPr>
+            <w:gridSpan w:val="2"/>
+            <w:tcBorders>
+              <w:bottom w:val="none" w:sz="0" w:space="0" w:color="000000"/>
+              <w:top w:val="single" w:sz="8" w:space="0" w:color="666666"/>
+              <w:left w:val="none" w:sz="0" w:space="0" w:color="000000"/>
+              <w:right w:val="single" w:sz="8" w:space="0" w:color="666666"/>
+            </w:tcBorders>
+            <w:shd w:val="clear" w:color="auto" w:fill="FFFFFF"/>
+            <w:tcMar>
+              <w:top w:w="0" w:type="dxa"/>
+              <w:bottom w:w="0" w:type="dxa"/>
+              <w:left w:w="0" w:type="dxa"/>
+              <w:right w:w="0" w:type="dxa"/>
+            </w:tcMar>
+            <w:vAlign w:val="center"/>
+          </w:tcPr>
+          <w:p>
+            <w:pPr>
+              <w:pStyle w:val="Normal"/>
+              <w:jc w:val="center"/>
+              <w:pBdr>
+                <w:bottom w:val="none" w:sz="0" w:space="0" w:color="000000"/>
+                <w:top w:val="none" w:sz="0" w:space="0" w:color="000000"/>
+                <w:left w:val="none" w:sz="0" w:space="0" w:color="000000"/>
+                <w:right w:val="none" w:sz="0" w:space="0" w:color="000000"/>
+              </w:pBdr>
+              <w:spacing w:after="100" w:before="100" w:line="240"/>
+              <w:ind w:left="100" w:right="100" w:firstLine="0" w:firstLineChars="0"/>
+            </w:pPr>
+            <w:r xmlns:w="http://schemas.openxmlformats.org/wordprocessingml/2006/main" xmlns:wp="http://schemas.openxmlformats.org/drawingml/2006/wordprocessingDrawing" xmlns:r="http://schemas.openxmlformats.org/officeDocument/2006/relationships" xmlns:w14="http://schemas.microsoft.com/office/word/2010/wordml">
+              <w:rPr>
+                <w:rFonts w:ascii="Times New Roman" w:hAnsi="Times New Roman" w:eastAsia="Times New Roman" w:cs="Times New Roman"/>
+                <w:i w:val="false"/>
+                <w:b w:val="false"/>
+                <w:u w:val="none"/>
+                <w:sz w:val="22"/>
+                <w:szCs w:val="22"/>
+                <w:color w:val="000000"/>
+              </w:rPr>
+              <w:t xml:space="preserve">As determined </w:t>
+            </w:r>
+            <w:r xmlns:w="http://schemas.openxmlformats.org/wordprocessingml/2006/main" xmlns:wp="http://schemas.openxmlformats.org/drawingml/2006/wordprocessingDrawing" xmlns:r="http://schemas.openxmlformats.org/officeDocument/2006/relationships" xmlns:w14="http://schemas.microsoft.com/office/word/2010/wordml">
+              <w:rPr>
+                <w:rFonts w:ascii="Times New Roman" w:hAnsi="Times New Roman" w:eastAsia="Times New Roman" w:cs="Times New Roman"/>
+                <w:i w:val="true"/>
+                <w:b w:val="false"/>
+                <w:u w:val="none"/>
+                <w:sz w:val="22"/>
+                <w:szCs w:val="22"/>
+                <w:color w:val="000000"/>
+              </w:rPr>
+              <w:t xml:space="preserve">this</w:t>
+            </w:r>
+            <w:r xmlns:w="http://schemas.openxmlformats.org/wordprocessingml/2006/main" xmlns:wp="http://schemas.openxmlformats.org/drawingml/2006/wordprocessingDrawing" xmlns:r="http://schemas.openxmlformats.org/officeDocument/2006/relationships" xmlns:w14="http://schemas.microsoft.com/office/word/2010/wordml">
+              <w:rPr>
+                <w:rFonts w:ascii="Times New Roman" w:hAnsi="Times New Roman" w:eastAsia="Times New Roman" w:cs="Times New Roman"/>
+                <w:i w:val="false"/>
+                <w:b w:val="false"/>
+                <w:u w:val="none"/>
+                <w:sz w:val="22"/>
+                <w:szCs w:val="22"/>
+                <w:color w:val="000000"/>
+              </w:rPr>
+              <w:t xml:space="preserve"> year for:</w:t>
+            </w:r>
+          </w:p>
+        </w:tc>
+      </w:tr>
+      <w:tr>
+        <w:trPr>
+          <w:trHeight w:val="360" w:hRule="auto"/>
+        </w:trPr>
+        body15
+        <w:tc>
+          <w:tcPr>
+            <w:tcBorders>
+              <w:bottom w:val="single" w:sz="8" w:space="0" w:color="666666"/>
+              <w:top w:val="none" w:sz="0" w:space="0" w:color="000000"/>
+              <w:left w:val="single" w:sz="8" w:space="0" w:color="666666"/>
+              <w:right w:val="none" w:sz="0" w:space="0" w:color="000000"/>
+            </w:tcBorders>
+            <w:shd w:val="clear" w:color="auto" w:fill="FFFFFF"/>
+            <w:tcMar>
+              <w:top w:w="0" w:type="dxa"/>
+              <w:bottom w:w="0" w:type="dxa"/>
+              <w:left w:w="0" w:type="dxa"/>
+              <w:right w:w="0" w:type="dxa"/>
+            </w:tcMar>
+            <w:vAlign w:val="center"/>
+          </w:tcPr>
+          <w:p>
+            <w:pPr>
+              <w:pStyle w:val="Normal"/>
+              <w:jc w:val="left"/>
+              <w:pBdr>
+                <w:bottom w:val="none" w:sz="0" w:space="0" w:color="000000"/>
+                <w:top w:val="none" w:sz="0" w:space="0" w:color="000000"/>
+                <w:left w:val="none" w:sz="0" w:space="0" w:color="000000"/>
+                <w:right w:val="none" w:sz="0" w:space="0" w:color="000000"/>
+              </w:pBdr>
+              <w:spacing w:after="100" w:before="100" w:line="240"/>
+              <w:ind w:left="100" w:right="100" w:firstLine="0" w:firstLineChars="0"/>
+            </w:pPr>
+            <w:r xmlns:w="http://schemas.openxmlformats.org/wordprocessingml/2006/main" xmlns:wp="http://schemas.openxmlformats.org/drawingml/2006/wordprocessingDrawing" xmlns:r="http://schemas.openxmlformats.org/officeDocument/2006/relationships" xmlns:w14="http://schemas.microsoft.com/office/word/2010/wordml">
+              <w:rPr>
+                <w:rFonts w:ascii="Times New Roman" w:hAnsi="Times New Roman" w:eastAsia="Times New Roman" w:cs="Times New Roman"/>
+                <w:i w:val="false"/>
+                <w:b w:val="true"/>
+                <w:u w:val="none"/>
+                <w:sz w:val="22"/>
+                <w:szCs w:val="22"/>
+                <w:color w:val="000000"/>
+              </w:rPr>
+              <w:t xml:space="preserve">Status</w:t>
+            </w:r>
+          </w:p>
+        </w:tc>
+        <w:tc>
+          <w:tcPr>
+            <w:tcBorders>
+              <w:bottom w:val="single" w:sz="8" w:space="0" w:color="666666"/>
+              <w:top w:val="none" w:sz="0" w:space="0" w:color="000000"/>
+              <w:left w:val="none" w:sz="0" w:space="0" w:color="000000"/>
+              <w:right w:val="none" w:sz="0" w:space="0" w:color="000000"/>
+            </w:tcBorders>
+            <w:shd w:val="clear" w:color="auto" w:fill="F7F7F7"/>
+            <w:tcMar>
+              <w:top w:w="0" w:type="dxa"/>
+              <w:bottom w:w="0" w:type="dxa"/>
+              <w:left w:w="0" w:type="dxa"/>
+              <w:right w:w="0" w:type="dxa"/>
+            </w:tcMar>
+            <w:vAlign w:val="center"/>
+          </w:tcPr>
+          <w:p>
+            <w:pPr>
+              <w:pStyle w:val="Normal"/>
+              <w:jc w:val="center"/>
+              <w:pBdr>
+                <w:bottom w:val="none" w:sz="0" w:space="0" w:color="000000"/>
+                <w:top w:val="none" w:sz="0" w:space="0" w:color="000000"/>
+                <w:left w:val="none" w:sz="0" w:space="0" w:color="000000"/>
+                <w:right w:val="none" w:sz="0" w:space="0" w:color="000000"/>
+              </w:pBdr>
+              <w:spacing w:after="100" w:before="100" w:line="240"/>
+              <w:ind w:left="100" w:right="100" w:firstLine="0" w:firstLineChars="0"/>
+            </w:pPr>
+            <w:r xmlns:w="http://schemas.openxmlformats.org/wordprocessingml/2006/main" xmlns:wp="http://schemas.openxmlformats.org/drawingml/2006/wordprocessingDrawing" xmlns:r="http://schemas.openxmlformats.org/officeDocument/2006/relationships" xmlns:w14="http://schemas.microsoft.com/office/word/2010/wordml">
+              <w:rPr>
+                <w:rFonts w:ascii="Times New Roman" w:hAnsi="Times New Roman" w:eastAsia="Times New Roman" w:cs="Times New Roman"/>
+                <w:i w:val="false"/>
+                <w:b w:val="false"/>
+                <w:u w:val="none"/>
+                <w:sz w:val="22"/>
+                <w:szCs w:val="22"/>
+                <w:color w:val="000000"/>
+              </w:rPr>
+              <w:t xml:space="preserve">2022</w:t>
+            </w:r>
+          </w:p>
+        </w:tc>
+        <w:tc>
+          <w:tcPr>
+            <w:tcBorders>
+              <w:bottom w:val="single" w:sz="8" w:space="0" w:color="666666"/>
+              <w:top w:val="none" w:sz="0" w:space="0" w:color="000000"/>
+              <w:left w:val="none" w:sz="0" w:space="0" w:color="000000"/>
+              <w:right w:val="none" w:sz="0" w:space="0" w:color="000000"/>
+            </w:tcBorders>
+            <w:shd w:val="clear" w:color="auto" w:fill="F7F7F7"/>
+            <w:tcMar>
+              <w:top w:w="0" w:type="dxa"/>
+              <w:bottom w:w="0" w:type="dxa"/>
+              <w:left w:w="0" w:type="dxa"/>
+              <w:right w:w="0" w:type="dxa"/>
+            </w:tcMar>
+            <w:vAlign w:val="center"/>
+          </w:tcPr>
+          <w:p>
+            <w:pPr>
+              <w:pStyle w:val="Normal"/>
+              <w:jc w:val="center"/>
+              <w:pBdr>
+                <w:bottom w:val="none" w:sz="0" w:space="0" w:color="000000"/>
+                <w:top w:val="none" w:sz="0" w:space="0" w:color="000000"/>
+                <w:left w:val="none" w:sz="0" w:space="0" w:color="000000"/>
+                <w:right w:val="none" w:sz="0" w:space="0" w:color="000000"/>
+              </w:pBdr>
+              <w:spacing w:after="100" w:before="100" w:line="240"/>
+              <w:ind w:left="100" w:right="100" w:firstLine="0" w:firstLineChars="0"/>
+            </w:pPr>
+            <w:r xmlns:w="http://schemas.openxmlformats.org/wordprocessingml/2006/main" xmlns:wp="http://schemas.openxmlformats.org/drawingml/2006/wordprocessingDrawing" xmlns:r="http://schemas.openxmlformats.org/officeDocument/2006/relationships" xmlns:w14="http://schemas.microsoft.com/office/word/2010/wordml">
+              <w:rPr>
+                <w:rFonts w:ascii="Times New Roman" w:hAnsi="Times New Roman" w:eastAsia="Times New Roman" w:cs="Times New Roman"/>
+                <w:i w:val="false"/>
+                <w:b w:val="false"/>
+                <w:u w:val="none"/>
+                <w:sz w:val="22"/>
+                <w:szCs w:val="22"/>
+                <w:color w:val="000000"/>
+              </w:rPr>
+              <w:t xml:space="preserve">2023</w:t>
+            </w:r>
+          </w:p>
+        </w:tc>
+        <w:tc>
+          <w:tcPr>
+            <w:tcBorders>
+              <w:bottom w:val="single" w:sz="8" w:space="0" w:color="666666"/>
+              <w:top w:val="none" w:sz="0" w:space="0" w:color="000000"/>
+              <w:left w:val="none" w:sz="0" w:space="0" w:color="000000"/>
+              <w:right w:val="none" w:sz="0" w:space="0" w:color="000000"/>
+            </w:tcBorders>
+            <w:shd w:val="clear" w:color="auto" w:fill="FFFFFF"/>
+            <w:tcMar>
+              <w:top w:w="0" w:type="dxa"/>
+              <w:bottom w:w="0" w:type="dxa"/>
+              <w:left w:w="0" w:type="dxa"/>
+              <w:right w:w="0" w:type="dxa"/>
+            </w:tcMar>
+            <w:vAlign w:val="center"/>
+          </w:tcPr>
+          <w:p>
+            <w:pPr>
+              <w:pStyle w:val="Normal"/>
+              <w:jc w:val="center"/>
+              <w:pBdr>
+                <w:bottom w:val="none" w:sz="0" w:space="0" w:color="000000"/>
+                <w:top w:val="none" w:sz="0" w:space="0" w:color="000000"/>
+                <w:left w:val="none" w:sz="0" w:space="0" w:color="000000"/>
+                <w:right w:val="none" w:sz="0" w:space="0" w:color="000000"/>
+              </w:pBdr>
+              <w:spacing w:after="100" w:before="100" w:line="240"/>
+              <w:ind w:left="100" w:right="100" w:firstLine="0" w:firstLineChars="0"/>
+            </w:pPr>
+            <w:r xmlns:w="http://schemas.openxmlformats.org/wordprocessingml/2006/main" xmlns:wp="http://schemas.openxmlformats.org/drawingml/2006/wordprocessingDrawing" xmlns:r="http://schemas.openxmlformats.org/officeDocument/2006/relationships" xmlns:w14="http://schemas.microsoft.com/office/word/2010/wordml">
+              <w:rPr>
+                <w:rFonts w:ascii="Times New Roman" w:hAnsi="Times New Roman" w:eastAsia="Times New Roman" w:cs="Times New Roman"/>
+                <w:i w:val="false"/>
+                <w:b w:val="false"/>
+                <w:u w:val="none"/>
+                <w:sz w:val="22"/>
+                <w:szCs w:val="22"/>
+                <w:color w:val="000000"/>
+              </w:rPr>
+              <w:t xml:space="preserve">2023</w:t>
+            </w:r>
+          </w:p>
+        </w:tc>
+        <w:tc>
+          <w:tcPr>
+            <w:tcBorders>
+              <w:bottom w:val="single" w:sz="8" w:space="0" w:color="666666"/>
+              <w:top w:val="none" w:sz="0" w:space="0" w:color="000000"/>
+              <w:left w:val="none" w:sz="0" w:space="0" w:color="000000"/>
+              <w:right w:val="single" w:sz="8" w:space="0" w:color="666666"/>
+            </w:tcBorders>
+            <w:shd w:val="clear" w:color="auto" w:fill="FFFFFF"/>
+            <w:tcMar>
+              <w:top w:w="0" w:type="dxa"/>
+              <w:bottom w:w="0" w:type="dxa"/>
+              <w:left w:w="0" w:type="dxa"/>
+              <w:right w:w="0" w:type="dxa"/>
+            </w:tcMar>
+            <w:vAlign w:val="center"/>
+          </w:tcPr>
+          <w:p>
+            <w:pPr>
+              <w:pStyle w:val="Normal"/>
+              <w:jc w:val="center"/>
+              <w:pBdr>
+                <w:bottom w:val="none" w:sz="0" w:space="0" w:color="000000"/>
+                <w:top w:val="none" w:sz="0" w:space="0" w:color="000000"/>
+                <w:left w:val="none" w:sz="0" w:space="0" w:color="000000"/>
+                <w:right w:val="none" w:sz="0" w:space="0" w:color="000000"/>
+              </w:pBdr>
+              <w:spacing w:after="100" w:before="100" w:line="240"/>
+              <w:ind w:left="100" w:right="100" w:firstLine="0" w:firstLineChars="0"/>
+            </w:pPr>
+            <w:r xmlns:w="http://schemas.openxmlformats.org/wordprocessingml/2006/main" xmlns:wp="http://schemas.openxmlformats.org/drawingml/2006/wordprocessingDrawing" xmlns:r="http://schemas.openxmlformats.org/officeDocument/2006/relationships" xmlns:w14="http://schemas.microsoft.com/office/word/2010/wordml">
+              <w:rPr>
+                <w:rFonts w:ascii="Times New Roman" w:hAnsi="Times New Roman" w:eastAsia="Times New Roman" w:cs="Times New Roman"/>
+                <w:i w:val="false"/>
+                <w:b w:val="false"/>
+                <w:u w:val="none"/>
+                <w:sz w:val="22"/>
+                <w:szCs w:val="22"/>
+                <w:color w:val="000000"/>
+              </w:rPr>
+              <w:t xml:space="preserve">2024</w:t>
+            </w:r>
+          </w:p>
+        </w:tc>
+      </w:tr>
+      <w:tr>
+        <w:trPr>
+          <w:trHeight w:val="360" w:hRule="auto"/>
+        </w:trPr>
+        body16
+        <w:tc>
+          <w:tcPr>
+            <w:tcBorders>
+              <w:bottom w:val="none" w:sz="0" w:space="0" w:color="000000"/>
+              <w:top w:val="single" w:sz="8" w:space="0" w:color="666666"/>
+              <w:left w:val="single" w:sz="8" w:space="0" w:color="666666"/>
+              <w:right w:val="none" w:sz="0" w:space="0" w:color="000000"/>
+            </w:tcBorders>
+            <w:shd w:val="clear" w:color="auto" w:fill="FFFFFF"/>
+            <w:tcMar>
+              <w:top w:w="0" w:type="dxa"/>
+              <w:bottom w:w="0" w:type="dxa"/>
+              <w:left w:w="0" w:type="dxa"/>
+              <w:right w:w="0" w:type="dxa"/>
+            </w:tcMar>
+            <w:vAlign w:val="center"/>
+          </w:tcPr>
+          <w:p>
+            <w:pPr>
+              <w:pStyle w:val="Normal"/>
+              <w:jc w:val="left"/>
+              <w:pBdr>
+                <w:bottom w:val="none" w:sz="0" w:space="0" w:color="000000"/>
+                <w:top w:val="none" w:sz="0" w:space="0" w:color="000000"/>
+                <w:left w:val="none" w:sz="0" w:space="0" w:color="000000"/>
+                <w:right w:val="none" w:sz="0" w:space="0" w:color="000000"/>
+              </w:pBdr>
+              <w:spacing w:after="100" w:before="100" w:line="240"/>
+              <w:ind w:left="100" w:right="100" w:firstLine="0" w:firstLineChars="0"/>
+            </w:pPr>
+            <w:r xmlns:w="http://schemas.openxmlformats.org/wordprocessingml/2006/main" xmlns:wp="http://schemas.openxmlformats.org/drawingml/2006/wordprocessingDrawing" xmlns:r="http://schemas.openxmlformats.org/officeDocument/2006/relationships" xmlns:w14="http://schemas.microsoft.com/office/word/2010/wordml">
+              <w:rPr>
+                <w:rFonts w:ascii="Times New Roman" w:hAnsi="Times New Roman" w:eastAsia="Times New Roman" w:cs="Times New Roman"/>
+                <w:i w:val="false"/>
+                <w:b w:val="false"/>
+                <w:u w:val="none"/>
+                <w:sz w:val="22"/>
+                <w:szCs w:val="22"/>
+                <w:color w:val="000000"/>
+              </w:rPr>
+              <w:t xml:space="preserve">Overfishing</w:t>
+            </w:r>
+          </w:p>
+        </w:tc>
+        <w:tc>
+          <w:tcPr>
+            <w:tcBorders>
+              <w:bottom w:val="none" w:sz="0" w:space="0" w:color="000000"/>
+              <w:top w:val="single" w:sz="8" w:space="0" w:color="666666"/>
+              <w:left w:val="none" w:sz="0" w:space="0" w:color="000000"/>
+              <w:right w:val="none" w:sz="0" w:space="0" w:color="000000"/>
+            </w:tcBorders>
+            <w:shd w:val="clear" w:color="auto" w:fill="F7F7F7"/>
+            <w:tcMar>
+              <w:top w:w="0" w:type="dxa"/>
+              <w:bottom w:w="0" w:type="dxa"/>
+              <w:left w:w="0" w:type="dxa"/>
+              <w:right w:w="0" w:type="dxa"/>
+            </w:tcMar>
+            <w:vAlign w:val="center"/>
+          </w:tcPr>
+          <w:p>
+            <w:pPr>
+              <w:pStyle w:val="Normal"/>
+              <w:jc w:val="center"/>
+              <w:pBdr>
+                <w:bottom w:val="none" w:sz="0" w:space="0" w:color="000000"/>
+                <w:top w:val="none" w:sz="0" w:space="0" w:color="000000"/>
+                <w:left w:val="none" w:sz="0" w:space="0" w:color="000000"/>
+                <w:right w:val="none" w:sz="0" w:space="0" w:color="000000"/>
+              </w:pBdr>
+              <w:spacing w:after="100" w:before="100" w:line="240"/>
+              <w:ind w:left="100" w:right="100" w:firstLine="0" w:firstLineChars="0"/>
+            </w:pPr>
+            <w:r xmlns:w="http://schemas.openxmlformats.org/wordprocessingml/2006/main" xmlns:wp="http://schemas.openxmlformats.org/drawingml/2006/wordprocessingDrawing" xmlns:r="http://schemas.openxmlformats.org/officeDocument/2006/relationships" xmlns:w14="http://schemas.microsoft.com/office/word/2010/wordml">
+              <w:rPr>
+                <w:rFonts w:ascii="Times New Roman" w:hAnsi="Times New Roman" w:eastAsia="Times New Roman" w:cs="Times New Roman"/>
+                <w:i w:val="false"/>
+                <w:b w:val="false"/>
+                <w:u w:val="none"/>
+                <w:sz w:val="22"/>
+                <w:szCs w:val="22"/>
+                <w:color w:val="000000"/>
+              </w:rPr>
+              <w:t xml:space="preserve">No</w:t>
+            </w:r>
+          </w:p>
+        </w:tc>
+        <w:tc>
+          <w:tcPr>
+            <w:tcBorders>
+              <w:bottom w:val="none" w:sz="0" w:space="0" w:color="000000"/>
+              <w:top w:val="single" w:sz="8" w:space="0" w:color="666666"/>
+              <w:left w:val="none" w:sz="0" w:space="0" w:color="000000"/>
+              <w:right w:val="none" w:sz="0" w:space="0" w:color="000000"/>
+            </w:tcBorders>
+            <w:shd w:val="clear" w:color="auto" w:fill="F7F7F7"/>
+            <w:tcMar>
+              <w:top w:w="0" w:type="dxa"/>
+              <w:bottom w:w="0" w:type="dxa"/>
+              <w:left w:w="0" w:type="dxa"/>
+              <w:right w:w="0" w:type="dxa"/>
+            </w:tcMar>
+            <w:vAlign w:val="center"/>
+          </w:tcPr>
+          <w:p>
+            <w:pPr>
+              <w:pStyle w:val="Normal"/>
+              <w:jc w:val="center"/>
+              <w:pBdr>
+                <w:bottom w:val="none" w:sz="0" w:space="0" w:color="000000"/>
+                <w:top w:val="none" w:sz="0" w:space="0" w:color="000000"/>
+                <w:left w:val="none" w:sz="0" w:space="0" w:color="000000"/>
+                <w:right w:val="none" w:sz="0" w:space="0" w:color="000000"/>
+              </w:pBdr>
+              <w:spacing w:after="100" w:before="100" w:line="240"/>
+              <w:ind w:left="100" w:right="100" w:firstLine="0" w:firstLineChars="0"/>
+            </w:pPr>
+            <w:r xmlns:w="http://schemas.openxmlformats.org/wordprocessingml/2006/main" xmlns:wp="http://schemas.openxmlformats.org/drawingml/2006/wordprocessingDrawing" xmlns:r="http://schemas.openxmlformats.org/officeDocument/2006/relationships" xmlns:w14="http://schemas.microsoft.com/office/word/2010/wordml">
+              <w:rPr>
+                <w:rFonts w:ascii="Times New Roman" w:hAnsi="Times New Roman" w:eastAsia="Times New Roman" w:cs="Times New Roman"/>
+                <w:i w:val="false"/>
+                <w:b w:val="false"/>
+                <w:u w:val="none"/>
+                <w:sz w:val="22"/>
+                <w:szCs w:val="22"/>
+                <w:color w:val="000000"/>
+              </w:rPr>
+              <w:t xml:space="preserve">n/a</w:t>
+            </w:r>
+          </w:p>
+        </w:tc>
+        <w:tc>
+          <w:tcPr>
+            <w:tcBorders>
+              <w:bottom w:val="none" w:sz="0" w:space="0" w:color="000000"/>
+              <w:top w:val="single" w:sz="8" w:space="0" w:color="666666"/>
+              <w:left w:val="none" w:sz="0" w:space="0" w:color="000000"/>
+              <w:right w:val="none" w:sz="0" w:space="0" w:color="000000"/>
+            </w:tcBorders>
+            <w:shd w:val="clear" w:color="auto" w:fill="FFFFFF"/>
+            <w:tcMar>
+              <w:top w:w="0" w:type="dxa"/>
+              <w:bottom w:w="0" w:type="dxa"/>
+              <w:left w:w="0" w:type="dxa"/>
+              <w:right w:w="0" w:type="dxa"/>
+            </w:tcMar>
+            <w:vAlign w:val="center"/>
+          </w:tcPr>
+          <w:p>
+            <w:pPr>
+              <w:pStyle w:val="Normal"/>
+              <w:jc w:val="center"/>
+              <w:pBdr>
+                <w:bottom w:val="none" w:sz="0" w:space="0" w:color="000000"/>
+                <w:top w:val="none" w:sz="0" w:space="0" w:color="000000"/>
+                <w:left w:val="none" w:sz="0" w:space="0" w:color="000000"/>
+                <w:right w:val="none" w:sz="0" w:space="0" w:color="000000"/>
+              </w:pBdr>
+              <w:spacing w:after="100" w:before="100" w:line="240"/>
+              <w:ind w:left="100" w:right="100" w:firstLine="0" w:firstLineChars="0"/>
+            </w:pPr>
+            <w:r xmlns:w="http://schemas.openxmlformats.org/wordprocessingml/2006/main" xmlns:wp="http://schemas.openxmlformats.org/drawingml/2006/wordprocessingDrawing" xmlns:r="http://schemas.openxmlformats.org/officeDocument/2006/relationships" xmlns:w14="http://schemas.microsoft.com/office/word/2010/wordml">
+              <w:rPr>
+                <w:rFonts w:ascii="Times New Roman" w:hAnsi="Times New Roman" w:eastAsia="Times New Roman" w:cs="Times New Roman"/>
+                <w:i w:val="false"/>
+                <w:b w:val="false"/>
+                <w:u w:val="none"/>
+                <w:sz w:val="22"/>
+                <w:szCs w:val="22"/>
+                <w:color w:val="000000"/>
+              </w:rPr>
+              <w:t xml:space="preserve">No</w:t>
+            </w:r>
+          </w:p>
+        </w:tc>
+        <w:tc>
+          <w:tcPr>
+            <w:tcBorders>
+              <w:bottom w:val="none" w:sz="0" w:space="0" w:color="000000"/>
+              <w:top w:val="single" w:sz="8" w:space="0" w:color="666666"/>
+              <w:left w:val="none" w:sz="0" w:space="0" w:color="000000"/>
+              <w:right w:val="single" w:sz="8" w:space="0" w:color="666666"/>
+            </w:tcBorders>
+            <w:shd w:val="clear" w:color="auto" w:fill="FFFFFF"/>
+            <w:tcMar>
+              <w:top w:w="0" w:type="dxa"/>
+              <w:bottom w:w="0" w:type="dxa"/>
+              <w:left w:w="0" w:type="dxa"/>
+              <w:right w:w="0" w:type="dxa"/>
+            </w:tcMar>
+            <w:vAlign w:val="center"/>
+          </w:tcPr>
+          <w:p>
+            <w:pPr>
+              <w:pStyle w:val="Normal"/>
+              <w:jc w:val="center"/>
+              <w:pBdr>
+                <w:bottom w:val="none" w:sz="0" w:space="0" w:color="000000"/>
+                <w:top w:val="none" w:sz="0" w:space="0" w:color="000000"/>
+                <w:left w:val="none" w:sz="0" w:space="0" w:color="000000"/>
+                <w:right w:val="none" w:sz="0" w:space="0" w:color="000000"/>
+              </w:pBdr>
+              <w:spacing w:after="100" w:before="100" w:line="240"/>
+              <w:ind w:left="100" w:right="100" w:firstLine="0" w:firstLineChars="0"/>
+            </w:pPr>
+            <w:r xmlns:w="http://schemas.openxmlformats.org/wordprocessingml/2006/main" xmlns:wp="http://schemas.openxmlformats.org/drawingml/2006/wordprocessingDrawing" xmlns:r="http://schemas.openxmlformats.org/officeDocument/2006/relationships" xmlns:w14="http://schemas.microsoft.com/office/word/2010/wordml">
+              <w:rPr>
+                <w:rFonts w:ascii="Times New Roman" w:hAnsi="Times New Roman" w:eastAsia="Times New Roman" w:cs="Times New Roman"/>
+                <w:i w:val="false"/>
+                <w:b w:val="false"/>
+                <w:u w:val="none"/>
+                <w:sz w:val="22"/>
+                <w:szCs w:val="22"/>
+                <w:color w:val="000000"/>
+              </w:rPr>
+              <w:t xml:space="preserve">n/a</w:t>
+            </w:r>
+          </w:p>
+        </w:tc>
+      </w:tr>
+      <w:tr>
+        <w:trPr>
+          <w:trHeight w:val="360" w:hRule="auto"/>
+        </w:trPr>
+        body17
+        <w:tc>
+          <w:tcPr>
+            <w:tcBorders>
+              <w:bottom w:val="none" w:sz="0" w:space="0" w:color="000000"/>
+              <w:top w:val="none" w:sz="0" w:space="0" w:color="000000"/>
+              <w:left w:val="single" w:sz="8" w:space="0" w:color="666666"/>
+              <w:right w:val="none" w:sz="0" w:space="0" w:color="000000"/>
+            </w:tcBorders>
+            <w:shd w:val="clear" w:color="auto" w:fill="FFFFFF"/>
+            <w:tcMar>
+              <w:top w:w="0" w:type="dxa"/>
+              <w:bottom w:w="0" w:type="dxa"/>
+              <w:left w:w="0" w:type="dxa"/>
+              <w:right w:w="0" w:type="dxa"/>
+            </w:tcMar>
+            <w:vAlign w:val="center"/>
+          </w:tcPr>
+          <w:p>
+            <w:pPr>
+              <w:pStyle w:val="Normal"/>
+              <w:jc w:val="left"/>
+              <w:pBdr>
+                <w:bottom w:val="none" w:sz="0" w:space="0" w:color="000000"/>
+                <w:top w:val="none" w:sz="0" w:space="0" w:color="000000"/>
+                <w:left w:val="none" w:sz="0" w:space="0" w:color="000000"/>
+                <w:right w:val="none" w:sz="0" w:space="0" w:color="000000"/>
+              </w:pBdr>
+              <w:spacing w:after="100" w:before="100" w:line="240"/>
+              <w:ind w:left="100" w:right="100" w:firstLine="0" w:firstLineChars="0"/>
+            </w:pPr>
+            <w:r xmlns:w="http://schemas.openxmlformats.org/wordprocessingml/2006/main" xmlns:wp="http://schemas.openxmlformats.org/drawingml/2006/wordprocessingDrawing" xmlns:r="http://schemas.openxmlformats.org/officeDocument/2006/relationships" xmlns:w14="http://schemas.microsoft.com/office/word/2010/wordml">
+              <w:rPr>
+                <w:rFonts w:ascii="Times New Roman" w:hAnsi="Times New Roman" w:eastAsia="Times New Roman" w:cs="Times New Roman"/>
+                <w:i w:val="false"/>
+                <w:b w:val="false"/>
+                <w:u w:val="none"/>
+                <w:sz w:val="22"/>
+                <w:szCs w:val="22"/>
+                <w:color w:val="000000"/>
+              </w:rPr>
+              <w:t xml:space="preserve">Overfished</w:t>
+            </w:r>
+          </w:p>
+        </w:tc>
+        <w:tc>
+          <w:tcPr>
+            <w:tcBorders>
+              <w:bottom w:val="none" w:sz="0" w:space="0" w:color="000000"/>
+              <w:top w:val="none" w:sz="0" w:space="0" w:color="000000"/>
+              <w:left w:val="none" w:sz="0" w:space="0" w:color="000000"/>
+              <w:right w:val="none" w:sz="0" w:space="0" w:color="000000"/>
+            </w:tcBorders>
+            <w:shd w:val="clear" w:color="auto" w:fill="F7F7F7"/>
+            <w:tcMar>
+              <w:top w:w="0" w:type="dxa"/>
+              <w:bottom w:w="0" w:type="dxa"/>
+              <w:left w:w="0" w:type="dxa"/>
+              <w:right w:w="0" w:type="dxa"/>
+            </w:tcMar>
+            <w:vAlign w:val="center"/>
+          </w:tcPr>
+          <w:p>
+            <w:pPr>
+              <w:pStyle w:val="Normal"/>
+              <w:jc w:val="center"/>
+              <w:pBdr>
+                <w:bottom w:val="none" w:sz="0" w:space="0" w:color="000000"/>
+                <w:top w:val="none" w:sz="0" w:space="0" w:color="000000"/>
+                <w:left w:val="none" w:sz="0" w:space="0" w:color="000000"/>
+                <w:right w:val="none" w:sz="0" w:space="0" w:color="000000"/>
+              </w:pBdr>
+              <w:spacing w:after="100" w:before="100" w:line="240"/>
+              <w:ind w:left="100" w:right="100" w:firstLine="0" w:firstLineChars="0"/>
+            </w:pPr>
+            <w:r xmlns:w="http://schemas.openxmlformats.org/wordprocessingml/2006/main" xmlns:wp="http://schemas.openxmlformats.org/drawingml/2006/wordprocessingDrawing" xmlns:r="http://schemas.openxmlformats.org/officeDocument/2006/relationships" xmlns:w14="http://schemas.microsoft.com/office/word/2010/wordml">
+              <w:rPr>
+                <w:rFonts w:ascii="Times New Roman" w:hAnsi="Times New Roman" w:eastAsia="Times New Roman" w:cs="Times New Roman"/>
+                <w:i w:val="false"/>
+                <w:b w:val="false"/>
+                <w:u w:val="none"/>
+                <w:sz w:val="22"/>
+                <w:szCs w:val="22"/>
+                <w:color w:val="000000"/>
+              </w:rPr>
+              <w:t xml:space="preserve">n/a</w:t>
+            </w:r>
+          </w:p>
+        </w:tc>
+        <w:tc>
+          <w:tcPr>
+            <w:tcBorders>
+              <w:bottom w:val="none" w:sz="0" w:space="0" w:color="000000"/>
+              <w:top w:val="none" w:sz="0" w:space="0" w:color="000000"/>
+              <w:left w:val="none" w:sz="0" w:space="0" w:color="000000"/>
+              <w:right w:val="none" w:sz="0" w:space="0" w:color="000000"/>
+            </w:tcBorders>
+            <w:shd w:val="clear" w:color="auto" w:fill="F7F7F7"/>
+            <w:tcMar>
+              <w:top w:w="0" w:type="dxa"/>
+              <w:bottom w:w="0" w:type="dxa"/>
+              <w:left w:w="0" w:type="dxa"/>
+              <w:right w:w="0" w:type="dxa"/>
+            </w:tcMar>
+            <w:vAlign w:val="center"/>
+          </w:tcPr>
+          <w:p>
+            <w:pPr>
+              <w:pStyle w:val="Normal"/>
+              <w:jc w:val="center"/>
+              <w:pBdr>
+                <w:bottom w:val="none" w:sz="0" w:space="0" w:color="000000"/>
+                <w:top w:val="none" w:sz="0" w:space="0" w:color="000000"/>
+                <w:left w:val="none" w:sz="0" w:space="0" w:color="000000"/>
+                <w:right w:val="none" w:sz="0" w:space="0" w:color="000000"/>
+              </w:pBdr>
+              <w:spacing w:after="100" w:before="100" w:line="240"/>
+              <w:ind w:left="100" w:right="100" w:firstLine="0" w:firstLineChars="0"/>
+            </w:pPr>
+            <w:r xmlns:w="http://schemas.openxmlformats.org/wordprocessingml/2006/main" xmlns:wp="http://schemas.openxmlformats.org/drawingml/2006/wordprocessingDrawing" xmlns:r="http://schemas.openxmlformats.org/officeDocument/2006/relationships" xmlns:w14="http://schemas.microsoft.com/office/word/2010/wordml">
+              <w:rPr>
+                <w:rFonts w:ascii="Times New Roman" w:hAnsi="Times New Roman" w:eastAsia="Times New Roman" w:cs="Times New Roman"/>
+                <w:i w:val="false"/>
+                <w:b w:val="false"/>
+                <w:u w:val="none"/>
+                <w:sz w:val="22"/>
+                <w:szCs w:val="22"/>
+                <w:color w:val="000000"/>
+              </w:rPr>
+              <w:t xml:space="preserve">No</w:t>
+            </w:r>
+          </w:p>
+        </w:tc>
+        <w:tc>
+          <w:tcPr>
+            <w:tcBorders>
+              <w:bottom w:val="none" w:sz="0" w:space="0" w:color="000000"/>
+              <w:top w:val="none" w:sz="0" w:space="0" w:color="000000"/>
+              <w:left w:val="none" w:sz="0" w:space="0" w:color="000000"/>
+              <w:right w:val="none" w:sz="0" w:space="0" w:color="000000"/>
+            </w:tcBorders>
+            <w:shd w:val="clear" w:color="auto" w:fill="FFFFFF"/>
+            <w:tcMar>
+              <w:top w:w="0" w:type="dxa"/>
+              <w:bottom w:w="0" w:type="dxa"/>
+              <w:left w:w="0" w:type="dxa"/>
+              <w:right w:w="0" w:type="dxa"/>
+            </w:tcMar>
+            <w:vAlign w:val="center"/>
+          </w:tcPr>
+          <w:p>
+            <w:pPr>
+              <w:pStyle w:val="Normal"/>
+              <w:jc w:val="center"/>
+              <w:pBdr>
+                <w:bottom w:val="none" w:sz="0" w:space="0" w:color="000000"/>
+                <w:top w:val="none" w:sz="0" w:space="0" w:color="000000"/>
+                <w:left w:val="none" w:sz="0" w:space="0" w:color="000000"/>
+                <w:right w:val="none" w:sz="0" w:space="0" w:color="000000"/>
+              </w:pBdr>
+              <w:spacing w:after="100" w:before="100" w:line="240"/>
+              <w:ind w:left="100" w:right="100" w:firstLine="0" w:firstLineChars="0"/>
+            </w:pPr>
+            <w:r xmlns:w="http://schemas.openxmlformats.org/wordprocessingml/2006/main" xmlns:wp="http://schemas.openxmlformats.org/drawingml/2006/wordprocessingDrawing" xmlns:r="http://schemas.openxmlformats.org/officeDocument/2006/relationships" xmlns:w14="http://schemas.microsoft.com/office/word/2010/wordml">
+              <w:rPr>
+                <w:rFonts w:ascii="Times New Roman" w:hAnsi="Times New Roman" w:eastAsia="Times New Roman" w:cs="Times New Roman"/>
+                <w:i w:val="false"/>
+                <w:b w:val="false"/>
+                <w:u w:val="none"/>
+                <w:sz w:val="22"/>
+                <w:szCs w:val="22"/>
+                <w:color w:val="000000"/>
+              </w:rPr>
+              <w:t xml:space="preserve">n/a</w:t>
+            </w:r>
+          </w:p>
+        </w:tc>
+        <w:tc>
+          <w:tcPr>
+            <w:tcBorders>
+              <w:bottom w:val="none" w:sz="0" w:space="0" w:color="000000"/>
+              <w:top w:val="none" w:sz="0" w:space="0" w:color="000000"/>
+              <w:left w:val="none" w:sz="0" w:space="0" w:color="000000"/>
+              <w:right w:val="single" w:sz="8" w:space="0" w:color="666666"/>
+            </w:tcBorders>
+            <w:shd w:val="clear" w:color="auto" w:fill="FFFFFF"/>
+            <w:tcMar>
+              <w:top w:w="0" w:type="dxa"/>
+              <w:bottom w:w="0" w:type="dxa"/>
+              <w:left w:w="0" w:type="dxa"/>
+              <w:right w:w="0" w:type="dxa"/>
+            </w:tcMar>
+            <w:vAlign w:val="center"/>
+          </w:tcPr>
+          <w:p>
+            <w:pPr>
+              <w:pStyle w:val="Normal"/>
+              <w:jc w:val="center"/>
+              <w:pBdr>
+                <w:bottom w:val="none" w:sz="0" w:space="0" w:color="000000"/>
+                <w:top w:val="none" w:sz="0" w:space="0" w:color="000000"/>
+                <w:left w:val="none" w:sz="0" w:space="0" w:color="000000"/>
+                <w:right w:val="none" w:sz="0" w:space="0" w:color="000000"/>
+              </w:pBdr>
+              <w:spacing w:after="100" w:before="100" w:line="240"/>
+              <w:ind w:left="100" w:right="100" w:firstLine="0" w:firstLineChars="0"/>
+            </w:pPr>
+            <w:r xmlns:w="http://schemas.openxmlformats.org/wordprocessingml/2006/main" xmlns:wp="http://schemas.openxmlformats.org/drawingml/2006/wordprocessingDrawing" xmlns:r="http://schemas.openxmlformats.org/officeDocument/2006/relationships" xmlns:w14="http://schemas.microsoft.com/office/word/2010/wordml">
+              <w:rPr>
+                <w:rFonts w:ascii="Times New Roman" w:hAnsi="Times New Roman" w:eastAsia="Times New Roman" w:cs="Times New Roman"/>
+                <w:i w:val="false"/>
+                <w:b w:val="false"/>
+                <w:u w:val="none"/>
+                <w:sz w:val="22"/>
+                <w:szCs w:val="22"/>
+                <w:color w:val="000000"/>
+              </w:rPr>
+              <w:t xml:space="preserve">No</w:t>
+            </w:r>
+          </w:p>
+        </w:tc>
+      </w:tr>
+      <w:tr>
+        <w:trPr>
+          <w:trHeight w:val="360" w:hRule="auto"/>
+        </w:trPr>
+        body18
+        <w:tc>
+          <w:tcPr>
+            <w:tcBorders>
+              <w:bottom w:val="single" w:sz="8" w:space="0" w:color="666666"/>
+              <w:top w:val="none" w:sz="0" w:space="0" w:color="000000"/>
+              <w:left w:val="single" w:sz="8" w:space="0" w:color="666666"/>
+              <w:right w:val="none" w:sz="0" w:space="0" w:color="000000"/>
+            </w:tcBorders>
+            <w:shd w:val="clear" w:color="auto" w:fill="FFFFFF"/>
+            <w:tcMar>
+              <w:top w:w="0" w:type="dxa"/>
+              <w:bottom w:w="0" w:type="dxa"/>
+              <w:left w:w="0" w:type="dxa"/>
+              <w:right w:w="0" w:type="dxa"/>
+            </w:tcMar>
+            <w:vAlign w:val="center"/>
+          </w:tcPr>
+          <w:p>
+            <w:pPr>
+              <w:pStyle w:val="Normal"/>
+              <w:jc w:val="left"/>
+              <w:pBdr>
+                <w:bottom w:val="none" w:sz="0" w:space="0" w:color="000000"/>
+                <w:top w:val="none" w:sz="0" w:space="0" w:color="000000"/>
+                <w:left w:val="none" w:sz="0" w:space="0" w:color="000000"/>
+                <w:right w:val="none" w:sz="0" w:space="0" w:color="000000"/>
+              </w:pBdr>
+              <w:spacing w:after="100" w:before="100" w:line="240"/>
+              <w:ind w:left="100" w:right="100" w:firstLine="0" w:firstLineChars="0"/>
+            </w:pPr>
+            <w:r xmlns:w="http://schemas.openxmlformats.org/wordprocessingml/2006/main" xmlns:wp="http://schemas.openxmlformats.org/drawingml/2006/wordprocessingDrawing" xmlns:r="http://schemas.openxmlformats.org/officeDocument/2006/relationships" xmlns:w14="http://schemas.microsoft.com/office/word/2010/wordml">
+              <w:rPr>
+                <w:rFonts w:ascii="Times New Roman" w:hAnsi="Times New Roman" w:eastAsia="Times New Roman" w:cs="Times New Roman"/>
+                <w:i w:val="false"/>
+                <w:b w:val="false"/>
+                <w:u w:val="none"/>
+                <w:sz w:val="22"/>
+                <w:szCs w:val="22"/>
+                <w:color w:val="000000"/>
+              </w:rPr>
+              <w:t xml:space="preserve">Approaching Overfished</w:t>
+            </w:r>
+          </w:p>
+        </w:tc>
+        <w:tc>
+          <w:tcPr>
+            <w:tcBorders>
+              <w:bottom w:val="single" w:sz="8" w:space="0" w:color="666666"/>
+              <w:top w:val="none" w:sz="0" w:space="0" w:color="000000"/>
+              <w:left w:val="none" w:sz="0" w:space="0" w:color="000000"/>
+              <w:right w:val="none" w:sz="0" w:space="0" w:color="000000"/>
+            </w:tcBorders>
+            <w:shd w:val="clear" w:color="auto" w:fill="F7F7F7"/>
+            <w:tcMar>
+              <w:top w:w="0" w:type="dxa"/>
+              <w:bottom w:w="0" w:type="dxa"/>
+              <w:left w:w="0" w:type="dxa"/>
+              <w:right w:w="0" w:type="dxa"/>
+            </w:tcMar>
+            <w:vAlign w:val="center"/>
+          </w:tcPr>
+          <w:p>
+            <w:pPr>
+              <w:pStyle w:val="Normal"/>
+              <w:jc w:val="center"/>
+              <w:pBdr>
+                <w:bottom w:val="none" w:sz="0" w:space="0" w:color="000000"/>
+                <w:top w:val="none" w:sz="0" w:space="0" w:color="000000"/>
+                <w:left w:val="none" w:sz="0" w:space="0" w:color="000000"/>
+                <w:right w:val="none" w:sz="0" w:space="0" w:color="000000"/>
+              </w:pBdr>
+              <w:spacing w:after="100" w:before="100" w:line="240"/>
+              <w:ind w:left="100" w:right="100" w:firstLine="0" w:firstLineChars="0"/>
+            </w:pPr>
+            <w:r xmlns:w="http://schemas.openxmlformats.org/wordprocessingml/2006/main" xmlns:wp="http://schemas.openxmlformats.org/drawingml/2006/wordprocessingDrawing" xmlns:r="http://schemas.openxmlformats.org/officeDocument/2006/relationships" xmlns:w14="http://schemas.microsoft.com/office/word/2010/wordml">
+              <w:rPr>
+                <w:rFonts w:ascii="Times New Roman" w:hAnsi="Times New Roman" w:eastAsia="Times New Roman" w:cs="Times New Roman"/>
+                <w:i w:val="false"/>
+                <w:b w:val="false"/>
+                <w:u w:val="none"/>
+                <w:sz w:val="22"/>
+                <w:szCs w:val="22"/>
+                <w:color w:val="000000"/>
+              </w:rPr>
+              <w:t xml:space="preserve">n/a</w:t>
+            </w:r>
+          </w:p>
+        </w:tc>
+        <w:tc>
+          <w:tcPr>
+            <w:tcBorders>
+              <w:bottom w:val="single" w:sz="8" w:space="0" w:color="666666"/>
+              <w:top w:val="none" w:sz="0" w:space="0" w:color="000000"/>
+              <w:left w:val="none" w:sz="0" w:space="0" w:color="000000"/>
+              <w:right w:val="none" w:sz="0" w:space="0" w:color="000000"/>
+            </w:tcBorders>
+            <w:shd w:val="clear" w:color="auto" w:fill="F7F7F7"/>
+            <w:tcMar>
+              <w:top w:w="0" w:type="dxa"/>
+              <w:bottom w:w="0" w:type="dxa"/>
+              <w:left w:w="0" w:type="dxa"/>
+              <w:right w:w="0" w:type="dxa"/>
+            </w:tcMar>
+            <w:vAlign w:val="center"/>
+          </w:tcPr>
+          <w:p>
+            <w:pPr>
+              <w:pStyle w:val="Normal"/>
+              <w:jc w:val="center"/>
+              <w:pBdr>
+                <w:bottom w:val="none" w:sz="0" w:space="0" w:color="000000"/>
+                <w:top w:val="none" w:sz="0" w:space="0" w:color="000000"/>
+                <w:left w:val="none" w:sz="0" w:space="0" w:color="000000"/>
+                <w:right w:val="none" w:sz="0" w:space="0" w:color="000000"/>
+              </w:pBdr>
+              <w:spacing w:after="100" w:before="100" w:line="240"/>
+              <w:ind w:left="100" w:right="100" w:firstLine="0" w:firstLineChars="0"/>
+            </w:pPr>
+            <w:r xmlns:w="http://schemas.openxmlformats.org/wordprocessingml/2006/main" xmlns:wp="http://schemas.openxmlformats.org/drawingml/2006/wordprocessingDrawing" xmlns:r="http://schemas.openxmlformats.org/officeDocument/2006/relationships" xmlns:w14="http://schemas.microsoft.com/office/word/2010/wordml">
+              <w:rPr>
+                <w:rFonts w:ascii="Times New Roman" w:hAnsi="Times New Roman" w:eastAsia="Times New Roman" w:cs="Times New Roman"/>
+                <w:i w:val="false"/>
+                <w:b w:val="false"/>
+                <w:u w:val="none"/>
+                <w:sz w:val="22"/>
+                <w:szCs w:val="22"/>
+                <w:color w:val="000000"/>
+              </w:rPr>
+              <w:t xml:space="preserve">No</w:t>
+            </w:r>
+          </w:p>
+        </w:tc>
+        <w:tc>
+          <w:tcPr>
+            <w:tcBorders>
+              <w:bottom w:val="single" w:sz="8" w:space="0" w:color="666666"/>
+              <w:top w:val="none" w:sz="0" w:space="0" w:color="000000"/>
+              <w:left w:val="none" w:sz="0" w:space="0" w:color="000000"/>
+              <w:right w:val="none" w:sz="0" w:space="0" w:color="000000"/>
+            </w:tcBorders>
+            <w:shd w:val="clear" w:color="auto" w:fill="FFFFFF"/>
+            <w:tcMar>
+              <w:top w:w="0" w:type="dxa"/>
+              <w:bottom w:w="0" w:type="dxa"/>
+              <w:left w:w="0" w:type="dxa"/>
+              <w:right w:w="0" w:type="dxa"/>
+            </w:tcMar>
+            <w:vAlign w:val="center"/>
+          </w:tcPr>
+          <w:p>
+            <w:pPr>
+              <w:pStyle w:val="Normal"/>
+              <w:jc w:val="center"/>
+              <w:pBdr>
+                <w:bottom w:val="none" w:sz="0" w:space="0" w:color="000000"/>
+                <w:top w:val="none" w:sz="0" w:space="0" w:color="000000"/>
+                <w:left w:val="none" w:sz="0" w:space="0" w:color="000000"/>
+                <w:right w:val="none" w:sz="0" w:space="0" w:color="000000"/>
+              </w:pBdr>
+              <w:spacing w:after="100" w:before="100" w:line="240"/>
+              <w:ind w:left="100" w:right="100" w:firstLine="0" w:firstLineChars="0"/>
+            </w:pPr>
+            <w:r xmlns:w="http://schemas.openxmlformats.org/wordprocessingml/2006/main" xmlns:wp="http://schemas.openxmlformats.org/drawingml/2006/wordprocessingDrawing" xmlns:r="http://schemas.openxmlformats.org/officeDocument/2006/relationships" xmlns:w14="http://schemas.microsoft.com/office/word/2010/wordml">
+              <w:rPr>
+                <w:rFonts w:ascii="Times New Roman" w:hAnsi="Times New Roman" w:eastAsia="Times New Roman" w:cs="Times New Roman"/>
+                <w:i w:val="false"/>
+                <w:b w:val="false"/>
+                <w:u w:val="none"/>
+                <w:sz w:val="22"/>
+                <w:szCs w:val="22"/>
+                <w:color w:val="000000"/>
+              </w:rPr>
+              <w:t xml:space="preserve">n/a</w:t>
+            </w:r>
+          </w:p>
+        </w:tc>
+        <w:tc>
+          <w:tcPr>
+            <w:tcBorders>
+              <w:bottom w:val="single" w:sz="8" w:space="0" w:color="666666"/>
+              <w:top w:val="none" w:sz="0" w:space="0" w:color="000000"/>
+              <w:left w:val="none" w:sz="0" w:space="0" w:color="000000"/>
+              <w:right w:val="single" w:sz="8" w:space="0" w:color="666666"/>
+            </w:tcBorders>
+            <w:shd w:val="clear" w:color="auto" w:fill="FFFFFF"/>
+            <w:tcMar>
+              <w:top w:w="0" w:type="dxa"/>
+              <w:bottom w:w="0" w:type="dxa"/>
+              <w:left w:w="0" w:type="dxa"/>
+              <w:right w:w="0" w:type="dxa"/>
+            </w:tcMar>
+            <w:vAlign w:val="center"/>
+          </w:tcPr>
+          <w:p>
+            <w:pPr>
+              <w:pStyle w:val="Normal"/>
+              <w:jc w:val="center"/>
+              <w:pBdr>
+                <w:bottom w:val="none" w:sz="0" w:space="0" w:color="000000"/>
+                <w:top w:val="none" w:sz="0" w:space="0" w:color="000000"/>
+                <w:left w:val="none" w:sz="0" w:space="0" w:color="000000"/>
+                <w:right w:val="none" w:sz="0" w:space="0" w:color="000000"/>
+              </w:pBdr>
+              <w:spacing w:after="100" w:before="100" w:line="240"/>
+              <w:ind w:left="100" w:right="100" w:firstLine="0" w:firstLineChars="0"/>
+            </w:pPr>
+            <w:r xmlns:w="http://schemas.openxmlformats.org/wordprocessingml/2006/main" xmlns:wp="http://schemas.openxmlformats.org/drawingml/2006/wordprocessingDrawing" xmlns:r="http://schemas.openxmlformats.org/officeDocument/2006/relationships" xmlns:w14="http://schemas.microsoft.com/office/word/2010/wordml">
+              <w:rPr>
+                <w:rFonts w:ascii="Times New Roman" w:hAnsi="Times New Roman" w:eastAsia="Times New Roman" w:cs="Times New Roman"/>
+                <w:i w:val="false"/>
+                <w:b w:val="false"/>
+                <w:u w:val="none"/>
+                <w:sz w:val="22"/>
+                <w:szCs w:val="22"/>
+                <w:color w:val="000000"/>
+              </w:rPr>
+              <w:t xml:space="preserve">No</w:t>
+            </w:r>
+          </w:p>
+        </w:tc>
+      </w:tr>
+      <w:tr>
+        <w:trPr>
+          <w:trHeight w:val="360" w:hRule="auto"/>
+        </w:trPr>
+        footer 1
+        <w:tc>
+          <w:tcPr>
+            <w:gridSpan w:val="5"/>
+            <w:tcBorders>
+              <w:bottom w:val="none" w:sz="0" w:space="0" w:color="FFFFFF"/>
+              <w:top w:val="single" w:sz="8" w:space="0" w:color="666666"/>
+              <w:left w:val="none" w:sz="0" w:space="0" w:color="FFFFFF"/>
+              <w:right w:val="none" w:sz="0" w:space="0" w:color="FFFFFF"/>
+            </w:tcBorders>
+            <w:shd w:val="clear" w:color="auto" w:fill="FFFFFF"/>
+            <w:tcMar>
+              <w:top w:w="0" w:type="dxa"/>
+              <w:bottom w:w="0" w:type="dxa"/>
+              <w:left w:w="0" w:type="dxa"/>
+              <w:right w:w="0" w:type="dxa"/>
+            </w:tcMar>
+            <w:vAlign w:val="center"/>
+          </w:tcPr>
+          <w:p>
+            <w:pPr>
+              <w:pStyle w:val="Normal"/>
+              <w:jc w:val="left"/>
+              <w:pBdr>
+                <w:bottom w:val="none" w:sz="0" w:space="0" w:color="000000"/>
+                <w:top w:val="none" w:sz="0" w:space="0" w:color="000000"/>
+                <w:left w:val="none" w:sz="0" w:space="0" w:color="000000"/>
+                <w:right w:val="none" w:sz="0" w:space="0" w:color="000000"/>
+              </w:pBdr>
+              <w:spacing w:after="100" w:before="100" w:line="240"/>
+              <w:ind w:left="100" w:right="100" w:firstLine="0" w:firstLineChars="0"/>
+            </w:pPr>
+            <w:r xmlns:w="http://schemas.openxmlformats.org/wordprocessingml/2006/main" xmlns:wp="http://schemas.openxmlformats.org/drawingml/2006/wordprocessingDrawing" xmlns:r="http://schemas.openxmlformats.org/officeDocument/2006/relationships" xmlns:w14="http://schemas.microsoft.com/office/word/2010/wordml">
+              <w:rPr>
+                <w:rFonts w:ascii="Times New Roman" w:hAnsi="Times New Roman" w:eastAsia="Times New Roman" w:cs="Times New Roman"/>
+                <w:i w:val="false"/>
+                <w:b w:val="false"/>
+                <w:u w:val="none"/>
+                <w:vertAlign w:val="superscript"/>
+                <w:sz w:val="22"/>
+                <w:szCs w:val="22"/>
+                <w:color w:val="000000"/>
+              </w:rPr>
+              <w:t xml:space="preserve">*</w:t>
+            </w:r>
+            <w:r xmlns:w="http://schemas.openxmlformats.org/wordprocessingml/2006/main" xmlns:wp="http://schemas.openxmlformats.org/drawingml/2006/wordprocessingDrawing" xmlns:r="http://schemas.openxmlformats.org/officeDocument/2006/relationships" xmlns:w14="http://schemas.microsoft.com/office/word/2010/wordml">
+              <w:rPr>
+                <w:rFonts w:ascii="Times New Roman" w:hAnsi="Times New Roman" w:eastAsia="Times New Roman" w:cs="Times New Roman"/>
+                <w:i w:val="false"/>
+                <w:b w:val="false"/>
+                <w:u w:val="none"/>
+                <w:sz w:val="22"/>
+                <w:szCs w:val="22"/>
+                <w:color w:val="000000"/>
+              </w:rPr>
+              <w:t xml:space="preserve">Projections are based on an estimated catch of 8,811 t for 2023 and estimates of 12,246 t and 12,246 t used in place of maximum permissible ABC for 2024 and 2025.</w:t>
+            </w:r>
+          </w:p>
+        </w:tc>
+      </w:tr>
+    </w:tbl>
     <w:p>
       <w:r>
         <w:br w:type="page"/>
       </w:r>
     </w:p>
-    <w:bookmarkEnd w:id="25"/>
-    <w:bookmarkStart w:id="29" w:name="tables"/>
+    <w:bookmarkEnd w:id="21"/>
+    <w:bookmarkEnd w:id="22"/>
+    <w:bookmarkStart w:id="26" w:name="tables"/>
     <w:p>
       <w:pPr>
         <w:pStyle w:val="Heading1"/>
@@ -417,8 +4996,8 @@
       <w:pPr>
         <w:pStyle w:val="TableCaption"/>
       </w:pPr>
-      <w:bookmarkStart w:id="26" w:name="tab:tab1"/>
-      <w:bookmarkEnd w:id="26"/>
+      <w:bookmarkStart w:id="23" w:name="tab:tab1"/>
+      <w:bookmarkEnd w:id="23"/>
       <w:r>
         <w:t xml:space="preserve">Table 10-1.</w:t>
       </w:r>
@@ -6094,8 +10673,8 @@
       <w:pPr>
         <w:pStyle w:val="TableCaption"/>
       </w:pPr>
-      <w:bookmarkStart w:id="27" w:name="tab:tab2"/>
-      <w:bookmarkEnd w:id="27"/>
+      <w:bookmarkStart w:id="24" w:name="tab:tab2"/>
+      <w:bookmarkEnd w:id="24"/>
       <w:r>
         <w:t xml:space="preserve">Table 10-2.</w:t>
       </w:r>
@@ -26226,8 +30805,8 @@
       <w:pPr>
         <w:pStyle w:val="TableCaption"/>
       </w:pPr>
-      <w:bookmarkStart w:id="28" w:name="tab:tab3"/>
-      <w:bookmarkEnd w:id="28"/>
+      <w:bookmarkStart w:id="25" w:name="tab:tab3"/>
+      <w:bookmarkEnd w:id="25"/>
       <w:r>
         <w:t xml:space="preserve">Table 10-3.</w:t>
       </w:r>
@@ -28458,8 +33037,8 @@
         <w:br w:type="page"/>
       </w:r>
     </w:p>
-    <w:bookmarkEnd w:id="29"/>
-    <w:bookmarkStart w:id="38" w:name="figures"/>
+    <w:bookmarkEnd w:id="26"/>
+    <w:bookmarkStart w:id="35" w:name="figures"/>
     <w:p>
       <w:pPr>
         <w:pStyle w:val="Heading1"/>
@@ -28477,18 +33056,18 @@
           <wp:inline>
             <wp:extent cx="5943600" cy="3714750"/>
             <wp:effectExtent b="0" l="0" r="0" t="0"/>
-            <wp:docPr descr="Figure 10-1. Catch to total biomass ratio using total biomass for age 3+ individuals for Flathead sole in the Bering Sea and Aleutian Islands. Blue points are catches included in the projection model; open points are estimated or projected, whereas solid points are complete observed years." title="" id="31" name="Picture"/>
+            <wp:docPr descr="Figure 10-1. Catch to total biomass ratio using total biomass for age 3+ individuals for Flathead sole in the Bering Sea and Aleutian Islands. Blue points are catches included in the projection model; open points are estimated or projected, whereas solid points are complete observed years." title="" id="28" name="Picture"/>
             <a:graphic>
               <a:graphicData uri="http://schemas.openxmlformats.org/drawingml/2006/picture">
                 <pic:pic>
                   <pic:nvPicPr>
-                    <pic:cNvPr descr="../figs/2023-09-27-Fig1_catchvsbio.png" id="32" name="Picture"/>
+                    <pic:cNvPr descr="../figs/2023-09-27-Fig1_catchvsbio.png" id="29" name="Picture"/>
                     <pic:cNvPicPr>
                       <a:picLocks noChangeArrowheads="1" noChangeAspect="1"/>
                     </pic:cNvPicPr>
                   </pic:nvPicPr>
                   <pic:blipFill>
-                    <a:blip r:embed="rId30"/>
+                    <a:blip r:embed="rId27"/>
                     <a:stretch>
                       <a:fillRect/>
                     </a:stretch>
@@ -28519,8 +33098,8 @@
       <w:pPr>
         <w:pStyle w:val="ImageCaption"/>
       </w:pPr>
-      <w:bookmarkStart w:id="33" w:name="fig:fig1"/>
-      <w:bookmarkEnd w:id="33"/>
+      <w:bookmarkStart w:id="30" w:name="fig:fig1"/>
+      <w:bookmarkEnd w:id="30"/>
       <w:r>
         <w:t xml:space="preserve">Figure 10-1. Catch to total biomass ratio using total biomass for age 3+ individuals for Flathead sole in the Bering Sea and Aleutian Islands. Blue points are catches included in the projection model; open points are estimated or projected, whereas solid points are complete observed years.</w:t>
       </w:r>
@@ -28534,18 +33113,18 @@
           <wp:inline>
             <wp:extent cx="5943600" cy="3566160"/>
             <wp:effectExtent b="0" l="0" r="0" t="0"/>
-            <wp:docPr descr="Figure 10-2. Survey biomass from the EBS shelf and Aleutian Islands surveys for station depths less than or equal to 200 meters. Grey and blue points include true observations. A linear regression was used to estimate a relationship between EBS shelf Hippoglossoides spp. survey biomass estimates and AI survey biomass estimates in years when no AI survey occurred (‘x’ marks). Grey shading indicates ± 1 standard error. None of the interpolated or observed values from 2020 onwards (blue points/‘x’ marks) are included in the base assessment model, nor the projection; they are provided here for reference only." title="" id="35" name="Picture"/>
+            <wp:docPr descr="Figure 10-2. Survey biomass from the EBS shelf and Aleutian Islands surveys for station depths less than or equal to 200 meters. Grey and blue points include true observations. A linear regression was used to estimate a relationship between EBS shelf Hippoglossoides spp. survey biomass estimates and AI survey biomass estimates in years when no AI survey occurred (‘x’ marks). Grey shading indicates ± 1 standard error. None of the interpolated or observed values from 2020 onwards (blue points/‘x’ marks) are included in the base assessment model, nor the projection; they are provided here for reference only." title="" id="32" name="Picture"/>
             <a:graphic>
               <a:graphicData uri="http://schemas.openxmlformats.org/drawingml/2006/picture">
                 <pic:pic>
                   <pic:nvPicPr>
-                    <pic:cNvPr descr="../figs/2023-09-27-index_wCVs.png" id="36" name="Picture"/>
+                    <pic:cNvPr descr="../figs/2023-09-27-index_wCVs.png" id="33" name="Picture"/>
                     <pic:cNvPicPr>
                       <a:picLocks noChangeArrowheads="1" noChangeAspect="1"/>
                     </pic:cNvPicPr>
                   </pic:nvPicPr>
                   <pic:blipFill>
-                    <a:blip r:embed="rId34"/>
+                    <a:blip r:embed="rId31"/>
                     <a:stretch>
                       <a:fillRect/>
                     </a:stretch>
@@ -28576,8 +33155,8 @@
       <w:pPr>
         <w:pStyle w:val="ImageCaption"/>
       </w:pPr>
-      <w:bookmarkStart w:id="37" w:name="fig:fig2"/>
-      <w:bookmarkEnd w:id="37"/>
+      <w:bookmarkStart w:id="34" w:name="fig:fig2"/>
+      <w:bookmarkEnd w:id="34"/>
       <w:r>
         <w:t xml:space="preserve">Figure 10-2. Survey biomass from the EBS shelf and Aleutian Islands surveys for station depths less than or equal to 200 meters. Grey and blue points include true observations. A linear regression was used to estimate a relationship between EBS shelf Hippoglossoides spp. survey biomass estimates and AI survey biomass estimates in years when no AI survey occurred (</w:t>
       </w:r>
@@ -28619,6 +33198,79 @@
       <w:r>
         <w:t xml:space="preserve">Author’s note: Changes have been made to the survey data in the stratum-area files, which affects biomass and abundance estimates for EBS data (all years and species, Duane Stevenson, AFSC). A visual comparison of EBS Flathead survey values from a 2021 data pull vs. the values shown above indicated that the effect of the strata update was negligible. Future benchmark assessments for this species should update the entire survey time series, for consistency.</w:t>
       </w:r>
+    </w:p>
+    <w:bookmarkEnd w:id="35"/>
+    <w:bookmarkStart w:id="38" w:name="references"/>
+    <w:p>
+      <w:pPr>
+        <w:pStyle w:val="Heading1"/>
+      </w:pPr>
+      <w:r>
+        <w:t xml:space="preserve">References</w:t>
+      </w:r>
+    </w:p>
+    <w:p>
+      <w:pPr>
+        <w:pStyle w:val="FirstParagraph"/>
+      </w:pPr>
+      <w:r>
+        <w:t xml:space="preserve">Kapur, M.S. 2022. Assessment of the Flathead Sole-Bering flounder Stock in the Bering Sea and Aleutian Islands. In Stock Assessment and Fishery Evaluation Report for the Groundfish Resources of the Bering Sea/Aleutian Islands Region. North Pacific Fishery Management Council, P.O. Box 103136, Anchorage, Alaska 99510. Available at</w:t>
+      </w:r>
+      <w:r>
+        <w:t xml:space="preserve"> </w:t>
+      </w:r>
+      <w:hyperlink r:id="rId36">
+        <w:r>
+          <w:rPr>
+            <w:rStyle w:val="Hyperlink"/>
+          </w:rPr>
+          <w:t xml:space="preserve">https://apps-afsc.fisheries.noaa.gov/Plan_Team/2022/BSAIflathead.pdf</w:t>
+        </w:r>
+      </w:hyperlink>
+      <w:r>
+        <w:t xml:space="preserve">.</w:t>
+      </w:r>
+    </w:p>
+    <w:p>
+      <w:pPr>
+        <w:pStyle w:val="BodyText"/>
+      </w:pPr>
+      <w:r>
+        <w:t xml:space="preserve">Kapur, M.S. 2021. Assessment of the Flathead Sole-Bering flounder Stock in the Bering Sea and Aleutian Islands. In Stock Assessment and Fishery Evaluation Report for the Groundfish Resources of the Bering Sea/Aleutian Islands Region. North Pacific Fishery Management Council, P.O. Box 103136, Anchorage, Alaska 99510. Available at</w:t>
+      </w:r>
+      <w:r>
+        <w:t xml:space="preserve"> </w:t>
+      </w:r>
+      <w:hyperlink r:id="rId37">
+        <w:r>
+          <w:rPr>
+            <w:rStyle w:val="Hyperlink"/>
+          </w:rPr>
+          <w:t xml:space="preserve">https://apps-afsc.fisheries.noaa.gov/refm/docs/2021/BSAIflathead.pdf</w:t>
+        </w:r>
+      </w:hyperlink>
+      <w:r>
+        <w:t xml:space="preserve">.</w:t>
+      </w:r>
+    </w:p>
+    <w:p>
+      <w:pPr>
+        <w:pStyle w:val="BodyText"/>
+      </w:pPr>
+      <w:r>
+        <w:t xml:space="preserve">Monnahan, C., and Haehn, R. 2020.Assessment of the Flathead sole-Bering flounder stock complex in the Bering Sea and Aleutian Islands. In Stock Assessment and Fishery Evaluation Report for the Groundfish Resources of the Bering Sea/Aleutian Islands Region. North Pacific Fishery Management Council, P.O. Box 103136, Anchorage, Alaska 99510. Available at</w:t>
+      </w:r>
+      <w:r>
+        <w:t xml:space="preserve"> </w:t>
+      </w:r>
+      <w:hyperlink r:id="rId20">
+        <w:r>
+          <w:rPr>
+            <w:rStyle w:val="Hyperlink"/>
+          </w:rPr>
+          <w:t xml:space="preserve">https://apps-afsc.fisheries.noaa.gov/refm/docs/2020/BSAIflathead.pdf</w:t>
+        </w:r>
+      </w:hyperlink>
     </w:p>
     <w:bookmarkEnd w:id="38"/>
     <w:sectPr>

</xml_diff>

<commit_message>
disable autofit for wide tables
</commit_message>
<xml_diff>
--- a/2023/safe/2023_bsai_fhs.docx
+++ b/2023/safe/2023_bsai_fhs.docx
@@ -10692,21 +10692,21 @@
         <w:tblLook w:firstRow="1" w:lastRow="0" w:firstColumn="0" w:lastColumn="0" w:noHBand="0" w:noVBand="1"/>
       </w:tblPr>
       <w:tblGrid>
-        <w:gridCol w:w="851"/>
-        <w:gridCol w:w="1834"/>
-        <w:gridCol w:w="1382"/>
-        <w:gridCol w:w="1602"/>
-        <w:gridCol w:w="1150"/>
-        <w:gridCol w:w="2103"/>
-        <w:gridCol w:w="1651"/>
-        <w:gridCol w:w="2592"/>
-        <w:gridCol w:w="2140"/>
-        <w:gridCol w:w="3332"/>
-        <w:gridCol w:w="2879"/>
+        <w:gridCol w:w="1080"/>
+        <w:gridCol w:w="1080"/>
+        <w:gridCol w:w="1080"/>
+        <w:gridCol w:w="1080"/>
+        <w:gridCol w:w="1080"/>
+        <w:gridCol w:w="1080"/>
+        <w:gridCol w:w="1080"/>
+        <w:gridCol w:w="1080"/>
+        <w:gridCol w:w="1080"/>
+        <w:gridCol w:w="1080"/>
+        <w:gridCol w:w="1080"/>
       </w:tblGrid>
       <w:tr>
         <w:trPr>
-          <w:trHeight w:val="611" w:hRule="auto"/>
+          <w:trHeight w:val="360" w:hRule="auto"/>
           <w:tblHeader/>
         </w:trPr>
         header 1
@@ -11197,7 +11197,7 @@
       </w:tr>
       <w:tr>
         <w:trPr>
-          <w:trHeight w:val="596" w:hRule="auto"/>
+          <w:trHeight w:val="360" w:hRule="auto"/>
         </w:trPr>
         body 1
         <w:tc>
@@ -11687,7 +11687,7 @@
       </w:tr>
       <w:tr>
         <w:trPr>
-          <w:trHeight w:val="596" w:hRule="auto"/>
+          <w:trHeight w:val="360" w:hRule="auto"/>
         </w:trPr>
         body 2
         <w:tc>
@@ -12177,7 +12177,7 @@
       </w:tr>
       <w:tr>
         <w:trPr>
-          <w:trHeight w:val="596" w:hRule="auto"/>
+          <w:trHeight w:val="360" w:hRule="auto"/>
         </w:trPr>
         body 3
         <w:tc>
@@ -12667,7 +12667,7 @@
       </w:tr>
       <w:tr>
         <w:trPr>
-          <w:trHeight w:val="596" w:hRule="auto"/>
+          <w:trHeight w:val="360" w:hRule="auto"/>
         </w:trPr>
         body 4
         <w:tc>
@@ -13157,7 +13157,7 @@
       </w:tr>
       <w:tr>
         <w:trPr>
-          <w:trHeight w:val="596" w:hRule="auto"/>
+          <w:trHeight w:val="360" w:hRule="auto"/>
         </w:trPr>
         body 5
         <w:tc>
@@ -13647,7 +13647,7 @@
       </w:tr>
       <w:tr>
         <w:trPr>
-          <w:trHeight w:val="596" w:hRule="auto"/>
+          <w:trHeight w:val="360" w:hRule="auto"/>
         </w:trPr>
         body 6
         <w:tc>
@@ -14137,7 +14137,7 @@
       </w:tr>
       <w:tr>
         <w:trPr>
-          <w:trHeight w:val="596" w:hRule="auto"/>
+          <w:trHeight w:val="360" w:hRule="auto"/>
         </w:trPr>
         body 7
         <w:tc>
@@ -14627,7 +14627,7 @@
       </w:tr>
       <w:tr>
         <w:trPr>
-          <w:trHeight w:val="596" w:hRule="auto"/>
+          <w:trHeight w:val="360" w:hRule="auto"/>
         </w:trPr>
         body 8
         <w:tc>
@@ -15117,7 +15117,7 @@
       </w:tr>
       <w:tr>
         <w:trPr>
-          <w:trHeight w:val="596" w:hRule="auto"/>
+          <w:trHeight w:val="360" w:hRule="auto"/>
         </w:trPr>
         body 9
         <w:tc>
@@ -15607,7 +15607,7 @@
       </w:tr>
       <w:tr>
         <w:trPr>
-          <w:trHeight w:val="596" w:hRule="auto"/>
+          <w:trHeight w:val="360" w:hRule="auto"/>
         </w:trPr>
         body10
         <w:tc>
@@ -16097,7 +16097,7 @@
       </w:tr>
       <w:tr>
         <w:trPr>
-          <w:trHeight w:val="596" w:hRule="auto"/>
+          <w:trHeight w:val="360" w:hRule="auto"/>
         </w:trPr>
         body11
         <w:tc>
@@ -16587,7 +16587,7 @@
       </w:tr>
       <w:tr>
         <w:trPr>
-          <w:trHeight w:val="596" w:hRule="auto"/>
+          <w:trHeight w:val="360" w:hRule="auto"/>
         </w:trPr>
         body12
         <w:tc>
@@ -17077,7 +17077,7 @@
       </w:tr>
       <w:tr>
         <w:trPr>
-          <w:trHeight w:val="596" w:hRule="auto"/>
+          <w:trHeight w:val="360" w:hRule="auto"/>
         </w:trPr>
         body13
         <w:tc>
@@ -17567,7 +17567,7 @@
       </w:tr>
       <w:tr>
         <w:trPr>
-          <w:trHeight w:val="596" w:hRule="auto"/>
+          <w:trHeight w:val="360" w:hRule="auto"/>
         </w:trPr>
         body14
         <w:tc>
@@ -18057,7 +18057,7 @@
       </w:tr>
       <w:tr>
         <w:trPr>
-          <w:trHeight w:val="596" w:hRule="auto"/>
+          <w:trHeight w:val="360" w:hRule="auto"/>
         </w:trPr>
         body15
         <w:tc>
@@ -18547,7 +18547,7 @@
       </w:tr>
       <w:tr>
         <w:trPr>
-          <w:trHeight w:val="596" w:hRule="auto"/>
+          <w:trHeight w:val="360" w:hRule="auto"/>
         </w:trPr>
         body16
         <w:tc>
@@ -19037,7 +19037,7 @@
       </w:tr>
       <w:tr>
         <w:trPr>
-          <w:trHeight w:val="596" w:hRule="auto"/>
+          <w:trHeight w:val="360" w:hRule="auto"/>
         </w:trPr>
         body17
         <w:tc>
@@ -19527,7 +19527,7 @@
       </w:tr>
       <w:tr>
         <w:trPr>
-          <w:trHeight w:val="596" w:hRule="auto"/>
+          <w:trHeight w:val="360" w:hRule="auto"/>
         </w:trPr>
         body18
         <w:tc>
@@ -20017,7 +20017,7 @@
       </w:tr>
       <w:tr>
         <w:trPr>
-          <w:trHeight w:val="596" w:hRule="auto"/>
+          <w:trHeight w:val="360" w:hRule="auto"/>
         </w:trPr>
         body19
         <w:tc>
@@ -20507,7 +20507,7 @@
       </w:tr>
       <w:tr>
         <w:trPr>
-          <w:trHeight w:val="596" w:hRule="auto"/>
+          <w:trHeight w:val="360" w:hRule="auto"/>
         </w:trPr>
         body20
         <w:tc>
@@ -20997,7 +20997,7 @@
       </w:tr>
       <w:tr>
         <w:trPr>
-          <w:trHeight w:val="596" w:hRule="auto"/>
+          <w:trHeight w:val="360" w:hRule="auto"/>
         </w:trPr>
         body21
         <w:tc>
@@ -21487,7 +21487,7 @@
       </w:tr>
       <w:tr>
         <w:trPr>
-          <w:trHeight w:val="596" w:hRule="auto"/>
+          <w:trHeight w:val="360" w:hRule="auto"/>
         </w:trPr>
         body22
         <w:tc>
@@ -21977,7 +21977,7 @@
       </w:tr>
       <w:tr>
         <w:trPr>
-          <w:trHeight w:val="596" w:hRule="auto"/>
+          <w:trHeight w:val="360" w:hRule="auto"/>
         </w:trPr>
         body23
         <w:tc>
@@ -22467,7 +22467,7 @@
       </w:tr>
       <w:tr>
         <w:trPr>
-          <w:trHeight w:val="596" w:hRule="auto"/>
+          <w:trHeight w:val="360" w:hRule="auto"/>
         </w:trPr>
         body24
         <w:tc>
@@ -22957,7 +22957,7 @@
       </w:tr>
       <w:tr>
         <w:trPr>
-          <w:trHeight w:val="596" w:hRule="auto"/>
+          <w:trHeight w:val="360" w:hRule="auto"/>
         </w:trPr>
         body25
         <w:tc>
@@ -23447,7 +23447,7 @@
       </w:tr>
       <w:tr>
         <w:trPr>
-          <w:trHeight w:val="596" w:hRule="auto"/>
+          <w:trHeight w:val="360" w:hRule="auto"/>
         </w:trPr>
         body26
         <w:tc>
@@ -23937,7 +23937,7 @@
       </w:tr>
       <w:tr>
         <w:trPr>
-          <w:trHeight w:val="596" w:hRule="auto"/>
+          <w:trHeight w:val="360" w:hRule="auto"/>
         </w:trPr>
         body27
         <w:tc>
@@ -24427,7 +24427,7 @@
       </w:tr>
       <w:tr>
         <w:trPr>
-          <w:trHeight w:val="596" w:hRule="auto"/>
+          <w:trHeight w:val="360" w:hRule="auto"/>
         </w:trPr>
         body28
         <w:tc>
@@ -24917,7 +24917,7 @@
       </w:tr>
       <w:tr>
         <w:trPr>
-          <w:trHeight w:val="596" w:hRule="auto"/>
+          <w:trHeight w:val="360" w:hRule="auto"/>
         </w:trPr>
         body29
         <w:tc>
@@ -25407,7 +25407,7 @@
       </w:tr>
       <w:tr>
         <w:trPr>
-          <w:trHeight w:val="596" w:hRule="auto"/>
+          <w:trHeight w:val="360" w:hRule="auto"/>
         </w:trPr>
         body30
         <w:tc>
@@ -25897,7 +25897,7 @@
       </w:tr>
       <w:tr>
         <w:trPr>
-          <w:trHeight w:val="596" w:hRule="auto"/>
+          <w:trHeight w:val="360" w:hRule="auto"/>
         </w:trPr>
         body31
         <w:tc>
@@ -26387,7 +26387,7 @@
       </w:tr>
       <w:tr>
         <w:trPr>
-          <w:trHeight w:val="596" w:hRule="auto"/>
+          <w:trHeight w:val="360" w:hRule="auto"/>
         </w:trPr>
         body32
         <w:tc>
@@ -26877,7 +26877,7 @@
       </w:tr>
       <w:tr>
         <w:trPr>
-          <w:trHeight w:val="596" w:hRule="auto"/>
+          <w:trHeight w:val="360" w:hRule="auto"/>
         </w:trPr>
         body33
         <w:tc>
@@ -27367,7 +27367,7 @@
       </w:tr>
       <w:tr>
         <w:trPr>
-          <w:trHeight w:val="596" w:hRule="auto"/>
+          <w:trHeight w:val="360" w:hRule="auto"/>
         </w:trPr>
         body34
         <w:tc>
@@ -27857,7 +27857,7 @@
       </w:tr>
       <w:tr>
         <w:trPr>
-          <w:trHeight w:val="596" w:hRule="auto"/>
+          <w:trHeight w:val="360" w:hRule="auto"/>
         </w:trPr>
         body35
         <w:tc>
@@ -28347,7 +28347,7 @@
       </w:tr>
       <w:tr>
         <w:trPr>
-          <w:trHeight w:val="596" w:hRule="auto"/>
+          <w:trHeight w:val="360" w:hRule="auto"/>
         </w:trPr>
         body36
         <w:tc>
@@ -28837,7 +28837,7 @@
       </w:tr>
       <w:tr>
         <w:trPr>
-          <w:trHeight w:val="596" w:hRule="auto"/>
+          <w:trHeight w:val="360" w:hRule="auto"/>
         </w:trPr>
         body37
         <w:tc>
@@ -29327,7 +29327,7 @@
       </w:tr>
       <w:tr>
         <w:trPr>
-          <w:trHeight w:val="596" w:hRule="auto"/>
+          <w:trHeight w:val="360" w:hRule="auto"/>
         </w:trPr>
         body38
         <w:tc>
@@ -29817,7 +29817,7 @@
       </w:tr>
       <w:tr>
         <w:trPr>
-          <w:trHeight w:val="596" w:hRule="auto"/>
+          <w:trHeight w:val="360" w:hRule="auto"/>
         </w:trPr>
         body39
         <w:tc>
@@ -30307,7 +30307,7 @@
       </w:tr>
       <w:tr>
         <w:trPr>
-          <w:trHeight w:val="596" w:hRule="auto"/>
+          <w:trHeight w:val="360" w:hRule="auto"/>
         </w:trPr>
         body40
         <w:tc>
@@ -30824,17 +30824,17 @@
         <w:tblLook w:firstRow="1" w:lastRow="0" w:firstColumn="0" w:lastColumn="0" w:noHBand="0" w:noVBand="1"/>
       </w:tblPr>
       <w:tblGrid>
-        <w:gridCol w:w="851"/>
-        <w:gridCol w:w="1834"/>
-        <w:gridCol w:w="1382"/>
-        <w:gridCol w:w="2616"/>
-        <w:gridCol w:w="2164"/>
-        <w:gridCol w:w="3356"/>
-        <w:gridCol w:w="2904"/>
+        <w:gridCol w:w="1080"/>
+        <w:gridCol w:w="1080"/>
+        <w:gridCol w:w="1080"/>
+        <w:gridCol w:w="1080"/>
+        <w:gridCol w:w="1080"/>
+        <w:gridCol w:w="1080"/>
+        <w:gridCol w:w="1080"/>
       </w:tblGrid>
       <w:tr>
         <w:trPr>
-          <w:trHeight w:val="611" w:hRule="auto"/>
+          <w:trHeight w:val="360" w:hRule="auto"/>
           <w:tblHeader/>
         </w:trPr>
         header1
@@ -31149,7 +31149,7 @@
       </w:tr>
       <w:tr>
         <w:trPr>
-          <w:trHeight w:val="596" w:hRule="auto"/>
+          <w:trHeight w:val="360" w:hRule="auto"/>
         </w:trPr>
         body1
         <w:tc>
@@ -31463,7 +31463,7 @@
       </w:tr>
       <w:tr>
         <w:trPr>
-          <w:trHeight w:val="596" w:hRule="auto"/>
+          <w:trHeight w:val="360" w:hRule="auto"/>
         </w:trPr>
         body2
         <w:tc>
@@ -31777,7 +31777,7 @@
       </w:tr>
       <w:tr>
         <w:trPr>
-          <w:trHeight w:val="596" w:hRule="auto"/>
+          <w:trHeight w:val="360" w:hRule="auto"/>
         </w:trPr>
         body3
         <w:tc>
@@ -32091,7 +32091,7 @@
       </w:tr>
       <w:tr>
         <w:trPr>
-          <w:trHeight w:val="596" w:hRule="auto"/>
+          <w:trHeight w:val="360" w:hRule="auto"/>
         </w:trPr>
         body4
         <w:tc>
@@ -32405,7 +32405,7 @@
       </w:tr>
       <w:tr>
         <w:trPr>
-          <w:trHeight w:val="596" w:hRule="auto"/>
+          <w:trHeight w:val="360" w:hRule="auto"/>
         </w:trPr>
         body5
         <w:tc>
@@ -32719,7 +32719,7 @@
       </w:tr>
       <w:tr>
         <w:trPr>
-          <w:trHeight w:val="596" w:hRule="auto"/>
+          <w:trHeight w:val="360" w:hRule="auto"/>
         </w:trPr>
         body6
         <w:tc>

</xml_diff>